<commit_message>
answered the assignment related questions
</commit_message>
<xml_diff>
--- a/lab3/lab3_report.docx
+++ b/lab3/lab3_report.docx
@@ -21,23 +21,7 @@
           <w:sz w:val="36"/>
           <w:szCs w:val="36"/>
         </w:rPr>
-        <w:t>Group 10 Lab</w:t>
-      </w:r>
-      <w:r>
-        <w:rPr>
-          <w:rFonts w:ascii="Arial" w:hAnsi="Arial" w:cs="Arial"/>
-          <w:sz w:val="36"/>
-          <w:szCs w:val="36"/>
-        </w:rPr>
-        <w:t>3</w:t>
-      </w:r>
-      <w:r>
-        <w:rPr>
-          <w:rFonts w:ascii="Arial" w:hAnsi="Arial" w:cs="Arial"/>
-          <w:sz w:val="36"/>
-          <w:szCs w:val="36"/>
-        </w:rPr>
-        <w:t xml:space="preserve"> report</w:t>
+        <w:t>Group 10 Lab3 report</w:t>
       </w:r>
     </w:p>
     <w:p>
@@ -1396,7 +1380,31 @@
           <w:sz w:val="20"/>
           <w:szCs w:val="20"/>
         </w:rPr>
-        <w:t xml:space="preserve"> The transform function takes HistogramTransformer object as a parameter which implements TransformerSupplier interface and returns a Transformer object. The output stream obtained is then published (“gdelt-histogram”) .</w:t>
+        <w:t xml:space="preserve"> The transform function takes HistogramTransformer object as a parameter which implements TransformerSupplier interface and returns a Transformer object. The output stream obtained is then published </w:t>
+      </w:r>
+      <w:r>
+        <w:rPr>
+          <w:rFonts w:ascii="Arial" w:hAnsi="Arial" w:cs="Arial"/>
+          <w:sz w:val="20"/>
+          <w:szCs w:val="20"/>
+        </w:rPr>
+        <w:t xml:space="preserve">to </w:t>
+      </w:r>
+      <w:r>
+        <w:rPr>
+          <w:rFonts w:ascii="Arial" w:hAnsi="Arial" w:cs="Arial"/>
+          <w:sz w:val="20"/>
+          <w:szCs w:val="20"/>
+        </w:rPr>
+        <w:t xml:space="preserve">   </w:t>
+      </w:r>
+      <w:r>
+        <w:rPr>
+          <w:rFonts w:ascii="Arial" w:hAnsi="Arial" w:cs="Arial"/>
+          <w:sz w:val="20"/>
+          <w:szCs w:val="20"/>
+        </w:rPr>
+        <w:t>(“gdelt-histogram”) .</w:t>
       </w:r>
     </w:p>
     <w:p>
@@ -1803,8 +1811,6 @@
         </w:rPr>
         <w:t>ce</w:t>
       </w:r>
-      <w:bookmarkStart w:id="0" w:name="_GoBack"/>
-      <w:bookmarkEnd w:id="0"/>
       <w:r>
         <w:rPr>
           <w:rFonts w:ascii="Arial" w:hAnsi="Arial" w:cs="Arial"/>
@@ -1812,6 +1818,62 @@
           <w:szCs w:val="20"/>
         </w:rPr>
         <w:t>.</w:t>
+      </w:r>
+      <w:r>
+        <w:rPr>
+          <w:rFonts w:ascii="Arial" w:hAnsi="Arial" w:cs="Arial"/>
+          <w:sz w:val="20"/>
+          <w:szCs w:val="20"/>
+        </w:rPr>
+        <w:t xml:space="preserve"> The </w:t>
+      </w:r>
+      <w:r>
+        <w:rPr>
+          <w:rFonts w:ascii="Arial" w:hAnsi="Arial" w:cs="Arial"/>
+          <w:sz w:val="20"/>
+          <w:szCs w:val="20"/>
+        </w:rPr>
+        <w:t>incoming record</w:t>
+      </w:r>
+      <w:r>
+        <w:rPr>
+          <w:rFonts w:ascii="Arial" w:hAnsi="Arial" w:cs="Arial"/>
+          <w:sz w:val="20"/>
+          <w:szCs w:val="20"/>
+        </w:rPr>
+        <w:t xml:space="preserve"> is</w:t>
+      </w:r>
+      <w:r>
+        <w:rPr>
+          <w:rFonts w:ascii="Arial" w:hAnsi="Arial" w:cs="Arial"/>
+          <w:sz w:val="20"/>
+          <w:szCs w:val="20"/>
+        </w:rPr>
+        <w:t xml:space="preserve"> schedule</w:t>
+      </w:r>
+      <w:r>
+        <w:rPr>
+          <w:rFonts w:ascii="Arial" w:hAnsi="Arial" w:cs="Arial"/>
+          <w:sz w:val="20"/>
+          <w:szCs w:val="20"/>
+        </w:rPr>
+        <w:t>d for</w:t>
+      </w:r>
+      <w:r>
+        <w:rPr>
+          <w:rFonts w:ascii="Arial" w:hAnsi="Arial" w:cs="Arial"/>
+          <w:sz w:val="20"/>
+          <w:szCs w:val="20"/>
+        </w:rPr>
+        <w:t xml:space="preserve"> a task to delete itself after an hour</w:t>
+      </w:r>
+      <w:r>
+        <w:rPr>
+          <w:rFonts w:ascii="Arial" w:hAnsi="Arial" w:cs="Arial"/>
+          <w:sz w:val="20"/>
+          <w:szCs w:val="20"/>
+        </w:rPr>
+        <w:t xml:space="preserve"> using wall clock time.</w:t>
       </w:r>
     </w:p>
     <w:p>
@@ -2801,7 +2863,6 @@
           <w:sz w:val="20"/>
           <w:szCs w:val="20"/>
         </w:rPr>
-        <w:lastRenderedPageBreak/>
         <w:t>The TopicCount_increment() method increments the count of a topic if the topic is already present else initiates count to 1 for a new topic. Similarly, Topic_decrement() method decrements the count of topic after an hour. It deletes a topic if the count of the topic becomes zero and then updates the consumer using</w:t>
       </w:r>
       <w:r>
@@ -3391,105 +3452,245 @@
           <w:sz w:val="24"/>
           <w:szCs w:val="24"/>
         </w:rPr>
-        <w:t>4. Consider the following scenario. You are running a Spark program on a</w:t>
-      </w:r>
-    </w:p>
-    <w:p>
-      <w:pPr>
-        <w:autoSpaceDE w:val="0"/>
-        <w:autoSpaceDN w:val="0"/>
-        <w:adjustRightInd w:val="0"/>
-        <w:spacing w:after="0" w:line="240" w:lineRule="auto"/>
-        <w:rPr>
-          <w:rFonts w:ascii="Arial" w:hAnsi="Arial" w:cs="Arial"/>
-          <w:b/>
-          <w:bCs/>
-          <w:sz w:val="24"/>
-          <w:szCs w:val="24"/>
-        </w:rPr>
-      </w:pPr>
-      <w:r>
-        <w:rPr>
-          <w:rFonts w:ascii="Arial" w:hAnsi="Arial" w:cs="Arial"/>
-          <w:b/>
-          <w:bCs/>
-          <w:sz w:val="24"/>
-          <w:szCs w:val="24"/>
-        </w:rPr>
-        <w:t>big data cluster with 10 worker nodes and a single master node. One of</w:t>
-      </w:r>
-    </w:p>
-    <w:p>
-      <w:pPr>
-        <w:autoSpaceDE w:val="0"/>
-        <w:autoSpaceDN w:val="0"/>
-        <w:adjustRightInd w:val="0"/>
-        <w:spacing w:after="0" w:line="240" w:lineRule="auto"/>
-        <w:rPr>
-          <w:rFonts w:ascii="Arial" w:hAnsi="Arial" w:cs="Arial"/>
-          <w:b/>
-          <w:bCs/>
-          <w:sz w:val="24"/>
-          <w:szCs w:val="24"/>
-        </w:rPr>
-      </w:pPr>
-      <w:r>
-        <w:rPr>
-          <w:rFonts w:ascii="Arial" w:hAnsi="Arial" w:cs="Arial"/>
-          <w:b/>
-          <w:bCs/>
-          <w:sz w:val="24"/>
-          <w:szCs w:val="24"/>
-        </w:rPr>
-        <w:t>the worker nodes fails. In what way does Spark’s programming model</w:t>
-      </w:r>
-    </w:p>
-    <w:p>
-      <w:pPr>
-        <w:autoSpaceDE w:val="0"/>
-        <w:autoSpaceDN w:val="0"/>
-        <w:adjustRightInd w:val="0"/>
-        <w:spacing w:after="0" w:line="240" w:lineRule="auto"/>
-        <w:rPr>
-          <w:rFonts w:ascii="Arial" w:hAnsi="Arial" w:cs="Arial"/>
-          <w:b/>
-          <w:bCs/>
-          <w:sz w:val="24"/>
-          <w:szCs w:val="24"/>
-        </w:rPr>
-      </w:pPr>
-      <w:r>
-        <w:rPr>
-          <w:rFonts w:ascii="Arial" w:hAnsi="Arial" w:cs="Arial"/>
-          <w:b/>
-          <w:bCs/>
-          <w:sz w:val="24"/>
-          <w:szCs w:val="24"/>
-        </w:rPr>
-        <w:t>help you recover the lost work?</w:t>
-      </w:r>
-    </w:p>
-    <w:p>
-      <w:pPr>
-        <w:autoSpaceDE w:val="0"/>
-        <w:autoSpaceDN w:val="0"/>
-        <w:adjustRightInd w:val="0"/>
-        <w:spacing w:after="0" w:line="240" w:lineRule="auto"/>
-        <w:rPr>
-          <w:rFonts w:ascii="Arial" w:hAnsi="Arial" w:cs="Arial"/>
-          <w:b/>
-          <w:bCs/>
-          <w:sz w:val="24"/>
-          <w:szCs w:val="24"/>
-        </w:rPr>
-      </w:pPr>
+        <w:t xml:space="preserve">4. </w:t>
+      </w:r>
+      <w:r>
+        <w:rPr>
+          <w:rFonts w:ascii="Arial" w:hAnsi="Arial" w:cs="Arial"/>
+          <w:b/>
+          <w:bCs/>
+          <w:sz w:val="24"/>
+          <w:szCs w:val="24"/>
+        </w:rPr>
+        <w:t>Why</w:t>
+      </w:r>
+      <w:r>
+        <w:rPr>
+          <w:rFonts w:ascii="Arial" w:hAnsi="Arial" w:cs="Arial"/>
+          <w:b/>
+          <w:bCs/>
+          <w:sz w:val="24"/>
+          <w:szCs w:val="24"/>
+        </w:rPr>
+        <w:t xml:space="preserve"> </w:t>
+      </w:r>
+      <w:r>
+        <w:rPr>
+          <w:rFonts w:ascii="Arial" w:hAnsi="Arial" w:cs="Arial"/>
+          <w:b/>
+          <w:bCs/>
+          <w:sz w:val="24"/>
+          <w:szCs w:val="24"/>
+        </w:rPr>
+        <w:t>does</w:t>
+      </w:r>
+      <w:r>
+        <w:rPr>
+          <w:rFonts w:ascii="Arial" w:hAnsi="Arial" w:cs="Arial"/>
+          <w:b/>
+          <w:bCs/>
+          <w:sz w:val="24"/>
+          <w:szCs w:val="24"/>
+        </w:rPr>
+        <w:t xml:space="preserve"> </w:t>
+      </w:r>
+      <w:r>
+        <w:rPr>
+          <w:rFonts w:ascii="Arial" w:hAnsi="Arial" w:cs="Arial"/>
+          <w:b/>
+          <w:bCs/>
+          <w:sz w:val="24"/>
+          <w:szCs w:val="24"/>
+        </w:rPr>
+        <w:t>Kafka</w:t>
+      </w:r>
+      <w:r>
+        <w:rPr>
+          <w:rFonts w:ascii="Arial" w:hAnsi="Arial" w:cs="Arial"/>
+          <w:b/>
+          <w:bCs/>
+          <w:sz w:val="24"/>
+          <w:szCs w:val="24"/>
+        </w:rPr>
+        <w:t xml:space="preserve"> </w:t>
+      </w:r>
+      <w:r>
+        <w:rPr>
+          <w:rFonts w:ascii="Arial" w:hAnsi="Arial" w:cs="Arial"/>
+          <w:b/>
+          <w:bCs/>
+          <w:sz w:val="24"/>
+          <w:szCs w:val="24"/>
+        </w:rPr>
+        <w:t>by</w:t>
+      </w:r>
+      <w:r>
+        <w:rPr>
+          <w:rFonts w:ascii="Arial" w:hAnsi="Arial" w:cs="Arial"/>
+          <w:b/>
+          <w:bCs/>
+          <w:sz w:val="24"/>
+          <w:szCs w:val="24"/>
+        </w:rPr>
+        <w:t xml:space="preserve"> </w:t>
+      </w:r>
+      <w:r>
+        <w:rPr>
+          <w:rFonts w:ascii="Arial" w:hAnsi="Arial" w:cs="Arial"/>
+          <w:b/>
+          <w:bCs/>
+          <w:sz w:val="24"/>
+          <w:szCs w:val="24"/>
+        </w:rPr>
+        <w:t>default</w:t>
+      </w:r>
+      <w:r>
+        <w:rPr>
+          <w:rFonts w:ascii="Arial" w:hAnsi="Arial" w:cs="Arial"/>
+          <w:b/>
+          <w:bCs/>
+          <w:sz w:val="24"/>
+          <w:szCs w:val="24"/>
+        </w:rPr>
+        <w:t xml:space="preserve"> </w:t>
+      </w:r>
+      <w:r>
+        <w:rPr>
+          <w:rFonts w:ascii="Arial" w:hAnsi="Arial" w:cs="Arial"/>
+          <w:b/>
+          <w:bCs/>
+          <w:sz w:val="24"/>
+          <w:szCs w:val="24"/>
+        </w:rPr>
+        <w:t>not</w:t>
+      </w:r>
+      <w:r>
+        <w:rPr>
+          <w:rFonts w:ascii="Arial" w:hAnsi="Arial" w:cs="Arial"/>
+          <w:b/>
+          <w:bCs/>
+          <w:sz w:val="24"/>
+          <w:szCs w:val="24"/>
+        </w:rPr>
+        <w:t xml:space="preserve"> </w:t>
+      </w:r>
+      <w:r>
+        <w:rPr>
+          <w:rFonts w:ascii="Arial" w:hAnsi="Arial" w:cs="Arial"/>
+          <w:b/>
+          <w:bCs/>
+          <w:sz w:val="24"/>
+          <w:szCs w:val="24"/>
+        </w:rPr>
+        <w:t>guarantee</w:t>
+      </w:r>
+      <w:r>
+        <w:rPr>
+          <w:rFonts w:ascii="Arial" w:hAnsi="Arial" w:cs="Arial"/>
+          <w:b/>
+          <w:bCs/>
+          <w:sz w:val="24"/>
+          <w:szCs w:val="24"/>
+        </w:rPr>
+        <w:t xml:space="preserve"> </w:t>
+      </w:r>
+      <w:r>
+        <w:rPr>
+          <w:rFonts w:ascii="Arial" w:hAnsi="Arial" w:cs="Arial"/>
+          <w:b/>
+          <w:bCs/>
+          <w:sz w:val="24"/>
+          <w:szCs w:val="24"/>
+        </w:rPr>
+        <w:t>exactly</w:t>
+      </w:r>
+      <w:r>
+        <w:rPr>
+          <w:rFonts w:ascii="Arial" w:hAnsi="Arial" w:cs="Arial"/>
+          <w:b/>
+          <w:bCs/>
+          <w:sz w:val="24"/>
+          <w:szCs w:val="24"/>
+        </w:rPr>
+        <w:t xml:space="preserve"> </w:t>
+      </w:r>
+      <w:r>
+        <w:rPr>
+          <w:rFonts w:ascii="Arial" w:hAnsi="Arial" w:cs="Arial"/>
+          <w:b/>
+          <w:bCs/>
+          <w:sz w:val="24"/>
+          <w:szCs w:val="24"/>
+        </w:rPr>
+        <w:t>once</w:t>
+      </w:r>
+      <w:r>
+        <w:rPr>
+          <w:rFonts w:ascii="Arial" w:hAnsi="Arial" w:cs="Arial"/>
+          <w:b/>
+          <w:bCs/>
+          <w:sz w:val="24"/>
+          <w:szCs w:val="24"/>
+        </w:rPr>
+        <w:t xml:space="preserve"> </w:t>
+      </w:r>
+      <w:r>
+        <w:rPr>
+          <w:rFonts w:ascii="Arial" w:hAnsi="Arial" w:cs="Arial"/>
+          <w:b/>
+          <w:bCs/>
+          <w:sz w:val="24"/>
+          <w:szCs w:val="24"/>
+        </w:rPr>
+        <w:t>delivery</w:t>
+      </w:r>
+      <w:r>
+        <w:rPr>
+          <w:rFonts w:ascii="Arial" w:hAnsi="Arial" w:cs="Arial"/>
+          <w:b/>
+          <w:bCs/>
+          <w:sz w:val="24"/>
+          <w:szCs w:val="24"/>
+        </w:rPr>
+        <w:t xml:space="preserve"> </w:t>
+      </w:r>
+      <w:r>
+        <w:rPr>
+          <w:rFonts w:ascii="Arial" w:hAnsi="Arial" w:cs="Arial"/>
+          <w:b/>
+          <w:bCs/>
+          <w:sz w:val="24"/>
+          <w:szCs w:val="24"/>
+        </w:rPr>
+        <w:t>semantics on</w:t>
+      </w:r>
+      <w:r>
+        <w:rPr>
+          <w:rFonts w:ascii="Arial" w:hAnsi="Arial" w:cs="Arial"/>
+          <w:b/>
+          <w:bCs/>
+          <w:sz w:val="24"/>
+          <w:szCs w:val="24"/>
+        </w:rPr>
+        <w:t xml:space="preserve"> </w:t>
+      </w:r>
+      <w:r>
+        <w:rPr>
+          <w:rFonts w:ascii="Arial" w:hAnsi="Arial" w:cs="Arial"/>
+          <w:b/>
+          <w:bCs/>
+          <w:sz w:val="24"/>
+          <w:szCs w:val="24"/>
+        </w:rPr>
+        <w:t>producers?</w:t>
+      </w:r>
     </w:p>
     <w:p>
       <w:pPr>
         <w:pStyle w:val="ListParagraph"/>
         <w:numPr>
           <w:ilvl w:val="0"/>
-          <w:numId w:val="1"/>
+          <w:numId w:val="8"/>
         </w:numPr>
         <w:autoSpaceDE w:val="0"/>
         <w:autoSpaceDN w:val="0"/>
@@ -3497,27 +3698,327 @@
         <w:spacing w:after="0" w:line="240" w:lineRule="auto"/>
         <w:rPr>
           <w:rFonts w:ascii="Arial" w:hAnsi="Arial" w:cs="Arial"/>
-          <w:b/>
-          <w:bCs/>
-          <w:sz w:val="24"/>
-          <w:szCs w:val="24"/>
-        </w:rPr>
-      </w:pPr>
-      <w:r>
-        <w:rPr>
-          <w:rFonts w:ascii="Arial" w:hAnsi="Arial" w:cs="Arial"/>
-          <w:sz w:val="20"/>
-          <w:szCs w:val="20"/>
-        </w:rPr>
-        <w:t>Spark maintains a DAG that keeps track of all the transformations that have been done on the database.</w:t>
-      </w:r>
+          <w:sz w:val="24"/>
+          <w:szCs w:val="24"/>
+        </w:rPr>
+      </w:pPr>
+      <w:r>
+        <w:rPr>
+          <w:rFonts w:ascii="Arial" w:hAnsi="Arial" w:cs="Arial"/>
+          <w:sz w:val="24"/>
+          <w:szCs w:val="24"/>
+        </w:rPr>
+        <w:t>Kafka by default does not guarantee exactly once delivery semantics on producers because</w:t>
+      </w:r>
+      <w:r>
+        <w:rPr>
+          <w:rFonts w:ascii="Arial" w:hAnsi="Arial" w:cs="Arial"/>
+          <w:sz w:val="24"/>
+          <w:szCs w:val="24"/>
+        </w:rPr>
+        <w:t xml:space="preserve"> exactly-once processing requires a cluster of at least three brokers by default </w:t>
+      </w:r>
+      <w:r>
+        <w:rPr>
+          <w:rFonts w:ascii="Arial" w:hAnsi="Arial" w:cs="Arial"/>
+          <w:sz w:val="24"/>
+          <w:szCs w:val="24"/>
+        </w:rPr>
+        <w:t>which is also recommended setting for production. User can simply change the “processor.guarantee” config to “exactly_once” to change the delivery semantic.</w:t>
+      </w:r>
+    </w:p>
+    <w:p>
+      <w:pPr>
+        <w:pStyle w:val="ListParagraph"/>
+        <w:autoSpaceDE w:val="0"/>
+        <w:autoSpaceDN w:val="0"/>
+        <w:adjustRightInd w:val="0"/>
+        <w:spacing w:after="0" w:line="240" w:lineRule="auto"/>
+        <w:ind w:left="360"/>
+        <w:rPr>
+          <w:rFonts w:ascii="Arial" w:hAnsi="Arial" w:cs="Arial"/>
+          <w:sz w:val="24"/>
+          <w:szCs w:val="24"/>
+        </w:rPr>
+      </w:pPr>
+    </w:p>
+    <w:p>
+      <w:pPr>
+        <w:autoSpaceDE w:val="0"/>
+        <w:autoSpaceDN w:val="0"/>
+        <w:adjustRightInd w:val="0"/>
+        <w:spacing w:after="0" w:line="240" w:lineRule="auto"/>
+        <w:rPr>
+          <w:rFonts w:ascii="Arial" w:hAnsi="Arial" w:cs="Arial"/>
+          <w:b/>
+          <w:bCs/>
+          <w:sz w:val="24"/>
+          <w:szCs w:val="24"/>
+        </w:rPr>
+      </w:pPr>
+      <w:r>
+        <w:rPr>
+          <w:rFonts w:ascii="Arial" w:hAnsi="Arial" w:cs="Arial"/>
+          <w:b/>
+          <w:bCs/>
+          <w:sz w:val="24"/>
+          <w:szCs w:val="24"/>
+        </w:rPr>
+        <w:lastRenderedPageBreak/>
+        <w:t xml:space="preserve">5. </w:t>
+      </w:r>
+      <w:r>
+        <w:rPr>
+          <w:rFonts w:ascii="Arial" w:hAnsi="Arial" w:cs="Arial"/>
+          <w:b/>
+          <w:bCs/>
+          <w:sz w:val="24"/>
+          <w:szCs w:val="24"/>
+        </w:rPr>
+        <w:t>Kafka is a binary protocol (with a reference implementation in Java), whereas Spark is a framework. Name two (of the many) advantages of</w:t>
+      </w:r>
+      <w:r>
+        <w:rPr>
+          <w:rFonts w:ascii="Arial" w:hAnsi="Arial" w:cs="Arial"/>
+          <w:b/>
+          <w:bCs/>
+          <w:sz w:val="24"/>
+          <w:szCs w:val="24"/>
+        </w:rPr>
+        <w:t xml:space="preserve"> </w:t>
+      </w:r>
+      <w:r>
+        <w:rPr>
+          <w:rFonts w:ascii="Arial" w:hAnsi="Arial" w:cs="Arial"/>
+          <w:b/>
+          <w:bCs/>
+          <w:sz w:val="24"/>
+          <w:szCs w:val="24"/>
+        </w:rPr>
+        <w:t>Kafka</w:t>
+      </w:r>
+      <w:r>
+        <w:rPr>
+          <w:rFonts w:ascii="Arial" w:hAnsi="Arial" w:cs="Arial"/>
+          <w:b/>
+          <w:bCs/>
+          <w:sz w:val="24"/>
+          <w:szCs w:val="24"/>
+        </w:rPr>
+        <w:t xml:space="preserve"> </w:t>
+      </w:r>
+      <w:r>
+        <w:rPr>
+          <w:rFonts w:ascii="Arial" w:hAnsi="Arial" w:cs="Arial"/>
+          <w:b/>
+          <w:bCs/>
+          <w:sz w:val="24"/>
+          <w:szCs w:val="24"/>
+        </w:rPr>
+        <w:t>being</w:t>
+      </w:r>
+      <w:r>
+        <w:rPr>
+          <w:rFonts w:ascii="Arial" w:hAnsi="Arial" w:cs="Arial"/>
+          <w:b/>
+          <w:bCs/>
+          <w:sz w:val="24"/>
+          <w:szCs w:val="24"/>
+        </w:rPr>
+        <w:t xml:space="preserve"> </w:t>
+      </w:r>
+      <w:r>
+        <w:rPr>
+          <w:rFonts w:ascii="Arial" w:hAnsi="Arial" w:cs="Arial"/>
+          <w:b/>
+          <w:bCs/>
+          <w:sz w:val="24"/>
+          <w:szCs w:val="24"/>
+        </w:rPr>
+        <w:t>a</w:t>
+      </w:r>
+      <w:r>
+        <w:rPr>
+          <w:rFonts w:ascii="Arial" w:hAnsi="Arial" w:cs="Arial"/>
+          <w:b/>
+          <w:bCs/>
+          <w:sz w:val="24"/>
+          <w:szCs w:val="24"/>
+        </w:rPr>
+        <w:t xml:space="preserve"> </w:t>
+      </w:r>
+      <w:r>
+        <w:rPr>
+          <w:rFonts w:ascii="Arial" w:hAnsi="Arial" w:cs="Arial"/>
+          <w:b/>
+          <w:bCs/>
+          <w:sz w:val="24"/>
+          <w:szCs w:val="24"/>
+        </w:rPr>
+        <w:t>binary</w:t>
+      </w:r>
+      <w:r>
+        <w:rPr>
+          <w:rFonts w:ascii="Arial" w:hAnsi="Arial" w:cs="Arial"/>
+          <w:b/>
+          <w:bCs/>
+          <w:sz w:val="24"/>
+          <w:szCs w:val="24"/>
+        </w:rPr>
+        <w:t xml:space="preserve"> </w:t>
+      </w:r>
+      <w:r>
+        <w:rPr>
+          <w:rFonts w:ascii="Arial" w:hAnsi="Arial" w:cs="Arial"/>
+          <w:b/>
+          <w:bCs/>
+          <w:sz w:val="24"/>
+          <w:szCs w:val="24"/>
+        </w:rPr>
+        <w:t>protocol</w:t>
+      </w:r>
+      <w:r>
+        <w:rPr>
+          <w:rFonts w:ascii="Arial" w:hAnsi="Arial" w:cs="Arial"/>
+          <w:b/>
+          <w:bCs/>
+          <w:sz w:val="24"/>
+          <w:szCs w:val="24"/>
+        </w:rPr>
+        <w:t xml:space="preserve"> </w:t>
+      </w:r>
+      <w:r>
+        <w:rPr>
+          <w:rFonts w:ascii="Arial" w:hAnsi="Arial" w:cs="Arial"/>
+          <w:b/>
+          <w:bCs/>
+          <w:sz w:val="24"/>
+          <w:szCs w:val="24"/>
+        </w:rPr>
+        <w:t>in</w:t>
+      </w:r>
+      <w:r>
+        <w:rPr>
+          <w:rFonts w:ascii="Arial" w:hAnsi="Arial" w:cs="Arial"/>
+          <w:b/>
+          <w:bCs/>
+          <w:sz w:val="24"/>
+          <w:szCs w:val="24"/>
+        </w:rPr>
+        <w:t xml:space="preserve"> </w:t>
+      </w:r>
+      <w:r>
+        <w:rPr>
+          <w:rFonts w:ascii="Arial" w:hAnsi="Arial" w:cs="Arial"/>
+          <w:b/>
+          <w:bCs/>
+          <w:sz w:val="24"/>
+          <w:szCs w:val="24"/>
+        </w:rPr>
+        <w:t>the</w:t>
+      </w:r>
+      <w:r>
+        <w:rPr>
+          <w:rFonts w:ascii="Arial" w:hAnsi="Arial" w:cs="Arial"/>
+          <w:b/>
+          <w:bCs/>
+          <w:sz w:val="24"/>
+          <w:szCs w:val="24"/>
+        </w:rPr>
+        <w:t xml:space="preserve"> </w:t>
+      </w:r>
+      <w:r>
+        <w:rPr>
+          <w:rFonts w:ascii="Arial" w:hAnsi="Arial" w:cs="Arial"/>
+          <w:b/>
+          <w:bCs/>
+          <w:sz w:val="24"/>
+          <w:szCs w:val="24"/>
+        </w:rPr>
+        <w:t>context</w:t>
+      </w:r>
+      <w:r>
+        <w:rPr>
+          <w:rFonts w:ascii="Arial" w:hAnsi="Arial" w:cs="Arial"/>
+          <w:b/>
+          <w:bCs/>
+          <w:sz w:val="24"/>
+          <w:szCs w:val="24"/>
+        </w:rPr>
+        <w:t xml:space="preserve"> </w:t>
+      </w:r>
+      <w:r>
+        <w:rPr>
+          <w:rFonts w:ascii="Arial" w:hAnsi="Arial" w:cs="Arial"/>
+          <w:b/>
+          <w:bCs/>
+          <w:sz w:val="24"/>
+          <w:szCs w:val="24"/>
+        </w:rPr>
+        <w:t>of</w:t>
+      </w:r>
+      <w:r>
+        <w:rPr>
+          <w:rFonts w:ascii="Arial" w:hAnsi="Arial" w:cs="Arial"/>
+          <w:b/>
+          <w:bCs/>
+          <w:sz w:val="24"/>
+          <w:szCs w:val="24"/>
+        </w:rPr>
+        <w:t xml:space="preserve"> </w:t>
+      </w:r>
+      <w:r>
+        <w:rPr>
+          <w:rFonts w:ascii="Arial" w:hAnsi="Arial" w:cs="Arial"/>
+          <w:b/>
+          <w:bCs/>
+          <w:sz w:val="24"/>
+          <w:szCs w:val="24"/>
+        </w:rPr>
+        <w:t>Big</w:t>
+      </w:r>
+      <w:r>
+        <w:rPr>
+          <w:rFonts w:ascii="Arial" w:hAnsi="Arial" w:cs="Arial"/>
+          <w:b/>
+          <w:bCs/>
+          <w:sz w:val="24"/>
+          <w:szCs w:val="24"/>
+        </w:rPr>
+        <w:t xml:space="preserve"> </w:t>
+      </w:r>
+      <w:r>
+        <w:rPr>
+          <w:rFonts w:ascii="Arial" w:hAnsi="Arial" w:cs="Arial"/>
+          <w:b/>
+          <w:bCs/>
+          <w:sz w:val="24"/>
+          <w:szCs w:val="24"/>
+        </w:rPr>
+        <w:t>Data. (max. 100 words)</w:t>
+      </w:r>
+    </w:p>
+    <w:p>
+      <w:pPr>
+        <w:autoSpaceDE w:val="0"/>
+        <w:autoSpaceDN w:val="0"/>
+        <w:adjustRightInd w:val="0"/>
+        <w:spacing w:after="0" w:line="240" w:lineRule="auto"/>
+        <w:rPr>
+          <w:rFonts w:ascii="Arial" w:hAnsi="Arial" w:cs="Arial"/>
+          <w:b/>
+          <w:bCs/>
+          <w:sz w:val="24"/>
+          <w:szCs w:val="24"/>
+        </w:rPr>
+      </w:pPr>
     </w:p>
     <w:p>
       <w:pPr>
         <w:pStyle w:val="ListParagraph"/>
         <w:numPr>
           <w:ilvl w:val="0"/>
-          <w:numId w:val="1"/>
+          <w:numId w:val="7"/>
         </w:numPr>
         <w:autoSpaceDE w:val="0"/>
         <w:autoSpaceDN w:val="0"/>
@@ -3534,59 +4035,18 @@
       <w:r>
         <w:rPr>
           <w:rFonts w:ascii="Arial" w:hAnsi="Arial" w:cs="Arial"/>
-          <w:sz w:val="20"/>
-          <w:szCs w:val="20"/>
-        </w:rPr>
-        <w:t>As it is a lazy evaluation, only transformations have been saved in DAG. Therefore, whenever a node fails, the DAG is traversed till the previous node to the node which has failed is reached. The next state is then re- computed based on the execution plan of previous node.</w:t>
-      </w:r>
-    </w:p>
-    <w:p>
-      <w:pPr>
-        <w:pStyle w:val="ListParagraph"/>
-        <w:autoSpaceDE w:val="0"/>
-        <w:autoSpaceDN w:val="0"/>
-        <w:adjustRightInd w:val="0"/>
-        <w:spacing w:after="0" w:line="240" w:lineRule="auto"/>
-        <w:rPr>
-          <w:rFonts w:ascii="Arial" w:hAnsi="Arial" w:cs="Arial"/>
-          <w:b/>
-          <w:bCs/>
-          <w:sz w:val="24"/>
-          <w:szCs w:val="24"/>
-        </w:rPr>
-      </w:pPr>
-    </w:p>
-    <w:p>
-      <w:pPr>
-        <w:autoSpaceDE w:val="0"/>
-        <w:autoSpaceDN w:val="0"/>
-        <w:adjustRightInd w:val="0"/>
-        <w:spacing w:after="0" w:line="240" w:lineRule="auto"/>
-        <w:rPr>
-          <w:rFonts w:ascii="Arial" w:hAnsi="Arial" w:cs="Arial"/>
-          <w:b/>
-          <w:bCs/>
-          <w:sz w:val="24"/>
-          <w:szCs w:val="24"/>
-        </w:rPr>
-      </w:pPr>
-      <w:r>
-        <w:rPr>
-          <w:rFonts w:ascii="Arial" w:hAnsi="Arial" w:cs="Arial"/>
-          <w:b/>
-          <w:bCs/>
-          <w:sz w:val="24"/>
-          <w:szCs w:val="24"/>
-        </w:rPr>
-        <w:t>5. We might distinguish the following five conceptual parallel programming</w:t>
+          <w:sz w:val="24"/>
+          <w:szCs w:val="24"/>
+        </w:rPr>
+        <w:t xml:space="preserve">Two advantages of Kafka being a binary protocol: </w:t>
       </w:r>
     </w:p>
     <w:p>
       <w:pPr>
         <w:pStyle w:val="ListParagraph"/>
         <w:numPr>
-          <w:ilvl w:val="0"/>
-          <w:numId w:val="1"/>
+          <w:ilvl w:val="1"/>
+          <w:numId w:val="7"/>
         </w:numPr>
         <w:autoSpaceDE w:val="0"/>
         <w:autoSpaceDN w:val="0"/>
@@ -3603,20 +4063,18 @@
       <w:r>
         <w:rPr>
           <w:rFonts w:ascii="Arial" w:hAnsi="Arial" w:cs="Arial"/>
-          <w:b/>
-          <w:bCs/>
-          <w:sz w:val="24"/>
-          <w:szCs w:val="24"/>
-        </w:rPr>
-        <w:t>models:</w:t>
+          <w:sz w:val="24"/>
+          <w:szCs w:val="24"/>
+        </w:rPr>
+        <w:t>Event-at-a-time processing: The messages/events are processed as they arrive unlike spark needs to micro-batch the messages.</w:t>
       </w:r>
     </w:p>
     <w:p>
       <w:pPr>
         <w:pStyle w:val="ListParagraph"/>
         <w:numPr>
-          <w:ilvl w:val="0"/>
-          <w:numId w:val="1"/>
+          <w:ilvl w:val="1"/>
+          <w:numId w:val="7"/>
         </w:numPr>
         <w:autoSpaceDE w:val="0"/>
         <w:autoSpaceDN w:val="0"/>
@@ -3633,21 +4091,22 @@
       <w:r>
         <w:rPr>
           <w:rFonts w:ascii="Arial" w:hAnsi="Arial" w:cs="Arial"/>
-          <w:b/>
-          <w:bCs/>
-          <w:sz w:val="24"/>
-          <w:szCs w:val="24"/>
-        </w:rPr>
-        <w:t>1. farmer/worker</w:t>
-      </w:r>
-    </w:p>
-    <w:p>
-      <w:pPr>
-        <w:pStyle w:val="ListParagraph"/>
-        <w:numPr>
-          <w:ilvl w:val="0"/>
-          <w:numId w:val="1"/>
-        </w:numPr>
+          <w:sz w:val="24"/>
+          <w:szCs w:val="24"/>
+        </w:rPr>
+        <w:t xml:space="preserve">Greater parallelism: </w:t>
+      </w:r>
+      <w:r>
+        <w:rPr>
+          <w:rFonts w:ascii="Arial" w:hAnsi="Arial" w:cs="Arial"/>
+          <w:sz w:val="24"/>
+          <w:szCs w:val="24"/>
+        </w:rPr>
+        <w:t>Kafka client can connect through TCP to multiple brokers and transfer data in parallel across multiple partitions of the same topic.</w:t>
+      </w:r>
+    </w:p>
+    <w:p>
+      <w:pPr>
         <w:autoSpaceDE w:val="0"/>
         <w:autoSpaceDN w:val="0"/>
         <w:adjustRightInd w:val="0"/>
@@ -3660,24 +4119,9 @@
           <w:szCs w:val="24"/>
         </w:rPr>
       </w:pPr>
-      <w:r>
-        <w:rPr>
-          <w:rFonts w:ascii="Arial" w:hAnsi="Arial" w:cs="Arial"/>
-          <w:b/>
-          <w:bCs/>
-          <w:sz w:val="24"/>
-          <w:szCs w:val="24"/>
-        </w:rPr>
-        <w:t>2. divide and conquer</w:t>
-      </w:r>
-    </w:p>
-    <w:p>
-      <w:pPr>
-        <w:pStyle w:val="ListParagraph"/>
-        <w:numPr>
-          <w:ilvl w:val="0"/>
-          <w:numId w:val="1"/>
-        </w:numPr>
+    </w:p>
+    <w:p>
+      <w:pPr>
         <w:autoSpaceDE w:val="0"/>
         <w:autoSpaceDN w:val="0"/>
         <w:adjustRightInd w:val="0"/>
@@ -3686,377 +4130,6 @@
           <w:rFonts w:ascii="Arial" w:hAnsi="Arial" w:cs="Arial"/>
           <w:b/>
           <w:bCs/>
-          <w:sz w:val="24"/>
-          <w:szCs w:val="24"/>
-        </w:rPr>
-      </w:pPr>
-      <w:r>
-        <w:rPr>
-          <w:rFonts w:ascii="Arial" w:hAnsi="Arial" w:cs="Arial"/>
-          <w:b/>
-          <w:bCs/>
-          <w:sz w:val="24"/>
-          <w:szCs w:val="24"/>
-        </w:rPr>
-        <w:t>3. data parallelism</w:t>
-      </w:r>
-    </w:p>
-    <w:p>
-      <w:pPr>
-        <w:pStyle w:val="ListParagraph"/>
-        <w:numPr>
-          <w:ilvl w:val="0"/>
-          <w:numId w:val="1"/>
-        </w:numPr>
-        <w:autoSpaceDE w:val="0"/>
-        <w:autoSpaceDN w:val="0"/>
-        <w:adjustRightInd w:val="0"/>
-        <w:spacing w:after="0" w:line="240" w:lineRule="auto"/>
-        <w:rPr>
-          <w:rFonts w:ascii="Arial" w:hAnsi="Arial" w:cs="Arial"/>
-          <w:b/>
-          <w:bCs/>
-          <w:sz w:val="24"/>
-          <w:szCs w:val="24"/>
-        </w:rPr>
-      </w:pPr>
-      <w:r>
-        <w:rPr>
-          <w:rFonts w:ascii="Arial" w:hAnsi="Arial" w:cs="Arial"/>
-          <w:b/>
-          <w:bCs/>
-          <w:sz w:val="24"/>
-          <w:szCs w:val="24"/>
-        </w:rPr>
-        <w:t>4. function parallelism</w:t>
-      </w:r>
-    </w:p>
-    <w:p>
-      <w:pPr>
-        <w:pStyle w:val="ListParagraph"/>
-        <w:numPr>
-          <w:ilvl w:val="0"/>
-          <w:numId w:val="1"/>
-        </w:numPr>
-        <w:autoSpaceDE w:val="0"/>
-        <w:autoSpaceDN w:val="0"/>
-        <w:adjustRightInd w:val="0"/>
-        <w:spacing w:after="0" w:line="240" w:lineRule="auto"/>
-        <w:rPr>
-          <w:rFonts w:ascii="Arial" w:hAnsi="Arial" w:cs="Arial"/>
-          <w:b/>
-          <w:bCs/>
-          <w:sz w:val="24"/>
-          <w:szCs w:val="24"/>
-        </w:rPr>
-      </w:pPr>
-      <w:r>
-        <w:rPr>
-          <w:rFonts w:ascii="Arial" w:hAnsi="Arial" w:cs="Arial"/>
-          <w:b/>
-          <w:bCs/>
-          <w:sz w:val="24"/>
-          <w:szCs w:val="24"/>
-        </w:rPr>
-        <w:t>5. bulk-synchronous</w:t>
-      </w:r>
-    </w:p>
-    <w:p>
-      <w:pPr>
-        <w:pStyle w:val="ListParagraph"/>
-        <w:autoSpaceDE w:val="0"/>
-        <w:autoSpaceDN w:val="0"/>
-        <w:adjustRightInd w:val="0"/>
-        <w:spacing w:after="0" w:line="240" w:lineRule="auto"/>
-        <w:rPr>
-          <w:rFonts w:ascii="Arial" w:hAnsi="Arial" w:cs="Arial"/>
-          <w:b/>
-          <w:bCs/>
-          <w:sz w:val="24"/>
-          <w:szCs w:val="24"/>
-        </w:rPr>
-      </w:pPr>
-    </w:p>
-    <w:p>
-      <w:pPr>
-        <w:autoSpaceDE w:val="0"/>
-        <w:autoSpaceDN w:val="0"/>
-        <w:adjustRightInd w:val="0"/>
-        <w:spacing w:after="0" w:line="240" w:lineRule="auto"/>
-        <w:rPr>
-          <w:rFonts w:ascii="Arial" w:hAnsi="Arial" w:cs="Arial"/>
-          <w:b/>
-          <w:bCs/>
-          <w:sz w:val="24"/>
-          <w:szCs w:val="24"/>
-        </w:rPr>
-      </w:pPr>
-      <w:r>
-        <w:rPr>
-          <w:rFonts w:ascii="Arial" w:hAnsi="Arial" w:cs="Arial"/>
-          <w:b/>
-          <w:bCs/>
-          <w:sz w:val="24"/>
-          <w:szCs w:val="24"/>
-        </w:rPr>
-        <w:t>Pick one of these models and explain why it does or does not fit Spark’s</w:t>
-      </w:r>
-    </w:p>
-    <w:p>
-      <w:pPr>
-        <w:autoSpaceDE w:val="0"/>
-        <w:autoSpaceDN w:val="0"/>
-        <w:adjustRightInd w:val="0"/>
-        <w:spacing w:after="0" w:line="240" w:lineRule="auto"/>
-        <w:rPr>
-          <w:rFonts w:ascii="Arial" w:hAnsi="Arial" w:cs="Arial"/>
-          <w:b/>
-          <w:bCs/>
-          <w:sz w:val="24"/>
-          <w:szCs w:val="24"/>
-        </w:rPr>
-      </w:pPr>
-      <w:r>
-        <w:rPr>
-          <w:rFonts w:ascii="Arial" w:hAnsi="Arial" w:cs="Arial"/>
-          <w:b/>
-          <w:bCs/>
-          <w:sz w:val="24"/>
-          <w:szCs w:val="24"/>
-        </w:rPr>
-        <w:t>p</w:t>
-      </w:r>
-      <w:r>
-        <w:rPr>
-          <w:rFonts w:ascii="Arial" w:hAnsi="Arial" w:cs="Arial"/>
-          <w:b/>
-          <w:bCs/>
-          <w:sz w:val="24"/>
-          <w:szCs w:val="24"/>
-        </w:rPr>
-        <w:t>rogramming model. (max. 100 words)</w:t>
-      </w:r>
-    </w:p>
-    <w:p>
-      <w:pPr>
-        <w:autoSpaceDE w:val="0"/>
-        <w:autoSpaceDN w:val="0"/>
-        <w:adjustRightInd w:val="0"/>
-        <w:spacing w:after="0" w:line="240" w:lineRule="auto"/>
-        <w:rPr>
-          <w:rFonts w:ascii="Arial" w:hAnsi="Arial" w:cs="Arial"/>
-          <w:b/>
-          <w:bCs/>
-          <w:sz w:val="24"/>
-          <w:szCs w:val="24"/>
-        </w:rPr>
-      </w:pPr>
-    </w:p>
-    <w:p>
-      <w:pPr>
-        <w:autoSpaceDE w:val="0"/>
-        <w:autoSpaceDN w:val="0"/>
-        <w:adjustRightInd w:val="0"/>
-        <w:spacing w:after="0" w:line="240" w:lineRule="auto"/>
-        <w:rPr>
-          <w:rFonts w:ascii="Arial" w:hAnsi="Arial" w:cs="Arial"/>
-          <w:b/>
-          <w:bCs/>
-          <w:sz w:val="24"/>
-          <w:szCs w:val="24"/>
-        </w:rPr>
-      </w:pPr>
-      <w:r>
-        <w:rPr>
-          <w:rFonts w:ascii="Arial" w:hAnsi="Arial" w:cs="Arial"/>
-          <w:b/>
-          <w:bCs/>
-          <w:sz w:val="24"/>
-          <w:szCs w:val="24"/>
-        </w:rPr>
-        <w:t>Data parallelism</w:t>
-      </w:r>
-    </w:p>
-    <w:p>
-      <w:pPr>
-        <w:pStyle w:val="ListParagraph"/>
-        <w:numPr>
-          <w:ilvl w:val="0"/>
-          <w:numId w:val="1"/>
-        </w:numPr>
-        <w:autoSpaceDE w:val="0"/>
-        <w:autoSpaceDN w:val="0"/>
-        <w:adjustRightInd w:val="0"/>
-        <w:spacing w:after="0" w:line="240" w:lineRule="auto"/>
-        <w:rPr>
-          <w:rFonts w:ascii="Arial" w:hAnsi="Arial" w:cs="Arial"/>
-          <w:b/>
-          <w:bCs/>
-          <w:sz w:val="24"/>
-          <w:szCs w:val="24"/>
-        </w:rPr>
-      </w:pPr>
-      <w:r>
-        <w:rPr>
-          <w:rFonts w:ascii="Arial" w:hAnsi="Arial" w:cs="Arial"/>
-          <w:sz w:val="20"/>
-          <w:szCs w:val="20"/>
-        </w:rPr>
-        <w:t>Data is placed into different partitions within the cluster across same set of machines.</w:t>
-      </w:r>
-    </w:p>
-    <w:p>
-      <w:pPr>
-        <w:pStyle w:val="ListParagraph"/>
-        <w:numPr>
-          <w:ilvl w:val="0"/>
-          <w:numId w:val="1"/>
-        </w:numPr>
-        <w:autoSpaceDE w:val="0"/>
-        <w:autoSpaceDN w:val="0"/>
-        <w:adjustRightInd w:val="0"/>
-        <w:spacing w:after="0" w:line="240" w:lineRule="auto"/>
-        <w:rPr>
-          <w:rFonts w:ascii="Arial" w:hAnsi="Arial" w:cs="Arial"/>
-          <w:b/>
-          <w:bCs/>
-          <w:sz w:val="24"/>
-          <w:szCs w:val="24"/>
-        </w:rPr>
-      </w:pPr>
-      <w:r>
-        <w:rPr>
-          <w:rFonts w:ascii="Arial" w:hAnsi="Arial" w:cs="Arial"/>
-          <w:sz w:val="20"/>
-          <w:szCs w:val="20"/>
-        </w:rPr>
-        <w:t>A driver program is present within the Spark cluster where application logic is stored.</w:t>
-      </w:r>
-    </w:p>
-    <w:p>
-      <w:pPr>
-        <w:pStyle w:val="ListParagraph"/>
-        <w:numPr>
-          <w:ilvl w:val="0"/>
-          <w:numId w:val="1"/>
-        </w:numPr>
-        <w:autoSpaceDE w:val="0"/>
-        <w:autoSpaceDN w:val="0"/>
-        <w:adjustRightInd w:val="0"/>
-        <w:spacing w:after="0" w:line="240" w:lineRule="auto"/>
-        <w:rPr>
-          <w:rFonts w:ascii="Arial" w:hAnsi="Arial" w:cs="Arial"/>
-          <w:b/>
-          <w:bCs/>
-          <w:sz w:val="24"/>
-          <w:szCs w:val="24"/>
-        </w:rPr>
-      </w:pPr>
-      <w:r>
-        <w:rPr>
-          <w:rFonts w:ascii="Arial" w:hAnsi="Arial" w:cs="Arial"/>
-          <w:sz w:val="20"/>
-          <w:szCs w:val="20"/>
-        </w:rPr>
-        <w:t>This driver program directs worker nodes to start processing on the corresponding partition of data.</w:t>
-      </w:r>
-    </w:p>
-    <w:p>
-      <w:pPr>
-        <w:pStyle w:val="ListParagraph"/>
-        <w:numPr>
-          <w:ilvl w:val="0"/>
-          <w:numId w:val="1"/>
-        </w:numPr>
-        <w:autoSpaceDE w:val="0"/>
-        <w:autoSpaceDN w:val="0"/>
-        <w:adjustRightInd w:val="0"/>
-        <w:spacing w:after="0" w:line="240" w:lineRule="auto"/>
-        <w:rPr>
-          <w:rFonts w:ascii="Arial" w:hAnsi="Arial" w:cs="Arial"/>
-          <w:b/>
-          <w:bCs/>
-          <w:sz w:val="24"/>
-          <w:szCs w:val="24"/>
-        </w:rPr>
-      </w:pPr>
-      <w:r>
-        <w:rPr>
-          <w:rFonts w:ascii="Arial" w:hAnsi="Arial" w:cs="Arial"/>
-          <w:sz w:val="20"/>
-          <w:szCs w:val="20"/>
-        </w:rPr>
-        <w:t>All this while, each node processes data in parallel and transformations will keep happening in the same partitions before there is an actual need of shuffling.</w:t>
-      </w:r>
-    </w:p>
-    <w:p>
-      <w:pPr>
-        <w:pStyle w:val="ListParagraph"/>
-        <w:numPr>
-          <w:ilvl w:val="0"/>
-          <w:numId w:val="1"/>
-        </w:numPr>
-        <w:autoSpaceDE w:val="0"/>
-        <w:autoSpaceDN w:val="0"/>
-        <w:adjustRightInd w:val="0"/>
-        <w:spacing w:after="0" w:line="240" w:lineRule="auto"/>
-        <w:rPr>
-          <w:rFonts w:ascii="Arial" w:hAnsi="Arial" w:cs="Arial"/>
-          <w:b/>
-          <w:bCs/>
-          <w:sz w:val="24"/>
-          <w:szCs w:val="24"/>
-        </w:rPr>
-      </w:pPr>
-      <w:r>
-        <w:rPr>
-          <w:rFonts w:ascii="Arial" w:hAnsi="Arial" w:cs="Arial"/>
-          <w:sz w:val="20"/>
-          <w:szCs w:val="20"/>
-        </w:rPr>
-        <w:t>For example, when a reduceByKey() operation is performed on a rdd with &lt;String,Int&gt; pairs, summation on Integer values of the same keys present on the same partition is performed first. Only after this the data is shuffled and is brought to a same node and final grouping is done.</w:t>
-      </w:r>
-    </w:p>
-    <w:p>
-      <w:pPr>
-        <w:autoSpaceDE w:val="0"/>
-        <w:autoSpaceDN w:val="0"/>
-        <w:adjustRightInd w:val="0"/>
-        <w:spacing w:after="0" w:line="240" w:lineRule="auto"/>
-        <w:rPr>
-          <w:rFonts w:ascii="Arial" w:hAnsi="Arial" w:cs="Arial"/>
-          <w:b/>
-          <w:bCs/>
-          <w:sz w:val="24"/>
-          <w:szCs w:val="24"/>
-        </w:rPr>
-      </w:pPr>
-    </w:p>
-    <w:p>
-      <w:pPr>
-        <w:autoSpaceDE w:val="0"/>
-        <w:autoSpaceDN w:val="0"/>
-        <w:adjustRightInd w:val="0"/>
-        <w:spacing w:after="0" w:line="240" w:lineRule="auto"/>
-        <w:rPr>
-          <w:rFonts w:ascii="Arial" w:hAnsi="Arial" w:cs="Arial"/>
-          <w:b/>
-          <w:bCs/>
-          <w:sz w:val="24"/>
-          <w:szCs w:val="24"/>
-        </w:rPr>
-      </w:pPr>
-    </w:p>
-    <w:p>
-      <w:pPr>
-        <w:autoSpaceDE w:val="0"/>
-        <w:autoSpaceDN w:val="0"/>
-        <w:adjustRightInd w:val="0"/>
-        <w:spacing w:after="0" w:line="240" w:lineRule="auto"/>
-        <w:rPr>
-          <w:rFonts w:ascii="Arial" w:hAnsi="Arial" w:cs="Arial"/>
-          <w:b/>
-          <w:bCs/>
           <w:sz w:val="28"/>
           <w:szCs w:val="28"/>
         </w:rPr>
@@ -4069,7 +4142,7 @@
           <w:sz w:val="28"/>
           <w:szCs w:val="28"/>
         </w:rPr>
-        <w:t>Implementation analysis questions.</w:t>
+        <w:t>Questions Specific to the assignment</w:t>
       </w:r>
     </w:p>
     <w:p>
@@ -4096,32 +4169,140 @@
         </w:numPr>
         <w:spacing w:after="160" w:line="256" w:lineRule="auto"/>
         <w:rPr>
-          <w:rFonts w:ascii="Arial" w:hAnsi="Arial" w:cs="Arial"/>
-          <w:b/>
-          <w:bCs/>
-          <w:sz w:val="24"/>
-          <w:szCs w:val="24"/>
-        </w:rPr>
-      </w:pPr>
-      <w:r>
-        <w:rPr>
-          <w:rFonts w:ascii="Arial" w:hAnsi="Arial" w:cs="Arial"/>
-          <w:b/>
-          <w:bCs/>
-          <w:sz w:val="24"/>
-          <w:szCs w:val="24"/>
-        </w:rPr>
-        <w:t>Measure the execution times for 10, 20, 50, 100 and 150 segments. Do you observe a difference in execution time between your Dataframe and RDD implementations? Is this what you expect and why? (max. 50words)</w:t>
-      </w:r>
-    </w:p>
-    <w:p>
-      <w:pPr>
-        <w:pStyle w:val="ListParagraph"/>
-        <w:rPr>
-          <w:b/>
-          <w:bCs/>
-        </w:rPr>
-      </w:pPr>
+          <w:b/>
+          <w:bCs/>
+        </w:rPr>
+      </w:pPr>
+      <w:r>
+        <w:rPr>
+          <w:rFonts w:ascii="Arial" w:hAnsi="Arial" w:cs="Arial"/>
+          <w:b/>
+          <w:bCs/>
+          <w:sz w:val="24"/>
+          <w:szCs w:val="24"/>
+        </w:rPr>
+        <w:t>On average, how many bytes per second does the stream transformer have</w:t>
+      </w:r>
+      <w:r>
+        <w:rPr>
+          <w:rFonts w:ascii="Arial" w:hAnsi="Arial" w:cs="Arial"/>
+          <w:b/>
+          <w:bCs/>
+          <w:sz w:val="24"/>
+          <w:szCs w:val="24"/>
+        </w:rPr>
+        <w:t xml:space="preserve"> </w:t>
+      </w:r>
+      <w:r>
+        <w:rPr>
+          <w:rFonts w:ascii="Arial" w:hAnsi="Arial" w:cs="Arial"/>
+          <w:b/>
+          <w:bCs/>
+          <w:sz w:val="24"/>
+          <w:szCs w:val="24"/>
+        </w:rPr>
+        <w:t>to</w:t>
+      </w:r>
+      <w:r>
+        <w:rPr>
+          <w:rFonts w:ascii="Arial" w:hAnsi="Arial" w:cs="Arial"/>
+          <w:b/>
+          <w:bCs/>
+          <w:sz w:val="24"/>
+          <w:szCs w:val="24"/>
+        </w:rPr>
+        <w:t xml:space="preserve"> </w:t>
+      </w:r>
+      <w:r>
+        <w:rPr>
+          <w:rFonts w:ascii="Arial" w:hAnsi="Arial" w:cs="Arial"/>
+          <w:b/>
+          <w:bCs/>
+          <w:sz w:val="24"/>
+          <w:szCs w:val="24"/>
+        </w:rPr>
+        <w:t>consume? How</w:t>
+      </w:r>
+      <w:r>
+        <w:rPr>
+          <w:rFonts w:ascii="Arial" w:hAnsi="Arial" w:cs="Arial"/>
+          <w:b/>
+          <w:bCs/>
+          <w:sz w:val="24"/>
+          <w:szCs w:val="24"/>
+        </w:rPr>
+        <w:t xml:space="preserve"> </w:t>
+      </w:r>
+      <w:r>
+        <w:rPr>
+          <w:rFonts w:ascii="Arial" w:hAnsi="Arial" w:cs="Arial"/>
+          <w:b/>
+          <w:bCs/>
+          <w:sz w:val="24"/>
+          <w:szCs w:val="24"/>
+        </w:rPr>
+        <w:t>many</w:t>
+      </w:r>
+      <w:r>
+        <w:rPr>
+          <w:rFonts w:ascii="Arial" w:hAnsi="Arial" w:cs="Arial"/>
+          <w:b/>
+          <w:bCs/>
+          <w:sz w:val="24"/>
+          <w:szCs w:val="24"/>
+        </w:rPr>
+        <w:t xml:space="preserve"> </w:t>
+      </w:r>
+      <w:r>
+        <w:rPr>
+          <w:rFonts w:ascii="Arial" w:hAnsi="Arial" w:cs="Arial"/>
+          <w:b/>
+          <w:bCs/>
+          <w:sz w:val="24"/>
+          <w:szCs w:val="24"/>
+        </w:rPr>
+        <w:t>does</w:t>
+      </w:r>
+      <w:r>
+        <w:rPr>
+          <w:rFonts w:ascii="Arial" w:hAnsi="Arial" w:cs="Arial"/>
+          <w:b/>
+          <w:bCs/>
+          <w:sz w:val="24"/>
+          <w:szCs w:val="24"/>
+        </w:rPr>
+        <w:t xml:space="preserve"> </w:t>
+      </w:r>
+      <w:r>
+        <w:rPr>
+          <w:rFonts w:ascii="Arial" w:hAnsi="Arial" w:cs="Arial"/>
+          <w:b/>
+          <w:bCs/>
+          <w:sz w:val="24"/>
+          <w:szCs w:val="24"/>
+        </w:rPr>
+        <w:t>it</w:t>
+      </w:r>
+      <w:r>
+        <w:rPr>
+          <w:rFonts w:ascii="Arial" w:hAnsi="Arial" w:cs="Arial"/>
+          <w:b/>
+          <w:bCs/>
+          <w:sz w:val="24"/>
+          <w:szCs w:val="24"/>
+        </w:rPr>
+        <w:t xml:space="preserve"> </w:t>
+      </w:r>
+      <w:r>
+        <w:rPr>
+          <w:rFonts w:ascii="Arial" w:hAnsi="Arial" w:cs="Arial"/>
+          <w:b/>
+          <w:bCs/>
+          <w:sz w:val="24"/>
+          <w:szCs w:val="24"/>
+        </w:rPr>
+        <w:t>produce?</w:t>
+      </w:r>
     </w:p>
     <w:p>
       <w:pPr>
@@ -4750,7 +4931,407 @@
           <w:sz w:val="24"/>
           <w:szCs w:val="24"/>
         </w:rPr>
-        <w:t>How will your application scale when increasing the amount of analyzed segments? What do you expect the progression in execution time will be for, 100,1000,10000 segments? (max. 50words)</w:t>
+        <w:t>Could</w:t>
+      </w:r>
+      <w:r>
+        <w:rPr>
+          <w:rFonts w:ascii="Arial" w:hAnsi="Arial" w:cs="Arial"/>
+          <w:b/>
+          <w:bCs/>
+          <w:sz w:val="24"/>
+          <w:szCs w:val="24"/>
+        </w:rPr>
+        <w:t xml:space="preserve"> </w:t>
+      </w:r>
+      <w:r>
+        <w:rPr>
+          <w:rFonts w:ascii="Arial" w:hAnsi="Arial" w:cs="Arial"/>
+          <w:b/>
+          <w:bCs/>
+          <w:sz w:val="24"/>
+          <w:szCs w:val="24"/>
+        </w:rPr>
+        <w:t>you</w:t>
+      </w:r>
+      <w:r>
+        <w:rPr>
+          <w:rFonts w:ascii="Arial" w:hAnsi="Arial" w:cs="Arial"/>
+          <w:b/>
+          <w:bCs/>
+          <w:sz w:val="24"/>
+          <w:szCs w:val="24"/>
+        </w:rPr>
+        <w:t xml:space="preserve"> </w:t>
+      </w:r>
+      <w:r>
+        <w:rPr>
+          <w:rFonts w:ascii="Arial" w:hAnsi="Arial" w:cs="Arial"/>
+          <w:b/>
+          <w:bCs/>
+          <w:sz w:val="24"/>
+          <w:szCs w:val="24"/>
+        </w:rPr>
+        <w:t>use</w:t>
+      </w:r>
+      <w:r>
+        <w:rPr>
+          <w:rFonts w:ascii="Arial" w:hAnsi="Arial" w:cs="Arial"/>
+          <w:b/>
+          <w:bCs/>
+          <w:sz w:val="24"/>
+          <w:szCs w:val="24"/>
+        </w:rPr>
+        <w:t xml:space="preserve"> </w:t>
+      </w:r>
+      <w:r>
+        <w:rPr>
+          <w:rFonts w:ascii="Arial" w:hAnsi="Arial" w:cs="Arial"/>
+          <w:b/>
+          <w:bCs/>
+          <w:sz w:val="24"/>
+          <w:szCs w:val="24"/>
+        </w:rPr>
+        <w:t>a</w:t>
+      </w:r>
+      <w:r>
+        <w:rPr>
+          <w:rFonts w:ascii="Arial" w:hAnsi="Arial" w:cs="Arial"/>
+          <w:b/>
+          <w:bCs/>
+          <w:sz w:val="24"/>
+          <w:szCs w:val="24"/>
+        </w:rPr>
+        <w:t xml:space="preserve"> </w:t>
+      </w:r>
+      <w:r>
+        <w:rPr>
+          <w:rFonts w:ascii="Arial" w:hAnsi="Arial" w:cs="Arial"/>
+          <w:b/>
+          <w:bCs/>
+          <w:sz w:val="24"/>
+          <w:szCs w:val="24"/>
+        </w:rPr>
+        <w:t>Java/Scala</w:t>
+      </w:r>
+      <w:r>
+        <w:rPr>
+          <w:rFonts w:ascii="Arial" w:hAnsi="Arial" w:cs="Arial"/>
+          <w:b/>
+          <w:bCs/>
+          <w:sz w:val="24"/>
+          <w:szCs w:val="24"/>
+        </w:rPr>
+        <w:t xml:space="preserve"> </w:t>
+      </w:r>
+      <w:r>
+        <w:rPr>
+          <w:rFonts w:ascii="Arial" w:hAnsi="Arial" w:cs="Arial"/>
+          <w:b/>
+          <w:bCs/>
+          <w:sz w:val="24"/>
+          <w:szCs w:val="24"/>
+        </w:rPr>
+        <w:t>data</w:t>
+      </w:r>
+      <w:r>
+        <w:rPr>
+          <w:rFonts w:ascii="Arial" w:hAnsi="Arial" w:cs="Arial"/>
+          <w:b/>
+          <w:bCs/>
+          <w:sz w:val="24"/>
+          <w:szCs w:val="24"/>
+        </w:rPr>
+        <w:t xml:space="preserve"> </w:t>
+      </w:r>
+      <w:r>
+        <w:rPr>
+          <w:rFonts w:ascii="Arial" w:hAnsi="Arial" w:cs="Arial"/>
+          <w:b/>
+          <w:bCs/>
+          <w:sz w:val="24"/>
+          <w:szCs w:val="24"/>
+        </w:rPr>
+        <w:t>structure</w:t>
+      </w:r>
+      <w:r>
+        <w:rPr>
+          <w:rFonts w:ascii="Arial" w:hAnsi="Arial" w:cs="Arial"/>
+          <w:b/>
+          <w:bCs/>
+          <w:sz w:val="24"/>
+          <w:szCs w:val="24"/>
+        </w:rPr>
+        <w:t xml:space="preserve"> </w:t>
+      </w:r>
+      <w:r>
+        <w:rPr>
+          <w:rFonts w:ascii="Arial" w:hAnsi="Arial" w:cs="Arial"/>
+          <w:b/>
+          <w:bCs/>
+          <w:sz w:val="24"/>
+          <w:szCs w:val="24"/>
+        </w:rPr>
+        <w:t>instead</w:t>
+      </w:r>
+      <w:r>
+        <w:rPr>
+          <w:rFonts w:ascii="Arial" w:hAnsi="Arial" w:cs="Arial"/>
+          <w:b/>
+          <w:bCs/>
+          <w:sz w:val="24"/>
+          <w:szCs w:val="24"/>
+        </w:rPr>
+        <w:t xml:space="preserve"> </w:t>
+      </w:r>
+      <w:r>
+        <w:rPr>
+          <w:rFonts w:ascii="Arial" w:hAnsi="Arial" w:cs="Arial"/>
+          <w:b/>
+          <w:bCs/>
+          <w:sz w:val="24"/>
+          <w:szCs w:val="24"/>
+        </w:rPr>
+        <w:t>of</w:t>
+      </w:r>
+      <w:r>
+        <w:rPr>
+          <w:rFonts w:ascii="Arial" w:hAnsi="Arial" w:cs="Arial"/>
+          <w:b/>
+          <w:bCs/>
+          <w:sz w:val="24"/>
+          <w:szCs w:val="24"/>
+        </w:rPr>
+        <w:t xml:space="preserve"> </w:t>
+      </w:r>
+      <w:r>
+        <w:rPr>
+          <w:rFonts w:ascii="Arial" w:hAnsi="Arial" w:cs="Arial"/>
+          <w:b/>
+          <w:bCs/>
+          <w:sz w:val="24"/>
+          <w:szCs w:val="24"/>
+        </w:rPr>
+        <w:t>a</w:t>
+      </w:r>
+      <w:r>
+        <w:rPr>
+          <w:rFonts w:ascii="Arial" w:hAnsi="Arial" w:cs="Arial"/>
+          <w:b/>
+          <w:bCs/>
+          <w:sz w:val="24"/>
+          <w:szCs w:val="24"/>
+        </w:rPr>
+        <w:t xml:space="preserve"> K</w:t>
+      </w:r>
+      <w:r>
+        <w:rPr>
+          <w:rFonts w:ascii="Arial" w:hAnsi="Arial" w:cs="Arial"/>
+          <w:b/>
+          <w:bCs/>
+          <w:sz w:val="24"/>
+          <w:szCs w:val="24"/>
+        </w:rPr>
+        <w:t>afka</w:t>
+      </w:r>
+      <w:r>
+        <w:rPr>
+          <w:rFonts w:ascii="Arial" w:hAnsi="Arial" w:cs="Arial"/>
+          <w:b/>
+          <w:bCs/>
+          <w:sz w:val="24"/>
+          <w:szCs w:val="24"/>
+        </w:rPr>
+        <w:t xml:space="preserve"> </w:t>
+      </w:r>
+      <w:r>
+        <w:rPr>
+          <w:rFonts w:ascii="Arial" w:hAnsi="Arial" w:cs="Arial"/>
+          <w:b/>
+          <w:bCs/>
+          <w:sz w:val="24"/>
+          <w:szCs w:val="24"/>
+        </w:rPr>
+        <w:t>StateStore</w:t>
+      </w:r>
+      <w:r>
+        <w:rPr>
+          <w:rFonts w:ascii="Arial" w:hAnsi="Arial" w:cs="Arial"/>
+          <w:b/>
+          <w:bCs/>
+          <w:sz w:val="24"/>
+          <w:szCs w:val="24"/>
+        </w:rPr>
+        <w:t xml:space="preserve"> </w:t>
+      </w:r>
+      <w:r>
+        <w:rPr>
+          <w:rFonts w:ascii="Arial" w:hAnsi="Arial" w:cs="Arial"/>
+          <w:b/>
+          <w:bCs/>
+          <w:sz w:val="24"/>
+          <w:szCs w:val="24"/>
+        </w:rPr>
+        <w:t>to manage</w:t>
+      </w:r>
+      <w:r>
+        <w:rPr>
+          <w:rFonts w:ascii="Arial" w:hAnsi="Arial" w:cs="Arial"/>
+          <w:b/>
+          <w:bCs/>
+          <w:sz w:val="24"/>
+          <w:szCs w:val="24"/>
+        </w:rPr>
+        <w:t xml:space="preserve"> </w:t>
+      </w:r>
+      <w:r>
+        <w:rPr>
+          <w:rFonts w:ascii="Arial" w:hAnsi="Arial" w:cs="Arial"/>
+          <w:b/>
+          <w:bCs/>
+          <w:sz w:val="24"/>
+          <w:szCs w:val="24"/>
+        </w:rPr>
+        <w:t>your</w:t>
+      </w:r>
+      <w:r>
+        <w:rPr>
+          <w:rFonts w:ascii="Arial" w:hAnsi="Arial" w:cs="Arial"/>
+          <w:b/>
+          <w:bCs/>
+          <w:sz w:val="24"/>
+          <w:szCs w:val="24"/>
+        </w:rPr>
+        <w:t xml:space="preserve"> </w:t>
+      </w:r>
+      <w:r>
+        <w:rPr>
+          <w:rFonts w:ascii="Arial" w:hAnsi="Arial" w:cs="Arial"/>
+          <w:b/>
+          <w:bCs/>
+          <w:sz w:val="24"/>
+          <w:szCs w:val="24"/>
+        </w:rPr>
+        <w:t>state</w:t>
+      </w:r>
+      <w:r>
+        <w:rPr>
+          <w:rFonts w:ascii="Arial" w:hAnsi="Arial" w:cs="Arial"/>
+          <w:b/>
+          <w:bCs/>
+          <w:sz w:val="24"/>
+          <w:szCs w:val="24"/>
+        </w:rPr>
+        <w:t xml:space="preserve"> </w:t>
+      </w:r>
+      <w:r>
+        <w:rPr>
+          <w:rFonts w:ascii="Arial" w:hAnsi="Arial" w:cs="Arial"/>
+          <w:b/>
+          <w:bCs/>
+          <w:sz w:val="24"/>
+          <w:szCs w:val="24"/>
+        </w:rPr>
+        <w:t>in</w:t>
+      </w:r>
+      <w:r>
+        <w:rPr>
+          <w:rFonts w:ascii="Arial" w:hAnsi="Arial" w:cs="Arial"/>
+          <w:b/>
+          <w:bCs/>
+          <w:sz w:val="24"/>
+          <w:szCs w:val="24"/>
+        </w:rPr>
+        <w:t xml:space="preserve"> </w:t>
+      </w:r>
+      <w:r>
+        <w:rPr>
+          <w:rFonts w:ascii="Arial" w:hAnsi="Arial" w:cs="Arial"/>
+          <w:b/>
+          <w:bCs/>
+          <w:sz w:val="24"/>
+          <w:szCs w:val="24"/>
+        </w:rPr>
+        <w:t>a</w:t>
+      </w:r>
+      <w:r>
+        <w:rPr>
+          <w:rFonts w:ascii="Arial" w:hAnsi="Arial" w:cs="Arial"/>
+          <w:b/>
+          <w:bCs/>
+          <w:sz w:val="24"/>
+          <w:szCs w:val="24"/>
+        </w:rPr>
+        <w:t xml:space="preserve"> </w:t>
+      </w:r>
+      <w:r>
+        <w:rPr>
+          <w:rFonts w:ascii="Arial" w:hAnsi="Arial" w:cs="Arial"/>
+          <w:b/>
+          <w:bCs/>
+          <w:sz w:val="24"/>
+          <w:szCs w:val="24"/>
+        </w:rPr>
+        <w:t>processor/transformer</w:t>
+      </w:r>
+      <w:r>
+        <w:rPr>
+          <w:rFonts w:ascii="Arial" w:hAnsi="Arial" w:cs="Arial"/>
+          <w:b/>
+          <w:bCs/>
+          <w:sz w:val="24"/>
+          <w:szCs w:val="24"/>
+        </w:rPr>
+        <w:t xml:space="preserve"> </w:t>
+      </w:r>
+      <w:r>
+        <w:rPr>
+          <w:rFonts w:ascii="Arial" w:hAnsi="Arial" w:cs="Arial"/>
+          <w:b/>
+          <w:bCs/>
+          <w:sz w:val="24"/>
+          <w:szCs w:val="24"/>
+        </w:rPr>
+        <w:t>? Why,or</w:t>
+      </w:r>
+      <w:r>
+        <w:rPr>
+          <w:rFonts w:ascii="Arial" w:hAnsi="Arial" w:cs="Arial"/>
+          <w:b/>
+          <w:bCs/>
+          <w:sz w:val="24"/>
+          <w:szCs w:val="24"/>
+        </w:rPr>
+        <w:t xml:space="preserve"> </w:t>
+      </w:r>
+      <w:r>
+        <w:rPr>
+          <w:rFonts w:ascii="Arial" w:hAnsi="Arial" w:cs="Arial"/>
+          <w:b/>
+          <w:bCs/>
+          <w:sz w:val="24"/>
+          <w:szCs w:val="24"/>
+        </w:rPr>
+        <w:t>why</w:t>
+      </w:r>
+      <w:r>
+        <w:rPr>
+          <w:rFonts w:ascii="Arial" w:hAnsi="Arial" w:cs="Arial"/>
+          <w:b/>
+          <w:bCs/>
+          <w:sz w:val="24"/>
+          <w:szCs w:val="24"/>
+        </w:rPr>
+        <w:t xml:space="preserve"> </w:t>
+      </w:r>
+      <w:r>
+        <w:rPr>
+          <w:rFonts w:ascii="Arial" w:hAnsi="Arial" w:cs="Arial"/>
+          <w:b/>
+          <w:bCs/>
+          <w:sz w:val="24"/>
+          <w:szCs w:val="24"/>
+        </w:rPr>
+        <w:t>not? (max. 50words)</w:t>
       </w:r>
     </w:p>
     <w:p>
@@ -4788,8 +5369,7 @@
           <w:sz w:val="20"/>
           <w:szCs w:val="20"/>
         </w:rPr>
-        <w:lastRenderedPageBreak/>
-        <w:t xml:space="preserve">The increment in segments would lead to increment in execution time. </w:t>
+        <w:t xml:space="preserve">No, Java/ Scala data structure cannot be used since the application is stateful. For the processor/transformer to work correctly </w:t>
       </w:r>
       <w:r>
         <w:rPr>
@@ -4797,23 +5377,7 @@
           <w:sz w:val="20"/>
           <w:szCs w:val="20"/>
         </w:rPr>
-        <w:t>From the table in answer of question 1 we can observe the progression from 10 segments to 100 segments</w:t>
-      </w:r>
-      <w:r>
-        <w:rPr>
-          <w:rFonts w:ascii="Arial" w:hAnsi="Arial" w:cs="Arial"/>
-          <w:sz w:val="20"/>
-          <w:szCs w:val="20"/>
-        </w:rPr>
-        <w:t xml:space="preserve"> and comment that the progression is exponential</w:t>
-      </w:r>
-      <w:r>
-        <w:rPr>
-          <w:rFonts w:ascii="Arial" w:hAnsi="Arial" w:cs="Arial"/>
-          <w:sz w:val="20"/>
-          <w:szCs w:val="20"/>
-        </w:rPr>
-        <w:t xml:space="preserve">. We can expect a similar exponential progression in execution time for segments 100,1000,10000. </w:t>
+        <w:t xml:space="preserve">the state must be managed in a fault tolerant manner, which is possible through Kafka state store. The state store is frequently used by transformer to store and query data. </w:t>
       </w:r>
     </w:p>
     <w:p>
@@ -4905,10 +5469,6 @@
     <w:p>
       <w:pPr>
         <w:pStyle w:val="ListParagraph"/>
-        <w:numPr>
-          <w:ilvl w:val="0"/>
-          <w:numId w:val="3"/>
-        </w:numPr>
         <w:spacing w:after="160" w:line="256" w:lineRule="auto"/>
         <w:rPr>
           <w:rFonts w:ascii="Arial" w:hAnsi="Arial" w:cs="Arial"/>
@@ -4926,7 +5486,388 @@
           <w:sz w:val="24"/>
           <w:szCs w:val="24"/>
         </w:rPr>
-        <w:t>If you extrapolate the scaling behavior on your machine, using your results from question1, to the entire dataset, how much time will it take to process the entire dataset? Is this extrapolation reasonable for a single machine? (max. 50words)</w:t>
+        <w:lastRenderedPageBreak/>
+        <w:t>Given</w:t>
+      </w:r>
+      <w:r>
+        <w:rPr>
+          <w:rFonts w:ascii="Arial" w:hAnsi="Arial" w:cs="Arial"/>
+          <w:b/>
+          <w:bCs/>
+          <w:sz w:val="24"/>
+          <w:szCs w:val="24"/>
+        </w:rPr>
+        <w:t xml:space="preserve"> </w:t>
+      </w:r>
+      <w:r>
+        <w:rPr>
+          <w:rFonts w:ascii="Arial" w:hAnsi="Arial" w:cs="Arial"/>
+          <w:b/>
+          <w:bCs/>
+          <w:sz w:val="24"/>
+          <w:szCs w:val="24"/>
+        </w:rPr>
+        <w:t>that</w:t>
+      </w:r>
+      <w:r>
+        <w:rPr>
+          <w:rFonts w:ascii="Arial" w:hAnsi="Arial" w:cs="Arial"/>
+          <w:b/>
+          <w:bCs/>
+          <w:sz w:val="24"/>
+          <w:szCs w:val="24"/>
+        </w:rPr>
+        <w:t xml:space="preserve"> </w:t>
+      </w:r>
+      <w:r>
+        <w:rPr>
+          <w:rFonts w:ascii="Arial" w:hAnsi="Arial" w:cs="Arial"/>
+          <w:b/>
+          <w:bCs/>
+          <w:sz w:val="24"/>
+          <w:szCs w:val="24"/>
+        </w:rPr>
+        <w:t>the</w:t>
+      </w:r>
+      <w:r>
+        <w:rPr>
+          <w:rFonts w:ascii="Arial" w:hAnsi="Arial" w:cs="Arial"/>
+          <w:b/>
+          <w:bCs/>
+          <w:sz w:val="24"/>
+          <w:szCs w:val="24"/>
+        </w:rPr>
+        <w:t xml:space="preserve"> </w:t>
+      </w:r>
+      <w:r>
+        <w:rPr>
+          <w:rFonts w:ascii="Arial" w:hAnsi="Arial" w:cs="Arial"/>
+          <w:b/>
+          <w:bCs/>
+          <w:sz w:val="24"/>
+          <w:szCs w:val="24"/>
+        </w:rPr>
+        <w:t>histogram</w:t>
+      </w:r>
+      <w:r>
+        <w:rPr>
+          <w:rFonts w:ascii="Arial" w:hAnsi="Arial" w:cs="Arial"/>
+          <w:b/>
+          <w:bCs/>
+          <w:sz w:val="24"/>
+          <w:szCs w:val="24"/>
+        </w:rPr>
+        <w:t xml:space="preserve"> </w:t>
+      </w:r>
+      <w:r>
+        <w:rPr>
+          <w:rFonts w:ascii="Arial" w:hAnsi="Arial" w:cs="Arial"/>
+          <w:b/>
+          <w:bCs/>
+          <w:sz w:val="24"/>
+          <w:szCs w:val="24"/>
+        </w:rPr>
+        <w:t>is</w:t>
+      </w:r>
+      <w:r>
+        <w:rPr>
+          <w:rFonts w:ascii="Arial" w:hAnsi="Arial" w:cs="Arial"/>
+          <w:b/>
+          <w:bCs/>
+          <w:sz w:val="24"/>
+          <w:szCs w:val="24"/>
+        </w:rPr>
+        <w:t xml:space="preserve"> </w:t>
+      </w:r>
+      <w:r>
+        <w:rPr>
+          <w:rFonts w:ascii="Arial" w:hAnsi="Arial" w:cs="Arial"/>
+          <w:b/>
+          <w:bCs/>
+          <w:sz w:val="24"/>
+          <w:szCs w:val="24"/>
+        </w:rPr>
+        <w:t>stored</w:t>
+      </w:r>
+      <w:r>
+        <w:rPr>
+          <w:rFonts w:ascii="Arial" w:hAnsi="Arial" w:cs="Arial"/>
+          <w:b/>
+          <w:bCs/>
+          <w:sz w:val="24"/>
+          <w:szCs w:val="24"/>
+        </w:rPr>
+        <w:t xml:space="preserve"> </w:t>
+      </w:r>
+      <w:r>
+        <w:rPr>
+          <w:rFonts w:ascii="Arial" w:hAnsi="Arial" w:cs="Arial"/>
+          <w:b/>
+          <w:bCs/>
+          <w:sz w:val="24"/>
+          <w:szCs w:val="24"/>
+        </w:rPr>
+        <w:t>in</w:t>
+      </w:r>
+      <w:r>
+        <w:rPr>
+          <w:rFonts w:ascii="Arial" w:hAnsi="Arial" w:cs="Arial"/>
+          <w:b/>
+          <w:bCs/>
+          <w:sz w:val="24"/>
+          <w:szCs w:val="24"/>
+        </w:rPr>
+        <w:t xml:space="preserve"> </w:t>
+      </w:r>
+      <w:r>
+        <w:rPr>
+          <w:rFonts w:ascii="Arial" w:hAnsi="Arial" w:cs="Arial"/>
+          <w:b/>
+          <w:bCs/>
+          <w:sz w:val="24"/>
+          <w:szCs w:val="24"/>
+        </w:rPr>
+        <w:t>a</w:t>
+      </w:r>
+      <w:r>
+        <w:rPr>
+          <w:rFonts w:ascii="Arial" w:hAnsi="Arial" w:cs="Arial"/>
+          <w:b/>
+          <w:bCs/>
+          <w:sz w:val="24"/>
+          <w:szCs w:val="24"/>
+        </w:rPr>
+        <w:t xml:space="preserve"> </w:t>
+      </w:r>
+      <w:r>
+        <w:rPr>
+          <w:rFonts w:ascii="Arial" w:hAnsi="Arial" w:cs="Arial"/>
+          <w:b/>
+          <w:bCs/>
+          <w:sz w:val="24"/>
+          <w:szCs w:val="24"/>
+        </w:rPr>
+        <w:t>Kafka</w:t>
+      </w:r>
+      <w:r>
+        <w:rPr>
+          <w:rFonts w:ascii="Arial" w:hAnsi="Arial" w:cs="Arial"/>
+          <w:b/>
+          <w:bCs/>
+          <w:sz w:val="24"/>
+          <w:szCs w:val="24"/>
+        </w:rPr>
+        <w:t xml:space="preserve"> </w:t>
+      </w:r>
+      <w:r>
+        <w:rPr>
+          <w:rFonts w:ascii="Arial" w:hAnsi="Arial" w:cs="Arial"/>
+          <w:b/>
+          <w:bCs/>
+          <w:sz w:val="24"/>
+          <w:szCs w:val="24"/>
+        </w:rPr>
+        <w:t>State</w:t>
+      </w:r>
+      <w:r>
+        <w:rPr>
+          <w:rFonts w:ascii="Arial" w:hAnsi="Arial" w:cs="Arial"/>
+          <w:b/>
+          <w:bCs/>
+          <w:sz w:val="24"/>
+          <w:szCs w:val="24"/>
+        </w:rPr>
+        <w:t xml:space="preserve"> </w:t>
+      </w:r>
+      <w:r>
+        <w:rPr>
+          <w:rFonts w:ascii="Arial" w:hAnsi="Arial" w:cs="Arial"/>
+          <w:b/>
+          <w:bCs/>
+          <w:sz w:val="24"/>
+          <w:szCs w:val="24"/>
+        </w:rPr>
+        <w:t>Store,</w:t>
+      </w:r>
+      <w:r>
+        <w:rPr>
+          <w:rFonts w:ascii="Arial" w:hAnsi="Arial" w:cs="Arial"/>
+          <w:b/>
+          <w:bCs/>
+          <w:sz w:val="24"/>
+          <w:szCs w:val="24"/>
+        </w:rPr>
+        <w:t xml:space="preserve"> </w:t>
+      </w:r>
+      <w:r>
+        <w:rPr>
+          <w:rFonts w:ascii="Arial" w:hAnsi="Arial" w:cs="Arial"/>
+          <w:b/>
+          <w:bCs/>
+          <w:sz w:val="24"/>
+          <w:szCs w:val="24"/>
+        </w:rPr>
+        <w:t>how</w:t>
+      </w:r>
+      <w:r>
+        <w:rPr>
+          <w:rFonts w:ascii="Arial" w:hAnsi="Arial" w:cs="Arial"/>
+          <w:b/>
+          <w:bCs/>
+          <w:sz w:val="24"/>
+          <w:szCs w:val="24"/>
+        </w:rPr>
+        <w:t xml:space="preserve"> </w:t>
+      </w:r>
+      <w:r>
+        <w:rPr>
+          <w:rFonts w:ascii="Arial" w:hAnsi="Arial" w:cs="Arial"/>
+          <w:b/>
+          <w:bCs/>
+          <w:sz w:val="24"/>
+          <w:szCs w:val="24"/>
+        </w:rPr>
+        <w:t>would</w:t>
+      </w:r>
+      <w:r>
+        <w:rPr>
+          <w:rFonts w:ascii="Arial" w:hAnsi="Arial" w:cs="Arial"/>
+          <w:b/>
+          <w:bCs/>
+          <w:sz w:val="24"/>
+          <w:szCs w:val="24"/>
+        </w:rPr>
+        <w:t xml:space="preserve"> </w:t>
+      </w:r>
+      <w:r>
+        <w:rPr>
+          <w:rFonts w:ascii="Arial" w:hAnsi="Arial" w:cs="Arial"/>
+          <w:b/>
+          <w:bCs/>
+          <w:sz w:val="24"/>
+          <w:szCs w:val="24"/>
+        </w:rPr>
+        <w:t>you extract</w:t>
+      </w:r>
+      <w:r>
+        <w:rPr>
+          <w:rFonts w:ascii="Arial" w:hAnsi="Arial" w:cs="Arial"/>
+          <w:b/>
+          <w:bCs/>
+          <w:sz w:val="24"/>
+          <w:szCs w:val="24"/>
+        </w:rPr>
+        <w:t xml:space="preserve"> </w:t>
+      </w:r>
+      <w:r>
+        <w:rPr>
+          <w:rFonts w:ascii="Arial" w:hAnsi="Arial" w:cs="Arial"/>
+          <w:b/>
+          <w:bCs/>
+          <w:sz w:val="24"/>
+          <w:szCs w:val="24"/>
+        </w:rPr>
+        <w:t>the</w:t>
+      </w:r>
+      <w:r>
+        <w:rPr>
+          <w:rFonts w:ascii="Arial" w:hAnsi="Arial" w:cs="Arial"/>
+          <w:b/>
+          <w:bCs/>
+          <w:sz w:val="24"/>
+          <w:szCs w:val="24"/>
+        </w:rPr>
+        <w:t xml:space="preserve"> </w:t>
+      </w:r>
+      <w:r>
+        <w:rPr>
+          <w:rFonts w:ascii="Arial" w:hAnsi="Arial" w:cs="Arial"/>
+          <w:b/>
+          <w:bCs/>
+          <w:sz w:val="24"/>
+          <w:szCs w:val="24"/>
+        </w:rPr>
+        <w:t>top</w:t>
+      </w:r>
+      <w:r>
+        <w:rPr>
+          <w:rFonts w:ascii="Arial" w:hAnsi="Arial" w:cs="Arial"/>
+          <w:b/>
+          <w:bCs/>
+          <w:sz w:val="24"/>
+          <w:szCs w:val="24"/>
+        </w:rPr>
+        <w:t xml:space="preserve"> </w:t>
+      </w:r>
+      <w:r>
+        <w:rPr>
+          <w:rFonts w:ascii="Arial" w:hAnsi="Arial" w:cs="Arial"/>
+          <w:b/>
+          <w:bCs/>
+          <w:sz w:val="24"/>
+          <w:szCs w:val="24"/>
+        </w:rPr>
+        <w:t>100</w:t>
+      </w:r>
+      <w:r>
+        <w:rPr>
+          <w:rFonts w:ascii="Arial" w:hAnsi="Arial" w:cs="Arial"/>
+          <w:b/>
+          <w:bCs/>
+          <w:sz w:val="24"/>
+          <w:szCs w:val="24"/>
+        </w:rPr>
+        <w:t xml:space="preserve"> </w:t>
+      </w:r>
+      <w:r>
+        <w:rPr>
+          <w:rFonts w:ascii="Arial" w:hAnsi="Arial" w:cs="Arial"/>
+          <w:b/>
+          <w:bCs/>
+          <w:sz w:val="24"/>
+          <w:szCs w:val="24"/>
+        </w:rPr>
+        <w:t>topics? Is</w:t>
+      </w:r>
+      <w:r>
+        <w:rPr>
+          <w:rFonts w:ascii="Arial" w:hAnsi="Arial" w:cs="Arial"/>
+          <w:b/>
+          <w:bCs/>
+          <w:sz w:val="24"/>
+          <w:szCs w:val="24"/>
+        </w:rPr>
+        <w:t xml:space="preserve"> </w:t>
+      </w:r>
+      <w:r>
+        <w:rPr>
+          <w:rFonts w:ascii="Arial" w:hAnsi="Arial" w:cs="Arial"/>
+          <w:b/>
+          <w:bCs/>
+          <w:sz w:val="24"/>
+          <w:szCs w:val="24"/>
+        </w:rPr>
+        <w:t>this</w:t>
+      </w:r>
+      <w:r>
+        <w:rPr>
+          <w:rFonts w:ascii="Arial" w:hAnsi="Arial" w:cs="Arial"/>
+          <w:b/>
+          <w:bCs/>
+          <w:sz w:val="24"/>
+          <w:szCs w:val="24"/>
+        </w:rPr>
+        <w:t xml:space="preserve"> </w:t>
+      </w:r>
+      <w:r>
+        <w:rPr>
+          <w:rFonts w:ascii="Arial" w:hAnsi="Arial" w:cs="Arial"/>
+          <w:b/>
+          <w:bCs/>
+          <w:sz w:val="24"/>
+          <w:szCs w:val="24"/>
+        </w:rPr>
+        <w:t>eﬀicient? (max. 75words)</w:t>
       </w:r>
     </w:p>
     <w:p>
@@ -4963,7 +5904,15 @@
           <w:sz w:val="20"/>
           <w:szCs w:val="20"/>
         </w:rPr>
-        <w:t>The GDELT dataset has 157378 segments (Sept 2019). For a reasonable extrapolation we apply linear regression to estimate how much time it would take to process the entire dataset on my laptop. The approximate time we got after applying linear regression is 150,000 seconds ~ 41.66 hours.</w:t>
+        <w:t xml:space="preserve">We can extract the top 100 topics from Kafka state store by implementing a Kafka consumer which would </w:t>
+      </w:r>
+      <w:r>
+        <w:rPr>
+          <w:rFonts w:ascii="Arial" w:hAnsi="Arial" w:cs="Arial"/>
+          <w:sz w:val="20"/>
+          <w:szCs w:val="20"/>
+        </w:rPr>
+        <w:t>subscribe the histogram topic (considering it is stored and published). Also, a stream application can be implemented to query the data stored in Kafka state store. Considering, histogram is consumer too, the most efficient way to get the top 100 topics would be to subscribe the same topic as histogram and filter the topic to get the result.</w:t>
       </w:r>
     </w:p>
     <w:p>
@@ -4981,10 +5930,6 @@
     <w:p>
       <w:pPr>
         <w:pStyle w:val="ListParagraph"/>
-        <w:numPr>
-          <w:ilvl w:val="0"/>
-          <w:numId w:val="3"/>
-        </w:numPr>
         <w:spacing w:after="160" w:line="256" w:lineRule="auto"/>
         <w:rPr>
           <w:rFonts w:ascii="Arial" w:hAnsi="Arial" w:cs="Arial"/>
@@ -5002,7 +5947,527 @@
           <w:sz w:val="24"/>
           <w:szCs w:val="24"/>
         </w:rPr>
-        <w:t>Now suppose you had a cluster of identical machines with that you performed the analysis on. How many machines do you think you would need to process the entire dataset in under an hour? Do you think this is a valid extrapolation? (max. 50words)</w:t>
+        <w:t>The</w:t>
+      </w:r>
+      <w:r>
+        <w:rPr>
+          <w:rFonts w:ascii="Arial" w:hAnsi="Arial" w:cs="Arial"/>
+          <w:b/>
+          <w:bCs/>
+          <w:sz w:val="24"/>
+          <w:szCs w:val="24"/>
+        </w:rPr>
+        <w:t xml:space="preserve"> </w:t>
+      </w:r>
+      <w:r>
+        <w:rPr>
+          <w:rFonts w:ascii="Arial" w:hAnsi="Arial" w:cs="Arial"/>
+          <w:b/>
+          <w:bCs/>
+          <w:sz w:val="24"/>
+          <w:szCs w:val="24"/>
+        </w:rPr>
+        <w:t>visualizer</w:t>
+      </w:r>
+      <w:r>
+        <w:rPr>
+          <w:rFonts w:ascii="Arial" w:hAnsi="Arial" w:cs="Arial"/>
+          <w:b/>
+          <w:bCs/>
+          <w:sz w:val="24"/>
+          <w:szCs w:val="24"/>
+        </w:rPr>
+        <w:t xml:space="preserve"> </w:t>
+      </w:r>
+      <w:r>
+        <w:rPr>
+          <w:rFonts w:ascii="Arial" w:hAnsi="Arial" w:cs="Arial"/>
+          <w:b/>
+          <w:bCs/>
+          <w:sz w:val="24"/>
+          <w:szCs w:val="24"/>
+        </w:rPr>
+        <w:t>draws</w:t>
+      </w:r>
+      <w:r>
+        <w:rPr>
+          <w:rFonts w:ascii="Arial" w:hAnsi="Arial" w:cs="Arial"/>
+          <w:b/>
+          <w:bCs/>
+          <w:sz w:val="24"/>
+          <w:szCs w:val="24"/>
+        </w:rPr>
+        <w:t xml:space="preserve"> </w:t>
+      </w:r>
+      <w:r>
+        <w:rPr>
+          <w:rFonts w:ascii="Arial" w:hAnsi="Arial" w:cs="Arial"/>
+          <w:b/>
+          <w:bCs/>
+          <w:sz w:val="24"/>
+          <w:szCs w:val="24"/>
+        </w:rPr>
+        <w:t>the</w:t>
+      </w:r>
+      <w:r>
+        <w:rPr>
+          <w:rFonts w:ascii="Arial" w:hAnsi="Arial" w:cs="Arial"/>
+          <w:b/>
+          <w:bCs/>
+          <w:sz w:val="24"/>
+          <w:szCs w:val="24"/>
+        </w:rPr>
+        <w:t xml:space="preserve"> </w:t>
+      </w:r>
+      <w:r>
+        <w:rPr>
+          <w:rFonts w:ascii="Arial" w:hAnsi="Arial" w:cs="Arial"/>
+          <w:b/>
+          <w:bCs/>
+          <w:sz w:val="24"/>
+          <w:szCs w:val="24"/>
+        </w:rPr>
+        <w:t>histogram</w:t>
+      </w:r>
+      <w:r>
+        <w:rPr>
+          <w:rFonts w:ascii="Arial" w:hAnsi="Arial" w:cs="Arial"/>
+          <w:b/>
+          <w:bCs/>
+          <w:sz w:val="24"/>
+          <w:szCs w:val="24"/>
+        </w:rPr>
+        <w:t xml:space="preserve"> </w:t>
+      </w:r>
+      <w:r>
+        <w:rPr>
+          <w:rFonts w:ascii="Arial" w:hAnsi="Arial" w:cs="Arial"/>
+          <w:b/>
+          <w:bCs/>
+          <w:sz w:val="24"/>
+          <w:szCs w:val="24"/>
+        </w:rPr>
+        <w:t>in</w:t>
+      </w:r>
+      <w:r>
+        <w:rPr>
+          <w:rFonts w:ascii="Arial" w:hAnsi="Arial" w:cs="Arial"/>
+          <w:b/>
+          <w:bCs/>
+          <w:sz w:val="24"/>
+          <w:szCs w:val="24"/>
+        </w:rPr>
+        <w:t xml:space="preserve"> </w:t>
+      </w:r>
+      <w:r>
+        <w:rPr>
+          <w:rFonts w:ascii="Arial" w:hAnsi="Arial" w:cs="Arial"/>
+          <w:b/>
+          <w:bCs/>
+          <w:sz w:val="24"/>
+          <w:szCs w:val="24"/>
+        </w:rPr>
+        <w:t>your</w:t>
+      </w:r>
+      <w:r>
+        <w:rPr>
+          <w:rFonts w:ascii="Arial" w:hAnsi="Arial" w:cs="Arial"/>
+          <w:b/>
+          <w:bCs/>
+          <w:sz w:val="24"/>
+          <w:szCs w:val="24"/>
+        </w:rPr>
+        <w:t xml:space="preserve"> </w:t>
+      </w:r>
+      <w:r>
+        <w:rPr>
+          <w:rFonts w:ascii="Arial" w:hAnsi="Arial" w:cs="Arial"/>
+          <w:b/>
+          <w:bCs/>
+          <w:sz w:val="24"/>
+          <w:szCs w:val="24"/>
+        </w:rPr>
+        <w:t>web</w:t>
+      </w:r>
+      <w:r>
+        <w:rPr>
+          <w:rFonts w:ascii="Arial" w:hAnsi="Arial" w:cs="Arial"/>
+          <w:b/>
+          <w:bCs/>
+          <w:sz w:val="24"/>
+          <w:szCs w:val="24"/>
+        </w:rPr>
+        <w:t xml:space="preserve"> </w:t>
+      </w:r>
+      <w:r>
+        <w:rPr>
+          <w:rFonts w:ascii="Arial" w:hAnsi="Arial" w:cs="Arial"/>
+          <w:b/>
+          <w:bCs/>
+          <w:sz w:val="24"/>
+          <w:szCs w:val="24"/>
+        </w:rPr>
+        <w:t>browser. A</w:t>
+      </w:r>
+      <w:r>
+        <w:rPr>
+          <w:rFonts w:ascii="Arial" w:hAnsi="Arial" w:cs="Arial"/>
+          <w:b/>
+          <w:bCs/>
+          <w:sz w:val="24"/>
+          <w:szCs w:val="24"/>
+        </w:rPr>
+        <w:t xml:space="preserve"> </w:t>
+      </w:r>
+      <w:r>
+        <w:rPr>
+          <w:rFonts w:ascii="Arial" w:hAnsi="Arial" w:cs="Arial"/>
+          <w:b/>
+          <w:bCs/>
+          <w:sz w:val="24"/>
+          <w:szCs w:val="24"/>
+        </w:rPr>
+        <w:t>Kafka</w:t>
+      </w:r>
+      <w:r>
+        <w:rPr>
+          <w:rFonts w:ascii="Arial" w:hAnsi="Arial" w:cs="Arial"/>
+          <w:b/>
+          <w:bCs/>
+          <w:sz w:val="24"/>
+          <w:szCs w:val="24"/>
+        </w:rPr>
+        <w:t xml:space="preserve"> </w:t>
+      </w:r>
+      <w:r>
+        <w:rPr>
+          <w:rFonts w:ascii="Arial" w:hAnsi="Arial" w:cs="Arial"/>
+          <w:b/>
+          <w:bCs/>
+          <w:sz w:val="24"/>
+          <w:szCs w:val="24"/>
+        </w:rPr>
+        <w:t>consumer has to communicate the current ‘state’ of the histogram to this visualizer. What</w:t>
+      </w:r>
+      <w:r>
+        <w:rPr>
+          <w:rFonts w:ascii="Arial" w:hAnsi="Arial" w:cs="Arial"/>
+          <w:b/>
+          <w:bCs/>
+          <w:sz w:val="24"/>
+          <w:szCs w:val="24"/>
+        </w:rPr>
+        <w:t xml:space="preserve"> </w:t>
+      </w:r>
+      <w:r>
+        <w:rPr>
+          <w:rFonts w:ascii="Arial" w:hAnsi="Arial" w:cs="Arial"/>
+          <w:b/>
+          <w:bCs/>
+          <w:sz w:val="24"/>
+          <w:szCs w:val="24"/>
+        </w:rPr>
+        <w:t>do</w:t>
+      </w:r>
+      <w:r>
+        <w:rPr>
+          <w:rFonts w:ascii="Arial" w:hAnsi="Arial" w:cs="Arial"/>
+          <w:b/>
+          <w:bCs/>
+          <w:sz w:val="24"/>
+          <w:szCs w:val="24"/>
+        </w:rPr>
+        <w:t xml:space="preserve"> </w:t>
+      </w:r>
+      <w:r>
+        <w:rPr>
+          <w:rFonts w:ascii="Arial" w:hAnsi="Arial" w:cs="Arial"/>
+          <w:b/>
+          <w:bCs/>
+          <w:sz w:val="24"/>
+          <w:szCs w:val="24"/>
+        </w:rPr>
+        <w:t>you</w:t>
+      </w:r>
+      <w:r>
+        <w:rPr>
+          <w:rFonts w:ascii="Arial" w:hAnsi="Arial" w:cs="Arial"/>
+          <w:b/>
+          <w:bCs/>
+          <w:sz w:val="24"/>
+          <w:szCs w:val="24"/>
+        </w:rPr>
+        <w:t xml:space="preserve"> </w:t>
+      </w:r>
+      <w:r>
+        <w:rPr>
+          <w:rFonts w:ascii="Arial" w:hAnsi="Arial" w:cs="Arial"/>
+          <w:b/>
+          <w:bCs/>
+          <w:sz w:val="24"/>
+          <w:szCs w:val="24"/>
+        </w:rPr>
+        <w:t>think</w:t>
+      </w:r>
+      <w:r>
+        <w:rPr>
+          <w:rFonts w:ascii="Arial" w:hAnsi="Arial" w:cs="Arial"/>
+          <w:b/>
+          <w:bCs/>
+          <w:sz w:val="24"/>
+          <w:szCs w:val="24"/>
+        </w:rPr>
+        <w:t xml:space="preserve"> </w:t>
+      </w:r>
+      <w:r>
+        <w:rPr>
+          <w:rFonts w:ascii="Arial" w:hAnsi="Arial" w:cs="Arial"/>
+          <w:b/>
+          <w:bCs/>
+          <w:sz w:val="24"/>
+          <w:szCs w:val="24"/>
+        </w:rPr>
+        <w:t>is</w:t>
+      </w:r>
+      <w:r>
+        <w:rPr>
+          <w:rFonts w:ascii="Arial" w:hAnsi="Arial" w:cs="Arial"/>
+          <w:b/>
+          <w:bCs/>
+          <w:sz w:val="24"/>
+          <w:szCs w:val="24"/>
+        </w:rPr>
+        <w:t xml:space="preserve"> </w:t>
+      </w:r>
+      <w:r>
+        <w:rPr>
+          <w:rFonts w:ascii="Arial" w:hAnsi="Arial" w:cs="Arial"/>
+          <w:b/>
+          <w:bCs/>
+          <w:sz w:val="24"/>
+          <w:szCs w:val="24"/>
+        </w:rPr>
+        <w:t>an</w:t>
+      </w:r>
+      <w:r>
+        <w:rPr>
+          <w:rFonts w:ascii="Arial" w:hAnsi="Arial" w:cs="Arial"/>
+          <w:b/>
+          <w:bCs/>
+          <w:sz w:val="24"/>
+          <w:szCs w:val="24"/>
+        </w:rPr>
+        <w:t xml:space="preserve"> </w:t>
+      </w:r>
+      <w:r>
+        <w:rPr>
+          <w:rFonts w:ascii="Arial" w:hAnsi="Arial" w:cs="Arial"/>
+          <w:b/>
+          <w:bCs/>
+          <w:sz w:val="24"/>
+          <w:szCs w:val="24"/>
+        </w:rPr>
+        <w:t>eﬀicient</w:t>
+      </w:r>
+      <w:r>
+        <w:rPr>
+          <w:rFonts w:ascii="Arial" w:hAnsi="Arial" w:cs="Arial"/>
+          <w:b/>
+          <w:bCs/>
+          <w:sz w:val="24"/>
+          <w:szCs w:val="24"/>
+        </w:rPr>
+        <w:t xml:space="preserve"> </w:t>
+      </w:r>
+      <w:r>
+        <w:rPr>
+          <w:rFonts w:ascii="Arial" w:hAnsi="Arial" w:cs="Arial"/>
+          <w:b/>
+          <w:bCs/>
+          <w:sz w:val="24"/>
+          <w:szCs w:val="24"/>
+        </w:rPr>
+        <w:t>way</w:t>
+      </w:r>
+      <w:r>
+        <w:rPr>
+          <w:rFonts w:ascii="Arial" w:hAnsi="Arial" w:cs="Arial"/>
+          <w:b/>
+          <w:bCs/>
+          <w:sz w:val="24"/>
+          <w:szCs w:val="24"/>
+        </w:rPr>
+        <w:t xml:space="preserve"> </w:t>
+      </w:r>
+      <w:r>
+        <w:rPr>
+          <w:rFonts w:ascii="Arial" w:hAnsi="Arial" w:cs="Arial"/>
+          <w:b/>
+          <w:bCs/>
+          <w:sz w:val="24"/>
+          <w:szCs w:val="24"/>
+        </w:rPr>
+        <w:t>of</w:t>
+      </w:r>
+      <w:r>
+        <w:rPr>
+          <w:rFonts w:ascii="Arial" w:hAnsi="Arial" w:cs="Arial"/>
+          <w:b/>
+          <w:bCs/>
+          <w:sz w:val="24"/>
+          <w:szCs w:val="24"/>
+        </w:rPr>
+        <w:t xml:space="preserve"> </w:t>
+      </w:r>
+      <w:r>
+        <w:rPr>
+          <w:rFonts w:ascii="Arial" w:hAnsi="Arial" w:cs="Arial"/>
+          <w:b/>
+          <w:bCs/>
+          <w:sz w:val="24"/>
+          <w:szCs w:val="24"/>
+        </w:rPr>
+        <w:t>streaming</w:t>
+      </w:r>
+      <w:r>
+        <w:rPr>
+          <w:rFonts w:ascii="Arial" w:hAnsi="Arial" w:cs="Arial"/>
+          <w:b/>
+          <w:bCs/>
+          <w:sz w:val="24"/>
+          <w:szCs w:val="24"/>
+        </w:rPr>
+        <w:t xml:space="preserve"> </w:t>
+      </w:r>
+      <w:r>
+        <w:rPr>
+          <w:rFonts w:ascii="Arial" w:hAnsi="Arial" w:cs="Arial"/>
+          <w:b/>
+          <w:bCs/>
+          <w:sz w:val="24"/>
+          <w:szCs w:val="24"/>
+        </w:rPr>
+        <w:t>the</w:t>
+      </w:r>
+      <w:r>
+        <w:rPr>
+          <w:rFonts w:ascii="Arial" w:hAnsi="Arial" w:cs="Arial"/>
+          <w:b/>
+          <w:bCs/>
+          <w:sz w:val="24"/>
+          <w:szCs w:val="24"/>
+        </w:rPr>
+        <w:t xml:space="preserve"> </w:t>
+      </w:r>
+      <w:r>
+        <w:rPr>
+          <w:rFonts w:ascii="Arial" w:hAnsi="Arial" w:cs="Arial"/>
+          <w:b/>
+          <w:bCs/>
+          <w:sz w:val="24"/>
+          <w:szCs w:val="24"/>
+        </w:rPr>
+        <w:t>‘state’ of</w:t>
+      </w:r>
+      <w:r>
+        <w:rPr>
+          <w:rFonts w:ascii="Arial" w:hAnsi="Arial" w:cs="Arial"/>
+          <w:b/>
+          <w:bCs/>
+          <w:sz w:val="24"/>
+          <w:szCs w:val="24"/>
+        </w:rPr>
+        <w:t xml:space="preserve"> </w:t>
+      </w:r>
+      <w:r>
+        <w:rPr>
+          <w:rFonts w:ascii="Arial" w:hAnsi="Arial" w:cs="Arial"/>
+          <w:b/>
+          <w:bCs/>
+          <w:sz w:val="24"/>
+          <w:szCs w:val="24"/>
+        </w:rPr>
+        <w:t>the</w:t>
+      </w:r>
+      <w:r>
+        <w:rPr>
+          <w:rFonts w:ascii="Arial" w:hAnsi="Arial" w:cs="Arial"/>
+          <w:b/>
+          <w:bCs/>
+          <w:sz w:val="24"/>
+          <w:szCs w:val="24"/>
+        </w:rPr>
+        <w:t xml:space="preserve"> </w:t>
+      </w:r>
+      <w:r>
+        <w:rPr>
+          <w:rFonts w:ascii="Arial" w:hAnsi="Arial" w:cs="Arial"/>
+          <w:b/>
+          <w:bCs/>
+          <w:sz w:val="24"/>
+          <w:szCs w:val="24"/>
+        </w:rPr>
+        <w:t>histogram</w:t>
+      </w:r>
+      <w:r>
+        <w:rPr>
+          <w:rFonts w:ascii="Arial" w:hAnsi="Arial" w:cs="Arial"/>
+          <w:b/>
+          <w:bCs/>
+          <w:sz w:val="24"/>
+          <w:szCs w:val="24"/>
+        </w:rPr>
+        <w:t xml:space="preserve"> </w:t>
+      </w:r>
+      <w:r>
+        <w:rPr>
+          <w:rFonts w:ascii="Arial" w:hAnsi="Arial" w:cs="Arial"/>
+          <w:b/>
+          <w:bCs/>
+          <w:sz w:val="24"/>
+          <w:szCs w:val="24"/>
+        </w:rPr>
+        <w:t>to</w:t>
+      </w:r>
+      <w:r>
+        <w:rPr>
+          <w:rFonts w:ascii="Arial" w:hAnsi="Arial" w:cs="Arial"/>
+          <w:b/>
+          <w:bCs/>
+          <w:sz w:val="24"/>
+          <w:szCs w:val="24"/>
+        </w:rPr>
+        <w:t xml:space="preserve"> </w:t>
+      </w:r>
+      <w:r>
+        <w:rPr>
+          <w:rFonts w:ascii="Arial" w:hAnsi="Arial" w:cs="Arial"/>
+          <w:b/>
+          <w:bCs/>
+          <w:sz w:val="24"/>
+          <w:szCs w:val="24"/>
+        </w:rPr>
+        <w:t>the</w:t>
+      </w:r>
+      <w:r>
+        <w:rPr>
+          <w:rFonts w:ascii="Arial" w:hAnsi="Arial" w:cs="Arial"/>
+          <w:b/>
+          <w:bCs/>
+          <w:sz w:val="24"/>
+          <w:szCs w:val="24"/>
+        </w:rPr>
+        <w:t xml:space="preserve"> </w:t>
+      </w:r>
+      <w:r>
+        <w:rPr>
+          <w:rFonts w:ascii="Arial" w:hAnsi="Arial" w:cs="Arial"/>
+          <w:b/>
+          <w:bCs/>
+          <w:sz w:val="24"/>
+          <w:szCs w:val="24"/>
+        </w:rPr>
+        <w:t>webserver? (max. 75words)</w:t>
       </w:r>
     </w:p>
     <w:p>
@@ -5030,22 +6495,23 @@
           <w:rFonts w:ascii="Arial" w:hAnsi="Arial" w:cs="Arial"/>
           <w:b/>
           <w:bCs/>
+          <w:sz w:val="24"/>
+          <w:szCs w:val="24"/>
+        </w:rPr>
+      </w:pPr>
+      <w:r>
+        <w:rPr>
+          <w:rFonts w:ascii="Arial" w:hAnsi="Arial" w:cs="Arial"/>
           <w:sz w:val="20"/>
           <w:szCs w:val="20"/>
         </w:rPr>
-      </w:pPr>
-      <w:r>
-        <w:rPr>
-          <w:rFonts w:ascii="Arial" w:hAnsi="Arial" w:cs="Arial"/>
-          <w:sz w:val="20"/>
-          <w:szCs w:val="20"/>
-        </w:rPr>
-        <w:t>Based upon the approximate calculation done in question 3,  and considering overhead of data sharing and collecting, It would take approximately 45 machines in a cluster to perform analysis of entire dataset. I think this gives a fair estimate on how the analysis would perform on cluster.</w:t>
+        <w:t>An efficient way of streaming the state of the histogram to the webserver could be Apache Arrow. Apache Arrow would prevent serialization and de-serialization, therefore improving the efficiency. Moreover, it would facilitate communication between other components without worrying about data conversion.</w:t>
       </w:r>
     </w:p>
     <w:p>
       <w:pPr>
         <w:pStyle w:val="ListParagraph"/>
+        <w:spacing w:after="160" w:line="256" w:lineRule="auto"/>
         <w:rPr>
           <w:rFonts w:ascii="Arial" w:hAnsi="Arial" w:cs="Arial"/>
           <w:b/>
@@ -5058,10 +6524,6 @@
     <w:p>
       <w:pPr>
         <w:pStyle w:val="ListParagraph"/>
-        <w:numPr>
-          <w:ilvl w:val="0"/>
-          <w:numId w:val="3"/>
-        </w:numPr>
         <w:spacing w:after="160" w:line="256" w:lineRule="auto"/>
         <w:rPr>
           <w:rFonts w:ascii="Arial" w:hAnsi="Arial" w:cs="Arial"/>
@@ -5079,28 +6541,247 @@
           <w:sz w:val="24"/>
           <w:szCs w:val="24"/>
         </w:rPr>
-        <w:t>Suppose you would run this analysis for a company. What do you think would be an appropriate way to measure the performance? Would it be the time it takes to execute? The amount of money it takes to perform the analysis on the cluster? A combination of these two, or something else? Pick something you think would be an interesting metric, as this is the metric you will be optimizing in the 2</w:t>
-      </w:r>
-      <w:r>
-        <w:rPr>
-          <w:rFonts w:ascii="Arial" w:hAnsi="Arial" w:cs="Arial"/>
-          <w:b/>
-          <w:bCs/>
-          <w:sz w:val="24"/>
-          <w:szCs w:val="24"/>
-          <w:vertAlign w:val="superscript"/>
-        </w:rPr>
-        <w:t>nd</w:t>
-      </w:r>
-      <w:r>
-        <w:rPr>
-          <w:rFonts w:ascii="Arial" w:hAnsi="Arial" w:cs="Arial"/>
-          <w:b/>
-          <w:bCs/>
-          <w:sz w:val="24"/>
-          <w:szCs w:val="24"/>
-        </w:rPr>
-        <w:t xml:space="preserve"> lab! (max. 100words)</w:t>
+        <w:t>What</w:t>
+      </w:r>
+      <w:r>
+        <w:rPr>
+          <w:rFonts w:ascii="Arial" w:hAnsi="Arial" w:cs="Arial"/>
+          <w:b/>
+          <w:bCs/>
+          <w:sz w:val="24"/>
+          <w:szCs w:val="24"/>
+        </w:rPr>
+        <w:t xml:space="preserve"> </w:t>
+      </w:r>
+      <w:r>
+        <w:rPr>
+          <w:rFonts w:ascii="Arial" w:hAnsi="Arial" w:cs="Arial"/>
+          <w:b/>
+          <w:bCs/>
+          <w:sz w:val="24"/>
+          <w:szCs w:val="24"/>
+        </w:rPr>
+        <w:t>are</w:t>
+      </w:r>
+      <w:r>
+        <w:rPr>
+          <w:rFonts w:ascii="Arial" w:hAnsi="Arial" w:cs="Arial"/>
+          <w:b/>
+          <w:bCs/>
+          <w:sz w:val="24"/>
+          <w:szCs w:val="24"/>
+        </w:rPr>
+        <w:t xml:space="preserve"> </w:t>
+      </w:r>
+      <w:r>
+        <w:rPr>
+          <w:rFonts w:ascii="Arial" w:hAnsi="Arial" w:cs="Arial"/>
+          <w:b/>
+          <w:bCs/>
+          <w:sz w:val="24"/>
+          <w:szCs w:val="24"/>
+        </w:rPr>
+        <w:t>the</w:t>
+      </w:r>
+      <w:r>
+        <w:rPr>
+          <w:rFonts w:ascii="Arial" w:hAnsi="Arial" w:cs="Arial"/>
+          <w:b/>
+          <w:bCs/>
+          <w:sz w:val="24"/>
+          <w:szCs w:val="24"/>
+        </w:rPr>
+        <w:t xml:space="preserve"> </w:t>
+      </w:r>
+      <w:r>
+        <w:rPr>
+          <w:rFonts w:ascii="Arial" w:hAnsi="Arial" w:cs="Arial"/>
+          <w:b/>
+          <w:bCs/>
+          <w:sz w:val="24"/>
+          <w:szCs w:val="24"/>
+        </w:rPr>
+        <w:t>two</w:t>
+      </w:r>
+      <w:r>
+        <w:rPr>
+          <w:rFonts w:ascii="Arial" w:hAnsi="Arial" w:cs="Arial"/>
+          <w:b/>
+          <w:bCs/>
+          <w:sz w:val="24"/>
+          <w:szCs w:val="24"/>
+        </w:rPr>
+        <w:t xml:space="preserve"> </w:t>
+      </w:r>
+      <w:r>
+        <w:rPr>
+          <w:rFonts w:ascii="Arial" w:hAnsi="Arial" w:cs="Arial"/>
+          <w:b/>
+          <w:bCs/>
+          <w:sz w:val="24"/>
+          <w:szCs w:val="24"/>
+        </w:rPr>
+        <w:t>ways</w:t>
+      </w:r>
+      <w:r>
+        <w:rPr>
+          <w:rFonts w:ascii="Arial" w:hAnsi="Arial" w:cs="Arial"/>
+          <w:b/>
+          <w:bCs/>
+          <w:sz w:val="24"/>
+          <w:szCs w:val="24"/>
+        </w:rPr>
+        <w:t xml:space="preserve"> </w:t>
+      </w:r>
+      <w:r>
+        <w:rPr>
+          <w:rFonts w:ascii="Arial" w:hAnsi="Arial" w:cs="Arial"/>
+          <w:b/>
+          <w:bCs/>
+          <w:sz w:val="24"/>
+          <w:szCs w:val="24"/>
+        </w:rPr>
+        <w:t>you</w:t>
+      </w:r>
+      <w:r>
+        <w:rPr>
+          <w:rFonts w:ascii="Arial" w:hAnsi="Arial" w:cs="Arial"/>
+          <w:b/>
+          <w:bCs/>
+          <w:sz w:val="24"/>
+          <w:szCs w:val="24"/>
+        </w:rPr>
+        <w:t xml:space="preserve"> </w:t>
+      </w:r>
+      <w:r>
+        <w:rPr>
+          <w:rFonts w:ascii="Arial" w:hAnsi="Arial" w:cs="Arial"/>
+          <w:b/>
+          <w:bCs/>
+          <w:sz w:val="24"/>
+          <w:szCs w:val="24"/>
+        </w:rPr>
+        <w:t>can</w:t>
+      </w:r>
+      <w:r>
+        <w:rPr>
+          <w:rFonts w:ascii="Arial" w:hAnsi="Arial" w:cs="Arial"/>
+          <w:b/>
+          <w:bCs/>
+          <w:sz w:val="24"/>
+          <w:szCs w:val="24"/>
+        </w:rPr>
+        <w:t xml:space="preserve"> </w:t>
+      </w:r>
+      <w:r>
+        <w:rPr>
+          <w:rFonts w:ascii="Arial" w:hAnsi="Arial" w:cs="Arial"/>
+          <w:b/>
+          <w:bCs/>
+          <w:sz w:val="24"/>
+          <w:szCs w:val="24"/>
+        </w:rPr>
+        <w:t>scale</w:t>
+      </w:r>
+      <w:r>
+        <w:rPr>
+          <w:rFonts w:ascii="Arial" w:hAnsi="Arial" w:cs="Arial"/>
+          <w:b/>
+          <w:bCs/>
+          <w:sz w:val="24"/>
+          <w:szCs w:val="24"/>
+        </w:rPr>
+        <w:t xml:space="preserve"> </w:t>
+      </w:r>
+      <w:r>
+        <w:rPr>
+          <w:rFonts w:ascii="Arial" w:hAnsi="Arial" w:cs="Arial"/>
+          <w:b/>
+          <w:bCs/>
+          <w:sz w:val="24"/>
+          <w:szCs w:val="24"/>
+        </w:rPr>
+        <w:t>your</w:t>
+      </w:r>
+      <w:r>
+        <w:rPr>
+          <w:rFonts w:ascii="Arial" w:hAnsi="Arial" w:cs="Arial"/>
+          <w:b/>
+          <w:bCs/>
+          <w:sz w:val="24"/>
+          <w:szCs w:val="24"/>
+        </w:rPr>
+        <w:t xml:space="preserve"> </w:t>
+      </w:r>
+      <w:r>
+        <w:rPr>
+          <w:rFonts w:ascii="Arial" w:hAnsi="Arial" w:cs="Arial"/>
+          <w:b/>
+          <w:bCs/>
+          <w:sz w:val="24"/>
+          <w:szCs w:val="24"/>
+        </w:rPr>
+        <w:t>Kafka</w:t>
+      </w:r>
+      <w:r>
+        <w:rPr>
+          <w:rFonts w:ascii="Arial" w:hAnsi="Arial" w:cs="Arial"/>
+          <w:b/>
+          <w:bCs/>
+          <w:sz w:val="24"/>
+          <w:szCs w:val="24"/>
+        </w:rPr>
+        <w:t xml:space="preserve"> </w:t>
+      </w:r>
+      <w:r>
+        <w:rPr>
+          <w:rFonts w:ascii="Arial" w:hAnsi="Arial" w:cs="Arial"/>
+          <w:b/>
+          <w:bCs/>
+          <w:sz w:val="24"/>
+          <w:szCs w:val="24"/>
+        </w:rPr>
+        <w:t>implementation</w:t>
+      </w:r>
+      <w:r>
+        <w:rPr>
+          <w:rFonts w:ascii="Arial" w:hAnsi="Arial" w:cs="Arial"/>
+          <w:b/>
+          <w:bCs/>
+          <w:sz w:val="24"/>
+          <w:szCs w:val="24"/>
+        </w:rPr>
+        <w:t xml:space="preserve"> </w:t>
+      </w:r>
+      <w:r>
+        <w:rPr>
+          <w:rFonts w:ascii="Arial" w:hAnsi="Arial" w:cs="Arial"/>
+          <w:b/>
+          <w:bCs/>
+          <w:sz w:val="24"/>
+          <w:szCs w:val="24"/>
+        </w:rPr>
+        <w:t>over multiple</w:t>
+      </w:r>
+      <w:r>
+        <w:rPr>
+          <w:rFonts w:ascii="Arial" w:hAnsi="Arial" w:cs="Arial"/>
+          <w:b/>
+          <w:bCs/>
+          <w:sz w:val="24"/>
+          <w:szCs w:val="24"/>
+        </w:rPr>
+        <w:t xml:space="preserve"> </w:t>
+      </w:r>
+      <w:r>
+        <w:rPr>
+          <w:rFonts w:ascii="Arial" w:hAnsi="Arial" w:cs="Arial"/>
+          <w:b/>
+          <w:bCs/>
+          <w:sz w:val="24"/>
+          <w:szCs w:val="24"/>
+        </w:rPr>
+        <w:t>nodes? (max. 100words)</w:t>
       </w:r>
     </w:p>
     <w:p>
@@ -5126,55 +6807,186 @@
         <w:spacing w:after="160" w:line="256" w:lineRule="auto"/>
         <w:rPr>
           <w:rFonts w:ascii="Arial" w:hAnsi="Arial" w:cs="Arial"/>
+          <w:b/>
+          <w:bCs/>
+          <w:sz w:val="24"/>
+          <w:szCs w:val="24"/>
+        </w:rPr>
+      </w:pPr>
+      <w:r>
+        <w:rPr>
+          <w:rFonts w:ascii="Arial" w:hAnsi="Arial" w:cs="Arial"/>
+          <w:sz w:val="24"/>
+          <w:szCs w:val="24"/>
+        </w:rPr>
+        <w:t>The two ways to scale Kafka implementation over multiple nodes are:</w:t>
+      </w:r>
+    </w:p>
+    <w:p>
+      <w:pPr>
+        <w:pStyle w:val="ListParagraph"/>
+        <w:numPr>
+          <w:ilvl w:val="1"/>
+          <w:numId w:val="4"/>
+        </w:numPr>
+        <w:spacing w:after="160" w:line="256" w:lineRule="auto"/>
+        <w:rPr>
+          <w:rFonts w:ascii="Arial" w:hAnsi="Arial" w:cs="Arial"/>
+          <w:b/>
+          <w:bCs/>
+          <w:sz w:val="24"/>
+          <w:szCs w:val="24"/>
+        </w:rPr>
+      </w:pPr>
+      <w:r>
+        <w:rPr>
+          <w:rFonts w:ascii="Arial" w:hAnsi="Arial" w:cs="Arial"/>
+          <w:b/>
+          <w:bCs/>
+          <w:sz w:val="24"/>
+          <w:szCs w:val="24"/>
+        </w:rPr>
+        <w:t>Partitioning</w:t>
+      </w:r>
+      <w:r>
+        <w:rPr>
+          <w:rFonts w:ascii="Arial" w:hAnsi="Arial" w:cs="Arial"/>
+          <w:sz w:val="24"/>
+          <w:szCs w:val="24"/>
+        </w:rPr>
+        <w:t>:  A topic can be streamed to multiple partitions. A producer can deliver topic a particular partition of that topic.</w:t>
+      </w:r>
+    </w:p>
+    <w:p>
+      <w:pPr>
+        <w:pStyle w:val="ListParagraph"/>
+        <w:spacing w:after="160" w:line="256" w:lineRule="auto"/>
+        <w:ind w:left="1440"/>
+        <w:rPr>
+          <w:rFonts w:ascii="Arial" w:hAnsi="Arial" w:cs="Arial"/>
+          <w:b/>
+          <w:bCs/>
+          <w:sz w:val="24"/>
+          <w:szCs w:val="24"/>
+        </w:rPr>
+      </w:pPr>
+    </w:p>
+    <w:p>
+      <w:pPr>
+        <w:pStyle w:val="ListParagraph"/>
+        <w:numPr>
+          <w:ilvl w:val="1"/>
+          <w:numId w:val="4"/>
+        </w:numPr>
+        <w:spacing w:after="160" w:line="256" w:lineRule="auto"/>
+        <w:rPr>
+          <w:rFonts w:ascii="Arial" w:hAnsi="Arial" w:cs="Arial"/>
+          <w:b/>
+          <w:bCs/>
+          <w:sz w:val="24"/>
+          <w:szCs w:val="24"/>
+        </w:rPr>
+      </w:pPr>
+      <w:r>
+        <w:rPr>
+          <w:rFonts w:ascii="Arial" w:hAnsi="Arial" w:cs="Arial"/>
+          <w:b/>
+          <w:bCs/>
+          <w:sz w:val="24"/>
+          <w:szCs w:val="24"/>
+        </w:rPr>
+        <w:t>Consumer groups</w:t>
+      </w:r>
+      <w:r>
+        <w:rPr>
+          <w:rFonts w:ascii="Arial" w:hAnsi="Arial" w:cs="Arial"/>
+          <w:sz w:val="24"/>
+          <w:szCs w:val="24"/>
+        </w:rPr>
+        <w:t>: Partitions can be divided among consumers if they subscribe the same topic and have same number/name.</w:t>
+      </w:r>
+      <w:bookmarkStart w:id="0" w:name="_GoBack"/>
+      <w:bookmarkEnd w:id="0"/>
+      <w:r>
+        <w:rPr>
+          <w:rFonts w:ascii="Arial" w:hAnsi="Arial" w:cs="Arial"/>
+          <w:sz w:val="24"/>
+          <w:szCs w:val="24"/>
+        </w:rPr>
+        <w:t xml:space="preserve"> </w:t>
+      </w:r>
+    </w:p>
+    <w:p>
+      <w:pPr>
+        <w:pStyle w:val="ListParagraph"/>
+        <w:spacing w:after="160" w:line="256" w:lineRule="auto"/>
+        <w:rPr>
+          <w:rFonts w:ascii="Arial" w:hAnsi="Arial" w:cs="Arial"/>
+          <w:b/>
+          <w:bCs/>
+          <w:sz w:val="24"/>
+          <w:szCs w:val="24"/>
+        </w:rPr>
+      </w:pPr>
+    </w:p>
+    <w:p>
+      <w:pPr>
+        <w:pStyle w:val="ListParagraph"/>
+        <w:numPr>
+          <w:ilvl w:val="0"/>
+          <w:numId w:val="4"/>
+        </w:numPr>
+        <w:spacing w:after="160" w:line="256" w:lineRule="auto"/>
+        <w:rPr>
+          <w:rFonts w:ascii="Arial" w:hAnsi="Arial" w:cs="Arial"/>
+          <w:b/>
+          <w:bCs/>
+          <w:sz w:val="24"/>
+          <w:szCs w:val="24"/>
+        </w:rPr>
+      </w:pPr>
+      <w:r>
+        <w:rPr>
+          <w:rFonts w:ascii="Arial" w:hAnsi="Arial" w:cs="Arial"/>
+          <w:b/>
+          <w:bCs/>
+          <w:sz w:val="24"/>
+          <w:szCs w:val="24"/>
+        </w:rPr>
+        <w:t>How could you use Kafka’s partitioning to compute the histogram in parallel? (max. 100words)</w:t>
+      </w:r>
+    </w:p>
+    <w:p>
+      <w:pPr>
+        <w:pStyle w:val="ListParagraph"/>
+        <w:spacing w:after="160" w:line="256" w:lineRule="auto"/>
+        <w:rPr>
+          <w:rFonts w:ascii="Arial" w:hAnsi="Arial" w:cs="Arial"/>
+          <w:b/>
+          <w:bCs/>
+          <w:sz w:val="24"/>
+          <w:szCs w:val="24"/>
+        </w:rPr>
+      </w:pPr>
+    </w:p>
+    <w:p>
+      <w:pPr>
+        <w:pStyle w:val="ListParagraph"/>
+        <w:numPr>
+          <w:ilvl w:val="0"/>
+          <w:numId w:val="4"/>
+        </w:numPr>
+        <w:spacing w:after="160" w:line="256" w:lineRule="auto"/>
+      </w:pPr>
+      <w:r>
+        <w:rPr>
+          <w:rFonts w:ascii="Arial" w:hAnsi="Arial" w:cs="Arial"/>
           <w:sz w:val="20"/>
           <w:szCs w:val="20"/>
         </w:rPr>
-      </w:pPr>
-      <w:r>
-        <w:rPr>
-          <w:rFonts w:ascii="Arial" w:hAnsi="Arial" w:cs="Arial"/>
-          <w:sz w:val="20"/>
-          <w:szCs w:val="20"/>
-        </w:rPr>
-        <w:t>This  would highly depend on the business requirement of the company/project. Many companies would value lower latency over money spent on adding more clusters whereas for other companies execution time could be a trivial thing but managing finances and allocating just as much resources as required could be a priority.</w:t>
-      </w:r>
-    </w:p>
-    <w:p>
-      <w:pPr>
-        <w:pStyle w:val="ListParagraph"/>
-        <w:spacing w:after="160" w:line="256" w:lineRule="auto"/>
-        <w:ind w:firstLine="720"/>
-        <w:rPr>
-          <w:rFonts w:ascii="Arial" w:hAnsi="Arial" w:cs="Arial"/>
-          <w:sz w:val="20"/>
-          <w:szCs w:val="20"/>
-        </w:rPr>
-      </w:pPr>
-      <w:r>
-        <w:rPr>
-          <w:rFonts w:ascii="Arial" w:hAnsi="Arial" w:cs="Arial"/>
-          <w:sz w:val="20"/>
-          <w:szCs w:val="20"/>
-        </w:rPr>
-        <w:t>A better alternative to measure performance should be a combination of both of these for example execution time per certain number of machines. Such a metric could give an idea to introspect if there’s a need to optimize the code or increase hardware capabilities.</w:t>
-      </w:r>
-    </w:p>
-    <w:p>
-      <w:pPr>
-        <w:autoSpaceDE w:val="0"/>
-        <w:autoSpaceDN w:val="0"/>
-        <w:adjustRightInd w:val="0"/>
-        <w:spacing w:after="0" w:line="240" w:lineRule="auto"/>
-        <w:rPr>
-          <w:rFonts w:ascii="Arial" w:hAnsi="Arial" w:cs="Arial"/>
-          <w:b/>
-          <w:bCs/>
-          <w:sz w:val="24"/>
-          <w:szCs w:val="24"/>
-        </w:rPr>
-      </w:pPr>
-    </w:p>
-    <w:p/>
+        <w:t>The number of partitions determines the maximum consumer (group) parallelism. The histogram consumer can be organized into consumer group for the given topic such that each consumer within the group reds from a unique partition and the group as whole consumes the whole stream and construct the histogram in parallel.</w:t>
+      </w:r>
+    </w:p>
     <w:sectPr>
       <w:pgSz w:w="12240" w:h="15840"/>
       <w:pgMar w:top="720" w:right="720" w:bottom="720" w:left="720" w:header="720" w:footer="720" w:gutter="0"/>
@@ -5704,7 +7516,7 @@
   <w:abstractNum w:abstractNumId="5" w15:restartNumberingAfterBreak="0">
     <w:nsid w:val="379C24CB"/>
     <w:multiLevelType w:val="hybridMultilevel"/>
-    <w:tmpl w:val="03B8136C"/>
+    <w:tmpl w:val="2822E460"/>
     <w:lvl w:ilvl="0" w:tplc="610EAAD4">
       <w:start w:val="1"/>
       <w:numFmt w:val="bullet"/>
@@ -5808,6 +7620,232 @@
       <w:lvlJc w:val="left"/>
       <w:pPr>
         <w:ind w:left="6480" w:hanging="360"/>
+      </w:pPr>
+      <w:rPr>
+        <w:rFonts w:ascii="Wingdings" w:hAnsi="Wingdings" w:hint="default"/>
+      </w:rPr>
+    </w:lvl>
+  </w:abstractNum>
+  <w:abstractNum w:abstractNumId="6" w15:restartNumberingAfterBreak="0">
+    <w:nsid w:val="608104EA"/>
+    <w:multiLevelType w:val="hybridMultilevel"/>
+    <w:tmpl w:val="500AE844"/>
+    <w:lvl w:ilvl="0" w:tplc="610EAAD4">
+      <w:start w:val="1"/>
+      <w:numFmt w:val="bullet"/>
+      <w:lvlText w:val=""/>
+      <w:lvlJc w:val="left"/>
+      <w:pPr>
+        <w:ind w:left="720" w:hanging="360"/>
+      </w:pPr>
+      <w:rPr>
+        <w:rFonts w:ascii="Wingdings" w:eastAsiaTheme="minorHAnsi" w:hAnsi="Wingdings" w:cstheme="minorBidi" w:hint="default"/>
+      </w:rPr>
+    </w:lvl>
+    <w:lvl w:ilvl="1" w:tplc="40090003">
+      <w:start w:val="1"/>
+      <w:numFmt w:val="bullet"/>
+      <w:lvlText w:val="o"/>
+      <w:lvlJc w:val="left"/>
+      <w:pPr>
+        <w:ind w:left="1440" w:hanging="360"/>
+      </w:pPr>
+      <w:rPr>
+        <w:rFonts w:ascii="Courier New" w:hAnsi="Courier New" w:cs="Courier New" w:hint="default"/>
+      </w:rPr>
+    </w:lvl>
+    <w:lvl w:ilvl="2" w:tplc="40090005" w:tentative="1">
+      <w:start w:val="1"/>
+      <w:numFmt w:val="bullet"/>
+      <w:lvlText w:val=""/>
+      <w:lvlJc w:val="left"/>
+      <w:pPr>
+        <w:ind w:left="2160" w:hanging="360"/>
+      </w:pPr>
+      <w:rPr>
+        <w:rFonts w:ascii="Wingdings" w:hAnsi="Wingdings" w:hint="default"/>
+      </w:rPr>
+    </w:lvl>
+    <w:lvl w:ilvl="3" w:tplc="40090001" w:tentative="1">
+      <w:start w:val="1"/>
+      <w:numFmt w:val="bullet"/>
+      <w:lvlText w:val=""/>
+      <w:lvlJc w:val="left"/>
+      <w:pPr>
+        <w:ind w:left="2880" w:hanging="360"/>
+      </w:pPr>
+      <w:rPr>
+        <w:rFonts w:ascii="Symbol" w:hAnsi="Symbol" w:hint="default"/>
+      </w:rPr>
+    </w:lvl>
+    <w:lvl w:ilvl="4" w:tplc="40090003" w:tentative="1">
+      <w:start w:val="1"/>
+      <w:numFmt w:val="bullet"/>
+      <w:lvlText w:val="o"/>
+      <w:lvlJc w:val="left"/>
+      <w:pPr>
+        <w:ind w:left="3600" w:hanging="360"/>
+      </w:pPr>
+      <w:rPr>
+        <w:rFonts w:ascii="Courier New" w:hAnsi="Courier New" w:cs="Courier New" w:hint="default"/>
+      </w:rPr>
+    </w:lvl>
+    <w:lvl w:ilvl="5" w:tplc="40090005" w:tentative="1">
+      <w:start w:val="1"/>
+      <w:numFmt w:val="bullet"/>
+      <w:lvlText w:val=""/>
+      <w:lvlJc w:val="left"/>
+      <w:pPr>
+        <w:ind w:left="4320" w:hanging="360"/>
+      </w:pPr>
+      <w:rPr>
+        <w:rFonts w:ascii="Wingdings" w:hAnsi="Wingdings" w:hint="default"/>
+      </w:rPr>
+    </w:lvl>
+    <w:lvl w:ilvl="6" w:tplc="40090001" w:tentative="1">
+      <w:start w:val="1"/>
+      <w:numFmt w:val="bullet"/>
+      <w:lvlText w:val=""/>
+      <w:lvlJc w:val="left"/>
+      <w:pPr>
+        <w:ind w:left="5040" w:hanging="360"/>
+      </w:pPr>
+      <w:rPr>
+        <w:rFonts w:ascii="Symbol" w:hAnsi="Symbol" w:hint="default"/>
+      </w:rPr>
+    </w:lvl>
+    <w:lvl w:ilvl="7" w:tplc="40090003" w:tentative="1">
+      <w:start w:val="1"/>
+      <w:numFmt w:val="bullet"/>
+      <w:lvlText w:val="o"/>
+      <w:lvlJc w:val="left"/>
+      <w:pPr>
+        <w:ind w:left="5760" w:hanging="360"/>
+      </w:pPr>
+      <w:rPr>
+        <w:rFonts w:ascii="Courier New" w:hAnsi="Courier New" w:cs="Courier New" w:hint="default"/>
+      </w:rPr>
+    </w:lvl>
+    <w:lvl w:ilvl="8" w:tplc="40090005" w:tentative="1">
+      <w:start w:val="1"/>
+      <w:numFmt w:val="bullet"/>
+      <w:lvlText w:val=""/>
+      <w:lvlJc w:val="left"/>
+      <w:pPr>
+        <w:ind w:left="6480" w:hanging="360"/>
+      </w:pPr>
+      <w:rPr>
+        <w:rFonts w:ascii="Wingdings" w:hAnsi="Wingdings" w:hint="default"/>
+      </w:rPr>
+    </w:lvl>
+  </w:abstractNum>
+  <w:abstractNum w:abstractNumId="7" w15:restartNumberingAfterBreak="0">
+    <w:nsid w:val="685B34F6"/>
+    <w:multiLevelType w:val="hybridMultilevel"/>
+    <w:tmpl w:val="05FA9172"/>
+    <w:lvl w:ilvl="0" w:tplc="610EAAD4">
+      <w:start w:val="1"/>
+      <w:numFmt w:val="bullet"/>
+      <w:lvlText w:val=""/>
+      <w:lvlJc w:val="left"/>
+      <w:pPr>
+        <w:ind w:left="360" w:hanging="360"/>
+      </w:pPr>
+      <w:rPr>
+        <w:rFonts w:ascii="Wingdings" w:eastAsiaTheme="minorHAnsi" w:hAnsi="Wingdings" w:cstheme="minorBidi" w:hint="default"/>
+      </w:rPr>
+    </w:lvl>
+    <w:lvl w:ilvl="1" w:tplc="40090003" w:tentative="1">
+      <w:start w:val="1"/>
+      <w:numFmt w:val="bullet"/>
+      <w:lvlText w:val="o"/>
+      <w:lvlJc w:val="left"/>
+      <w:pPr>
+        <w:ind w:left="1080" w:hanging="360"/>
+      </w:pPr>
+      <w:rPr>
+        <w:rFonts w:ascii="Courier New" w:hAnsi="Courier New" w:cs="Courier New" w:hint="default"/>
+      </w:rPr>
+    </w:lvl>
+    <w:lvl w:ilvl="2" w:tplc="40090005" w:tentative="1">
+      <w:start w:val="1"/>
+      <w:numFmt w:val="bullet"/>
+      <w:lvlText w:val=""/>
+      <w:lvlJc w:val="left"/>
+      <w:pPr>
+        <w:ind w:left="1800" w:hanging="360"/>
+      </w:pPr>
+      <w:rPr>
+        <w:rFonts w:ascii="Wingdings" w:hAnsi="Wingdings" w:hint="default"/>
+      </w:rPr>
+    </w:lvl>
+    <w:lvl w:ilvl="3" w:tplc="40090001" w:tentative="1">
+      <w:start w:val="1"/>
+      <w:numFmt w:val="bullet"/>
+      <w:lvlText w:val=""/>
+      <w:lvlJc w:val="left"/>
+      <w:pPr>
+        <w:ind w:left="2520" w:hanging="360"/>
+      </w:pPr>
+      <w:rPr>
+        <w:rFonts w:ascii="Symbol" w:hAnsi="Symbol" w:hint="default"/>
+      </w:rPr>
+    </w:lvl>
+    <w:lvl w:ilvl="4" w:tplc="40090003" w:tentative="1">
+      <w:start w:val="1"/>
+      <w:numFmt w:val="bullet"/>
+      <w:lvlText w:val="o"/>
+      <w:lvlJc w:val="left"/>
+      <w:pPr>
+        <w:ind w:left="3240" w:hanging="360"/>
+      </w:pPr>
+      <w:rPr>
+        <w:rFonts w:ascii="Courier New" w:hAnsi="Courier New" w:cs="Courier New" w:hint="default"/>
+      </w:rPr>
+    </w:lvl>
+    <w:lvl w:ilvl="5" w:tplc="40090005" w:tentative="1">
+      <w:start w:val="1"/>
+      <w:numFmt w:val="bullet"/>
+      <w:lvlText w:val=""/>
+      <w:lvlJc w:val="left"/>
+      <w:pPr>
+        <w:ind w:left="3960" w:hanging="360"/>
+      </w:pPr>
+      <w:rPr>
+        <w:rFonts w:ascii="Wingdings" w:hAnsi="Wingdings" w:hint="default"/>
+      </w:rPr>
+    </w:lvl>
+    <w:lvl w:ilvl="6" w:tplc="40090001" w:tentative="1">
+      <w:start w:val="1"/>
+      <w:numFmt w:val="bullet"/>
+      <w:lvlText w:val=""/>
+      <w:lvlJc w:val="left"/>
+      <w:pPr>
+        <w:ind w:left="4680" w:hanging="360"/>
+      </w:pPr>
+      <w:rPr>
+        <w:rFonts w:ascii="Symbol" w:hAnsi="Symbol" w:hint="default"/>
+      </w:rPr>
+    </w:lvl>
+    <w:lvl w:ilvl="7" w:tplc="40090003" w:tentative="1">
+      <w:start w:val="1"/>
+      <w:numFmt w:val="bullet"/>
+      <w:lvlText w:val="o"/>
+      <w:lvlJc w:val="left"/>
+      <w:pPr>
+        <w:ind w:left="5400" w:hanging="360"/>
+      </w:pPr>
+      <w:rPr>
+        <w:rFonts w:ascii="Courier New" w:hAnsi="Courier New" w:cs="Courier New" w:hint="default"/>
+      </w:rPr>
+    </w:lvl>
+    <w:lvl w:ilvl="8" w:tplc="40090005" w:tentative="1">
+      <w:start w:val="1"/>
+      <w:numFmt w:val="bullet"/>
+      <w:lvlText w:val=""/>
+      <w:lvlJc w:val="left"/>
+      <w:pPr>
+        <w:ind w:left="6120" w:hanging="360"/>
       </w:pPr>
       <w:rPr>
         <w:rFonts w:ascii="Wingdings" w:hAnsi="Wingdings" w:hint="default"/>
@@ -5858,6 +7896,12 @@
   </w:num>
   <w:num w:numId="6">
     <w:abstractNumId w:val="2"/>
+  </w:num>
+  <w:num w:numId="7">
+    <w:abstractNumId w:val="6"/>
+  </w:num>
+  <w:num w:numId="8">
+    <w:abstractNumId w:val="7"/>
   </w:num>
 </w:numbering>
 </file>
@@ -5985,6 +8029,7 @@
     <w:lsdException w:name="HTML Sample" w:semiHidden="1" w:unhideWhenUsed="1"/>
     <w:lsdException w:name="HTML Typewriter" w:semiHidden="1" w:unhideWhenUsed="1"/>
     <w:lsdException w:name="HTML Variable" w:semiHidden="1" w:unhideWhenUsed="1"/>
+    <w:lsdException w:name="Normal Table" w:semiHidden="1" w:unhideWhenUsed="1"/>
     <w:lsdException w:name="annotation subject" w:semiHidden="1" w:unhideWhenUsed="1"/>
     <w:lsdException w:name="No List" w:semiHidden="1" w:unhideWhenUsed="1"/>
     <w:lsdException w:name="Outline List 1" w:semiHidden="1" w:unhideWhenUsed="1"/>
@@ -6030,9 +8075,11 @@
     <w:lsdException w:name="Table Subtle 1" w:semiHidden="1" w:unhideWhenUsed="1"/>
     <w:lsdException w:name="Table Subtle 2" w:semiHidden="1" w:unhideWhenUsed="1"/>
     <w:lsdException w:name="Table Web 1" w:semiHidden="1" w:unhideWhenUsed="1"/>
+    <w:lsdException w:name="Table Web 2" w:semiHidden="1" w:unhideWhenUsed="1"/>
     <w:lsdException w:name="Table Web 3" w:semiHidden="1" w:unhideWhenUsed="1"/>
     <w:lsdException w:name="Balloon Text" w:semiHidden="1" w:unhideWhenUsed="1"/>
     <w:lsdException w:name="Table Grid" w:uiPriority="39"/>
+    <w:lsdException w:name="Table Theme" w:semiHidden="1" w:unhideWhenUsed="1"/>
     <w:lsdException w:name="Placeholder Text" w:semiHidden="1"/>
     <w:lsdException w:name="No Spacing" w:uiPriority="1" w:qFormat="1"/>
     <w:lsdException w:name="Light Shading" w:uiPriority="60"/>

</xml_diff>

<commit_message>
answered all the implementation questions
</commit_message>
<xml_diff>
--- a/lab3/lab3_report.docx
+++ b/lab3/lab3_report.docx
@@ -2974,484 +2974,6 @@
           <w:sz w:val="24"/>
           <w:szCs w:val="24"/>
         </w:rPr>
-        <w:t>1. In typical use, what kind of operation would be more expensive, a narrow</w:t>
-      </w:r>
-    </w:p>
-    <w:p>
-      <w:pPr>
-        <w:rPr>
-          <w:rFonts w:ascii="Arial" w:hAnsi="Arial" w:cs="Arial"/>
-          <w:b/>
-          <w:bCs/>
-          <w:sz w:val="24"/>
-          <w:szCs w:val="24"/>
-        </w:rPr>
-      </w:pPr>
-      <w:r>
-        <w:rPr>
-          <w:rFonts w:ascii="Arial" w:hAnsi="Arial" w:cs="Arial"/>
-          <w:b/>
-          <w:bCs/>
-          <w:sz w:val="24"/>
-          <w:szCs w:val="24"/>
-        </w:rPr>
-        <w:t>dependency or a wide dependency? Why?</w:t>
-      </w:r>
-    </w:p>
-    <w:p>
-      <w:pPr>
-        <w:pStyle w:val="ListParagraph"/>
-        <w:numPr>
-          <w:ilvl w:val="0"/>
-          <w:numId w:val="1"/>
-        </w:numPr>
-        <w:rPr>
-          <w:rFonts w:ascii="Arial" w:hAnsi="Arial" w:cs="Arial"/>
-          <w:b/>
-          <w:bCs/>
-          <w:sz w:val="20"/>
-          <w:szCs w:val="20"/>
-        </w:rPr>
-      </w:pPr>
-      <w:r>
-        <w:rPr>
-          <w:rFonts w:ascii="Arial" w:hAnsi="Arial" w:cs="Arial"/>
-          <w:sz w:val="20"/>
-          <w:szCs w:val="20"/>
-        </w:rPr>
-        <w:t xml:space="preserve">Operations involving wide dependencies are more expensive. </w:t>
-      </w:r>
-    </w:p>
-    <w:p>
-      <w:pPr>
-        <w:pStyle w:val="ListParagraph"/>
-        <w:numPr>
-          <w:ilvl w:val="0"/>
-          <w:numId w:val="1"/>
-        </w:numPr>
-        <w:rPr>
-          <w:rFonts w:ascii="Arial" w:hAnsi="Arial" w:cs="Arial"/>
-          <w:b/>
-          <w:bCs/>
-          <w:sz w:val="20"/>
-          <w:szCs w:val="20"/>
-        </w:rPr>
-      </w:pPr>
-      <w:r>
-        <w:rPr>
-          <w:rFonts w:ascii="Arial" w:hAnsi="Arial" w:cs="Arial"/>
-          <w:sz w:val="20"/>
-          <w:szCs w:val="20"/>
-        </w:rPr>
-        <w:t>This is because there exists a one-to-many relationship between the partitions in parent RDD to the partitions in child RDD when considering wide dependency.</w:t>
-      </w:r>
-    </w:p>
-    <w:p>
-      <w:pPr>
-        <w:pStyle w:val="ListParagraph"/>
-        <w:numPr>
-          <w:ilvl w:val="0"/>
-          <w:numId w:val="1"/>
-        </w:numPr>
-        <w:rPr>
-          <w:rFonts w:ascii="Arial" w:hAnsi="Arial" w:cs="Arial"/>
-          <w:b/>
-          <w:bCs/>
-          <w:sz w:val="20"/>
-          <w:szCs w:val="20"/>
-        </w:rPr>
-      </w:pPr>
-      <w:r>
-        <w:rPr>
-          <w:rFonts w:ascii="Arial" w:hAnsi="Arial" w:cs="Arial"/>
-          <w:sz w:val="20"/>
-          <w:szCs w:val="20"/>
-        </w:rPr>
-        <w:t>Therefore, transformations involving wide dependencies are slower as they require the data to shuffled over the network.</w:t>
-      </w:r>
-    </w:p>
-    <w:p>
-      <w:pPr>
-        <w:pStyle w:val="ListParagraph"/>
-        <w:rPr>
-          <w:rFonts w:ascii="Arial" w:hAnsi="Arial" w:cs="Arial"/>
-          <w:b/>
-          <w:bCs/>
-          <w:sz w:val="24"/>
-          <w:szCs w:val="24"/>
-        </w:rPr>
-      </w:pPr>
-    </w:p>
-    <w:p>
-      <w:pPr>
-        <w:autoSpaceDE w:val="0"/>
-        <w:autoSpaceDN w:val="0"/>
-        <w:adjustRightInd w:val="0"/>
-        <w:spacing w:after="0" w:line="240" w:lineRule="auto"/>
-        <w:rPr>
-          <w:rFonts w:ascii="Arial" w:hAnsi="Arial" w:cs="Arial"/>
-          <w:b/>
-          <w:bCs/>
-          <w:sz w:val="24"/>
-          <w:szCs w:val="24"/>
-        </w:rPr>
-      </w:pPr>
-      <w:r>
-        <w:rPr>
-          <w:rFonts w:ascii="Arial" w:hAnsi="Arial" w:cs="Arial"/>
-          <w:b/>
-          <w:bCs/>
-          <w:sz w:val="24"/>
-          <w:szCs w:val="24"/>
-        </w:rPr>
-        <w:t>2. What is the shuffle operation and why is it such an important topic in</w:t>
-      </w:r>
-    </w:p>
-    <w:p>
-      <w:pPr>
-        <w:rPr>
-          <w:rFonts w:ascii="Arial" w:hAnsi="Arial" w:cs="Arial"/>
-          <w:b/>
-          <w:bCs/>
-          <w:sz w:val="24"/>
-          <w:szCs w:val="24"/>
-        </w:rPr>
-      </w:pPr>
-      <w:r>
-        <w:rPr>
-          <w:rFonts w:ascii="Arial" w:hAnsi="Arial" w:cs="Arial"/>
-          <w:b/>
-          <w:bCs/>
-          <w:sz w:val="24"/>
-          <w:szCs w:val="24"/>
-        </w:rPr>
-        <w:t>Spark optimization?</w:t>
-      </w:r>
-    </w:p>
-    <w:p>
-      <w:pPr>
-        <w:pStyle w:val="ListParagraph"/>
-        <w:numPr>
-          <w:ilvl w:val="0"/>
-          <w:numId w:val="1"/>
-        </w:numPr>
-        <w:rPr>
-          <w:rFonts w:ascii="Arial" w:hAnsi="Arial" w:cs="Arial"/>
-          <w:b/>
-          <w:bCs/>
-          <w:sz w:val="24"/>
-          <w:szCs w:val="24"/>
-        </w:rPr>
-      </w:pPr>
-      <w:r>
-        <w:rPr>
-          <w:rFonts w:ascii="Arial" w:hAnsi="Arial" w:cs="Arial"/>
-          <w:sz w:val="20"/>
-          <w:szCs w:val="20"/>
-        </w:rPr>
-        <w:t>Data is distributed over the network. This data has to be moved from one node to another whenever a “group” operation (or mostly operations with wide dependency) is performed.</w:t>
-      </w:r>
-    </w:p>
-    <w:p>
-      <w:pPr>
-        <w:pStyle w:val="ListParagraph"/>
-        <w:rPr>
-          <w:rFonts w:ascii="Arial" w:hAnsi="Arial" w:cs="Arial"/>
-          <w:sz w:val="20"/>
-          <w:szCs w:val="20"/>
-        </w:rPr>
-      </w:pPr>
-      <w:r>
-        <w:rPr>
-          <w:rFonts w:ascii="Arial" w:hAnsi="Arial" w:cs="Arial"/>
-          <w:sz w:val="20"/>
-          <w:szCs w:val="20"/>
-        </w:rPr>
-        <w:t>This process is called shuffling.</w:t>
-      </w:r>
-    </w:p>
-    <w:p>
-      <w:pPr>
-        <w:pStyle w:val="ListParagraph"/>
-        <w:numPr>
-          <w:ilvl w:val="0"/>
-          <w:numId w:val="1"/>
-        </w:numPr>
-        <w:rPr>
-          <w:rFonts w:ascii="Arial" w:hAnsi="Arial" w:cs="Arial"/>
-          <w:sz w:val="20"/>
-          <w:szCs w:val="20"/>
-        </w:rPr>
-      </w:pPr>
-      <w:r>
-        <w:rPr>
-          <w:rFonts w:ascii="Arial" w:hAnsi="Arial" w:cs="Arial"/>
-          <w:sz w:val="20"/>
-          <w:szCs w:val="20"/>
-        </w:rPr>
-        <w:t>For example, groupByKey() method involves all the distributed key-value pairs with the same key to be grouped together on a same machine. This causes shuffling.</w:t>
-      </w:r>
-    </w:p>
-    <w:p>
-      <w:pPr>
-        <w:pStyle w:val="ListParagraph"/>
-        <w:numPr>
-          <w:ilvl w:val="0"/>
-          <w:numId w:val="1"/>
-        </w:numPr>
-        <w:rPr>
-          <w:rFonts w:ascii="Arial" w:hAnsi="Arial" w:cs="Arial"/>
-          <w:b/>
-          <w:bCs/>
-          <w:sz w:val="24"/>
-          <w:szCs w:val="24"/>
-        </w:rPr>
-      </w:pPr>
-      <w:r>
-        <w:rPr>
-          <w:rFonts w:ascii="Arial" w:hAnsi="Arial" w:cs="Arial"/>
-          <w:sz w:val="20"/>
-          <w:szCs w:val="20"/>
-        </w:rPr>
-        <w:t>If we try to prevent shuffling from happening until it’s totally necessary, we can significantly reduce the running time of our program. Hence, shuffling is an important topic in spark optimization.</w:t>
-      </w:r>
-    </w:p>
-    <w:p>
-      <w:pPr>
-        <w:pStyle w:val="ListParagraph"/>
-        <w:rPr>
-          <w:rFonts w:ascii="Arial" w:hAnsi="Arial" w:cs="Arial"/>
-          <w:sz w:val="20"/>
-          <w:szCs w:val="20"/>
-        </w:rPr>
-      </w:pPr>
-    </w:p>
-    <w:p>
-      <w:pPr>
-        <w:autoSpaceDE w:val="0"/>
-        <w:autoSpaceDN w:val="0"/>
-        <w:adjustRightInd w:val="0"/>
-        <w:spacing w:after="0" w:line="240" w:lineRule="auto"/>
-        <w:rPr>
-          <w:rFonts w:ascii="Arial" w:hAnsi="Arial" w:cs="Arial"/>
-          <w:b/>
-          <w:bCs/>
-          <w:sz w:val="24"/>
-          <w:szCs w:val="24"/>
-        </w:rPr>
-      </w:pPr>
-      <w:r>
-        <w:rPr>
-          <w:rFonts w:ascii="Arial" w:hAnsi="Arial" w:cs="Arial"/>
-          <w:b/>
-          <w:bCs/>
-          <w:sz w:val="24"/>
-          <w:szCs w:val="24"/>
-        </w:rPr>
-        <w:t>3. In what way can Dataframes and Datasets improve performance both in</w:t>
-      </w:r>
-    </w:p>
-    <w:p>
-      <w:pPr>
-        <w:autoSpaceDE w:val="0"/>
-        <w:autoSpaceDN w:val="0"/>
-        <w:adjustRightInd w:val="0"/>
-        <w:spacing w:after="0" w:line="240" w:lineRule="auto"/>
-        <w:rPr>
-          <w:rFonts w:ascii="Arial" w:hAnsi="Arial" w:cs="Arial"/>
-          <w:b/>
-          <w:bCs/>
-          <w:sz w:val="24"/>
-          <w:szCs w:val="24"/>
-        </w:rPr>
-      </w:pPr>
-      <w:r>
-        <w:rPr>
-          <w:rFonts w:ascii="Arial" w:hAnsi="Arial" w:cs="Arial"/>
-          <w:b/>
-          <w:bCs/>
-          <w:sz w:val="24"/>
-          <w:szCs w:val="24"/>
-        </w:rPr>
-        <w:t>compute, but also in the distributing of data compared to RDDs? Under</w:t>
-      </w:r>
-    </w:p>
-    <w:p>
-      <w:pPr>
-        <w:autoSpaceDE w:val="0"/>
-        <w:autoSpaceDN w:val="0"/>
-        <w:adjustRightInd w:val="0"/>
-        <w:spacing w:after="0" w:line="240" w:lineRule="auto"/>
-        <w:rPr>
-          <w:rFonts w:ascii="Arial" w:hAnsi="Arial" w:cs="Arial"/>
-          <w:b/>
-          <w:bCs/>
-          <w:sz w:val="24"/>
-          <w:szCs w:val="24"/>
-        </w:rPr>
-      </w:pPr>
-      <w:r>
-        <w:rPr>
-          <w:rFonts w:ascii="Arial" w:hAnsi="Arial" w:cs="Arial"/>
-          <w:b/>
-          <w:bCs/>
-          <w:sz w:val="24"/>
-          <w:szCs w:val="24"/>
-        </w:rPr>
-        <w:t xml:space="preserve">what conditions will Dataframes perform better than RDDs? </w:t>
-      </w:r>
-    </w:p>
-    <w:p>
-      <w:pPr>
-        <w:autoSpaceDE w:val="0"/>
-        <w:autoSpaceDN w:val="0"/>
-        <w:adjustRightInd w:val="0"/>
-        <w:spacing w:after="0" w:line="240" w:lineRule="auto"/>
-        <w:rPr>
-          <w:rFonts w:ascii="Arial" w:hAnsi="Arial" w:cs="Arial"/>
-          <w:b/>
-          <w:bCs/>
-          <w:sz w:val="24"/>
-          <w:szCs w:val="24"/>
-        </w:rPr>
-      </w:pPr>
-    </w:p>
-    <w:p>
-      <w:pPr>
-        <w:pStyle w:val="ListParagraph"/>
-        <w:numPr>
-          <w:ilvl w:val="0"/>
-          <w:numId w:val="1"/>
-        </w:numPr>
-        <w:autoSpaceDE w:val="0"/>
-        <w:autoSpaceDN w:val="0"/>
-        <w:adjustRightInd w:val="0"/>
-        <w:spacing w:after="0" w:line="240" w:lineRule="auto"/>
-        <w:rPr>
-          <w:rFonts w:ascii="Arial" w:hAnsi="Arial" w:cs="Arial"/>
-          <w:b/>
-          <w:bCs/>
-          <w:sz w:val="24"/>
-          <w:szCs w:val="24"/>
-        </w:rPr>
-      </w:pPr>
-      <w:r>
-        <w:rPr>
-          <w:rFonts w:ascii="Arial" w:hAnsi="Arial" w:cs="Arial"/>
-          <w:sz w:val="20"/>
-          <w:szCs w:val="20"/>
-        </w:rPr>
-        <w:t>In Dataframes and Datasets, optimizations are done using catalyst optimizer, which provides both rule based as well as cost based optimizations. This increases the performance of queries that developers write. On the contrary, no such optimizations are done with a RDD implementation.</w:t>
-      </w:r>
-    </w:p>
-    <w:p>
-      <w:pPr>
-        <w:pStyle w:val="ListParagraph"/>
-        <w:numPr>
-          <w:ilvl w:val="0"/>
-          <w:numId w:val="1"/>
-        </w:numPr>
-        <w:autoSpaceDE w:val="0"/>
-        <w:autoSpaceDN w:val="0"/>
-        <w:adjustRightInd w:val="0"/>
-        <w:spacing w:after="0" w:line="240" w:lineRule="auto"/>
-        <w:rPr>
-          <w:rFonts w:ascii="Arial" w:hAnsi="Arial" w:cs="Arial"/>
-          <w:b/>
-          <w:bCs/>
-          <w:sz w:val="24"/>
-          <w:szCs w:val="24"/>
-        </w:rPr>
-      </w:pPr>
-      <w:r>
-        <w:rPr>
-          <w:rFonts w:ascii="Arial" w:hAnsi="Arial" w:cs="Arial"/>
-          <w:sz w:val="20"/>
-          <w:szCs w:val="20"/>
-        </w:rPr>
-        <w:t>When it comes to distribution of data, spark dataframe uses off heap memory for serialization. byte code is generated dynamically and there is no need for deserialization when considering small operations. On the other hand, while distributing data into the network, RDD uses Java serialization. This serialization of Java and scala objects incurs an overhead as both structure and data is shuffled between the nodes.</w:t>
-      </w:r>
-    </w:p>
-    <w:p>
-      <w:pPr>
-        <w:pStyle w:val="ListParagraph"/>
-        <w:numPr>
-          <w:ilvl w:val="0"/>
-          <w:numId w:val="1"/>
-        </w:numPr>
-        <w:autoSpaceDE w:val="0"/>
-        <w:autoSpaceDN w:val="0"/>
-        <w:adjustRightInd w:val="0"/>
-        <w:spacing w:after="0" w:line="240" w:lineRule="auto"/>
-        <w:rPr>
-          <w:rFonts w:ascii="Arial" w:hAnsi="Arial" w:cs="Arial"/>
-          <w:b/>
-          <w:bCs/>
-          <w:sz w:val="24"/>
-          <w:szCs w:val="24"/>
-        </w:rPr>
-      </w:pPr>
-      <w:r>
-        <w:rPr>
-          <w:rFonts w:ascii="Arial" w:hAnsi="Arial" w:cs="Arial"/>
-          <w:sz w:val="20"/>
-          <w:szCs w:val="20"/>
-        </w:rPr>
-        <w:t>Dataframes will perform better than RDDs when we are dealing with structured data and when our processing requires filters, maps, aggregations, attribute access on semi-structured data.</w:t>
-      </w:r>
-    </w:p>
-    <w:p>
-      <w:pPr>
-        <w:autoSpaceDE w:val="0"/>
-        <w:autoSpaceDN w:val="0"/>
-        <w:adjustRightInd w:val="0"/>
-        <w:spacing w:after="0" w:line="240" w:lineRule="auto"/>
-        <w:rPr>
-          <w:rFonts w:ascii="Arial" w:hAnsi="Arial" w:cs="Arial"/>
-          <w:b/>
-          <w:bCs/>
-          <w:sz w:val="24"/>
-          <w:szCs w:val="24"/>
-        </w:rPr>
-      </w:pPr>
-    </w:p>
-    <w:p>
-      <w:pPr>
-        <w:autoSpaceDE w:val="0"/>
-        <w:autoSpaceDN w:val="0"/>
-        <w:adjustRightInd w:val="0"/>
-        <w:spacing w:after="0" w:line="240" w:lineRule="auto"/>
-        <w:rPr>
-          <w:rFonts w:ascii="Arial" w:hAnsi="Arial" w:cs="Arial"/>
-          <w:b/>
-          <w:bCs/>
-          <w:sz w:val="24"/>
-          <w:szCs w:val="24"/>
-        </w:rPr>
-      </w:pPr>
-    </w:p>
-    <w:p>
-      <w:pPr>
-        <w:autoSpaceDE w:val="0"/>
-        <w:autoSpaceDN w:val="0"/>
-        <w:adjustRightInd w:val="0"/>
-        <w:spacing w:after="0" w:line="240" w:lineRule="auto"/>
-        <w:rPr>
-          <w:rFonts w:ascii="Arial" w:hAnsi="Arial" w:cs="Arial"/>
-          <w:b/>
-          <w:bCs/>
-          <w:sz w:val="24"/>
-          <w:szCs w:val="24"/>
-        </w:rPr>
-      </w:pPr>
-      <w:r>
-        <w:rPr>
-          <w:rFonts w:ascii="Arial" w:hAnsi="Arial" w:cs="Arial"/>
-          <w:b/>
-          <w:bCs/>
-          <w:sz w:val="24"/>
-          <w:szCs w:val="24"/>
-        </w:rPr>
         <w:t xml:space="preserve">4. </w:t>
       </w:r>
       <w:r>
@@ -3764,7 +3286,6 @@
           <w:sz w:val="24"/>
           <w:szCs w:val="24"/>
         </w:rPr>
-        <w:lastRenderedPageBreak/>
         <w:t xml:space="preserve">5. </w:t>
       </w:r>
       <w:r>
@@ -4307,6 +3828,15 @@
     <w:p>
       <w:pPr>
         <w:pStyle w:val="ListParagraph"/>
+        <w:spacing w:after="160" w:line="256" w:lineRule="auto"/>
+      </w:pPr>
+      <w:r>
+        <w:t xml:space="preserve">  </w:t>
+      </w:r>
+    </w:p>
+    <w:p>
+      <w:pPr>
+        <w:pStyle w:val="ListParagraph"/>
         <w:numPr>
           <w:ilvl w:val="0"/>
           <w:numId w:val="4"/>
@@ -4314,571 +3844,332 @@
         <w:spacing w:after="160" w:line="256" w:lineRule="auto"/>
       </w:pPr>
       <w:r>
-        <w:t xml:space="preserve">  </w:t>
-      </w:r>
-    </w:p>
-    <w:tbl>
-      <w:tblPr>
-        <w:tblStyle w:val="TableGrid"/>
-        <w:tblW w:w="0" w:type="auto"/>
-        <w:tblInd w:w="720" w:type="dxa"/>
-        <w:tblLook w:val="04A0" w:firstRow="1" w:lastRow="0" w:firstColumn="1" w:lastColumn="0" w:noHBand="0" w:noVBand="1"/>
-      </w:tblPr>
-      <w:tblGrid>
-        <w:gridCol w:w="3005"/>
-        <w:gridCol w:w="3005"/>
-        <w:gridCol w:w="3006"/>
-      </w:tblGrid>
-      <w:tr>
-        <w:tc>
-          <w:tcPr>
-            <w:tcW w:w="3005" w:type="dxa"/>
-            <w:tcBorders>
-              <w:top w:val="single" w:sz="4" w:space="0" w:color="auto"/>
-              <w:left w:val="single" w:sz="4" w:space="0" w:color="auto"/>
-              <w:bottom w:val="single" w:sz="4" w:space="0" w:color="auto"/>
-              <w:right w:val="single" w:sz="4" w:space="0" w:color="auto"/>
-            </w:tcBorders>
-            <w:hideMark/>
-          </w:tcPr>
-          <w:p>
-            <w:pPr>
-              <w:ind w:left="360"/>
-              <w:jc w:val="center"/>
-              <w:rPr>
-                <w:rFonts w:ascii="Arial" w:hAnsi="Arial" w:cs="Arial"/>
-                <w:sz w:val="20"/>
-                <w:szCs w:val="20"/>
-              </w:rPr>
-            </w:pPr>
-            <w:r>
-              <w:rPr>
-                <w:rFonts w:ascii="Arial" w:hAnsi="Arial" w:cs="Arial"/>
-                <w:sz w:val="20"/>
-                <w:szCs w:val="20"/>
-              </w:rPr>
-              <w:t>Segments</w:t>
-            </w:r>
-          </w:p>
-        </w:tc>
-        <w:tc>
-          <w:tcPr>
-            <w:tcW w:w="3005" w:type="dxa"/>
-            <w:tcBorders>
-              <w:top w:val="single" w:sz="4" w:space="0" w:color="auto"/>
-              <w:left w:val="single" w:sz="4" w:space="0" w:color="auto"/>
-              <w:bottom w:val="single" w:sz="4" w:space="0" w:color="auto"/>
-              <w:right w:val="single" w:sz="4" w:space="0" w:color="auto"/>
-            </w:tcBorders>
-            <w:hideMark/>
-          </w:tcPr>
-          <w:p>
-            <w:pPr>
-              <w:rPr>
-                <w:rFonts w:ascii="Arial" w:hAnsi="Arial" w:cs="Arial"/>
-                <w:sz w:val="20"/>
-                <w:szCs w:val="20"/>
-              </w:rPr>
-            </w:pPr>
-            <w:r>
-              <w:rPr>
-                <w:rFonts w:ascii="Arial" w:hAnsi="Arial" w:cs="Arial"/>
-                <w:sz w:val="20"/>
-                <w:szCs w:val="20"/>
-              </w:rPr>
-              <w:t>RDD Implementation (in sec)</w:t>
-            </w:r>
-          </w:p>
-        </w:tc>
-        <w:tc>
-          <w:tcPr>
-            <w:tcW w:w="3006" w:type="dxa"/>
-            <w:tcBorders>
-              <w:top w:val="single" w:sz="4" w:space="0" w:color="auto"/>
-              <w:left w:val="single" w:sz="4" w:space="0" w:color="auto"/>
-              <w:bottom w:val="single" w:sz="4" w:space="0" w:color="auto"/>
-              <w:right w:val="single" w:sz="4" w:space="0" w:color="auto"/>
-            </w:tcBorders>
-            <w:hideMark/>
-          </w:tcPr>
-          <w:p>
-            <w:pPr>
-              <w:rPr>
-                <w:rFonts w:ascii="Arial" w:hAnsi="Arial" w:cs="Arial"/>
-                <w:sz w:val="20"/>
-                <w:szCs w:val="20"/>
-              </w:rPr>
-            </w:pPr>
-            <w:r>
-              <w:rPr>
-                <w:rFonts w:ascii="Arial" w:hAnsi="Arial" w:cs="Arial"/>
-                <w:sz w:val="20"/>
-                <w:szCs w:val="20"/>
-              </w:rPr>
-              <w:t>DF/DS Implementation (in sec)</w:t>
-            </w:r>
-          </w:p>
-        </w:tc>
-      </w:tr>
-      <w:tr>
-        <w:tc>
-          <w:tcPr>
-            <w:tcW w:w="3005" w:type="dxa"/>
-            <w:tcBorders>
-              <w:top w:val="single" w:sz="4" w:space="0" w:color="auto"/>
-              <w:left w:val="single" w:sz="4" w:space="0" w:color="auto"/>
-              <w:bottom w:val="single" w:sz="4" w:space="0" w:color="auto"/>
-              <w:right w:val="single" w:sz="4" w:space="0" w:color="auto"/>
-            </w:tcBorders>
-            <w:hideMark/>
-          </w:tcPr>
-          <w:p>
-            <w:pPr>
-              <w:jc w:val="center"/>
-              <w:rPr>
-                <w:rFonts w:ascii="Arial" w:hAnsi="Arial" w:cs="Arial"/>
-                <w:sz w:val="20"/>
-                <w:szCs w:val="20"/>
-              </w:rPr>
-            </w:pPr>
-            <w:r>
-              <w:rPr>
-                <w:rFonts w:ascii="Arial" w:hAnsi="Arial" w:cs="Arial"/>
-                <w:sz w:val="20"/>
-                <w:szCs w:val="20"/>
-              </w:rPr>
-              <w:t xml:space="preserve">     10</w:t>
-            </w:r>
-          </w:p>
-        </w:tc>
-        <w:tc>
-          <w:tcPr>
-            <w:tcW w:w="3005" w:type="dxa"/>
-            <w:tcBorders>
-              <w:top w:val="single" w:sz="4" w:space="0" w:color="auto"/>
-              <w:left w:val="single" w:sz="4" w:space="0" w:color="auto"/>
-              <w:bottom w:val="single" w:sz="4" w:space="0" w:color="auto"/>
-              <w:right w:val="single" w:sz="4" w:space="0" w:color="auto"/>
-            </w:tcBorders>
-            <w:hideMark/>
-          </w:tcPr>
-          <w:p>
-            <w:pPr>
-              <w:ind w:left="360"/>
-              <w:rPr>
-                <w:rFonts w:ascii="Arial" w:hAnsi="Arial" w:cs="Arial"/>
-                <w:sz w:val="20"/>
-                <w:szCs w:val="20"/>
-              </w:rPr>
-            </w:pPr>
-            <w:r>
-              <w:rPr>
-                <w:rFonts w:ascii="Arial" w:hAnsi="Arial" w:cs="Arial"/>
-                <w:sz w:val="20"/>
-                <w:szCs w:val="20"/>
-              </w:rPr>
-              <w:t>13.110</w:t>
-            </w:r>
-          </w:p>
-        </w:tc>
-        <w:tc>
-          <w:tcPr>
-            <w:tcW w:w="3006" w:type="dxa"/>
-            <w:tcBorders>
-              <w:top w:val="single" w:sz="4" w:space="0" w:color="auto"/>
-              <w:left w:val="single" w:sz="4" w:space="0" w:color="auto"/>
-              <w:bottom w:val="single" w:sz="4" w:space="0" w:color="auto"/>
-              <w:right w:val="single" w:sz="4" w:space="0" w:color="auto"/>
-            </w:tcBorders>
-          </w:tcPr>
-          <w:p>
-            <w:pPr>
-              <w:ind w:left="360"/>
-              <w:rPr>
-                <w:rFonts w:ascii="Arial" w:hAnsi="Arial" w:cs="Arial"/>
-                <w:sz w:val="20"/>
-                <w:szCs w:val="20"/>
-              </w:rPr>
-            </w:pPr>
-            <w:r>
-              <w:rPr>
-                <w:rFonts w:ascii="Arial" w:hAnsi="Arial" w:cs="Arial"/>
-                <w:sz w:val="20"/>
-                <w:szCs w:val="20"/>
-              </w:rPr>
-              <w:t>11.896</w:t>
-            </w:r>
-          </w:p>
-        </w:tc>
-      </w:tr>
-      <w:tr>
-        <w:tc>
-          <w:tcPr>
-            <w:tcW w:w="3005" w:type="dxa"/>
-            <w:tcBorders>
-              <w:top w:val="single" w:sz="4" w:space="0" w:color="auto"/>
-              <w:left w:val="single" w:sz="4" w:space="0" w:color="auto"/>
-              <w:bottom w:val="single" w:sz="4" w:space="0" w:color="auto"/>
-              <w:right w:val="single" w:sz="4" w:space="0" w:color="auto"/>
-            </w:tcBorders>
-            <w:hideMark/>
-          </w:tcPr>
-          <w:p>
-            <w:pPr>
-              <w:ind w:left="360"/>
-              <w:jc w:val="center"/>
-              <w:rPr>
-                <w:rFonts w:ascii="Arial" w:hAnsi="Arial" w:cs="Arial"/>
-                <w:sz w:val="20"/>
-                <w:szCs w:val="20"/>
-              </w:rPr>
-            </w:pPr>
-            <w:r>
-              <w:rPr>
-                <w:rFonts w:ascii="Arial" w:hAnsi="Arial" w:cs="Arial"/>
-                <w:sz w:val="20"/>
-                <w:szCs w:val="20"/>
-              </w:rPr>
-              <w:t>20</w:t>
-            </w:r>
-          </w:p>
-        </w:tc>
-        <w:tc>
-          <w:tcPr>
-            <w:tcW w:w="3005" w:type="dxa"/>
-            <w:tcBorders>
-              <w:top w:val="single" w:sz="4" w:space="0" w:color="auto"/>
-              <w:left w:val="single" w:sz="4" w:space="0" w:color="auto"/>
-              <w:bottom w:val="single" w:sz="4" w:space="0" w:color="auto"/>
-              <w:right w:val="single" w:sz="4" w:space="0" w:color="auto"/>
-            </w:tcBorders>
-          </w:tcPr>
-          <w:p>
-            <w:pPr>
-              <w:ind w:left="360"/>
-              <w:rPr>
-                <w:rFonts w:ascii="Arial" w:hAnsi="Arial" w:cs="Arial"/>
-                <w:sz w:val="20"/>
-                <w:szCs w:val="20"/>
-              </w:rPr>
-            </w:pPr>
-            <w:r>
-              <w:rPr>
-                <w:rFonts w:ascii="Arial" w:hAnsi="Arial" w:cs="Arial"/>
-                <w:sz w:val="20"/>
-                <w:szCs w:val="20"/>
-              </w:rPr>
-              <w:t>21.620</w:t>
-            </w:r>
-          </w:p>
-        </w:tc>
-        <w:tc>
-          <w:tcPr>
-            <w:tcW w:w="3006" w:type="dxa"/>
-            <w:tcBorders>
-              <w:top w:val="single" w:sz="4" w:space="0" w:color="auto"/>
-              <w:left w:val="single" w:sz="4" w:space="0" w:color="auto"/>
-              <w:bottom w:val="single" w:sz="4" w:space="0" w:color="auto"/>
-              <w:right w:val="single" w:sz="4" w:space="0" w:color="auto"/>
-            </w:tcBorders>
-          </w:tcPr>
-          <w:p>
-            <w:pPr>
-              <w:ind w:left="360"/>
-              <w:rPr>
-                <w:rFonts w:ascii="Arial" w:hAnsi="Arial" w:cs="Arial"/>
-                <w:sz w:val="20"/>
-                <w:szCs w:val="20"/>
-              </w:rPr>
-            </w:pPr>
-            <w:r>
-              <w:rPr>
-                <w:rFonts w:ascii="Arial" w:hAnsi="Arial" w:cs="Arial"/>
-                <w:sz w:val="20"/>
-                <w:szCs w:val="20"/>
-              </w:rPr>
-              <w:t>17.481</w:t>
-            </w:r>
-          </w:p>
-        </w:tc>
-      </w:tr>
-      <w:tr>
-        <w:tc>
-          <w:tcPr>
-            <w:tcW w:w="3005" w:type="dxa"/>
-            <w:tcBorders>
-              <w:top w:val="single" w:sz="4" w:space="0" w:color="auto"/>
-              <w:left w:val="single" w:sz="4" w:space="0" w:color="auto"/>
-              <w:bottom w:val="single" w:sz="4" w:space="0" w:color="auto"/>
-              <w:right w:val="single" w:sz="4" w:space="0" w:color="auto"/>
-            </w:tcBorders>
-            <w:hideMark/>
-          </w:tcPr>
-          <w:p>
-            <w:pPr>
-              <w:ind w:left="360"/>
-              <w:jc w:val="center"/>
-              <w:rPr>
-                <w:rFonts w:ascii="Arial" w:hAnsi="Arial" w:cs="Arial"/>
-                <w:sz w:val="20"/>
-                <w:szCs w:val="20"/>
-              </w:rPr>
-            </w:pPr>
-            <w:r>
-              <w:rPr>
-                <w:rFonts w:ascii="Arial" w:hAnsi="Arial" w:cs="Arial"/>
-                <w:sz w:val="20"/>
-                <w:szCs w:val="20"/>
-              </w:rPr>
-              <w:t>50</w:t>
-            </w:r>
-          </w:p>
-        </w:tc>
-        <w:tc>
-          <w:tcPr>
-            <w:tcW w:w="3005" w:type="dxa"/>
-            <w:tcBorders>
-              <w:top w:val="single" w:sz="4" w:space="0" w:color="auto"/>
-              <w:left w:val="single" w:sz="4" w:space="0" w:color="auto"/>
-              <w:bottom w:val="single" w:sz="4" w:space="0" w:color="auto"/>
-              <w:right w:val="single" w:sz="4" w:space="0" w:color="auto"/>
-            </w:tcBorders>
-          </w:tcPr>
-          <w:p>
-            <w:pPr>
-              <w:ind w:left="360"/>
-              <w:rPr>
-                <w:rFonts w:ascii="Arial" w:hAnsi="Arial" w:cs="Arial"/>
-                <w:sz w:val="20"/>
-                <w:szCs w:val="20"/>
-              </w:rPr>
-            </w:pPr>
-            <w:r>
-              <w:rPr>
-                <w:rFonts w:ascii="Arial" w:hAnsi="Arial" w:cs="Arial"/>
-                <w:sz w:val="20"/>
-                <w:szCs w:val="20"/>
-              </w:rPr>
-              <w:t>37.872</w:t>
-            </w:r>
-          </w:p>
-        </w:tc>
-        <w:tc>
-          <w:tcPr>
-            <w:tcW w:w="3006" w:type="dxa"/>
-            <w:tcBorders>
-              <w:top w:val="single" w:sz="4" w:space="0" w:color="auto"/>
-              <w:left w:val="single" w:sz="4" w:space="0" w:color="auto"/>
-              <w:bottom w:val="single" w:sz="4" w:space="0" w:color="auto"/>
-              <w:right w:val="single" w:sz="4" w:space="0" w:color="auto"/>
-            </w:tcBorders>
-          </w:tcPr>
-          <w:p>
-            <w:pPr>
-              <w:ind w:left="360"/>
-              <w:rPr>
-                <w:rFonts w:ascii="Arial" w:hAnsi="Arial" w:cs="Arial"/>
-                <w:sz w:val="20"/>
-                <w:szCs w:val="20"/>
-              </w:rPr>
-            </w:pPr>
-            <w:r>
-              <w:rPr>
-                <w:rFonts w:ascii="Arial" w:hAnsi="Arial" w:cs="Arial"/>
-                <w:sz w:val="20"/>
-                <w:szCs w:val="20"/>
-              </w:rPr>
-              <w:t>21.938</w:t>
-            </w:r>
-          </w:p>
-        </w:tc>
-      </w:tr>
-      <w:tr>
-        <w:tc>
-          <w:tcPr>
-            <w:tcW w:w="3005" w:type="dxa"/>
-            <w:tcBorders>
-              <w:top w:val="single" w:sz="4" w:space="0" w:color="auto"/>
-              <w:left w:val="single" w:sz="4" w:space="0" w:color="auto"/>
-              <w:bottom w:val="single" w:sz="4" w:space="0" w:color="auto"/>
-              <w:right w:val="single" w:sz="4" w:space="0" w:color="auto"/>
-            </w:tcBorders>
-            <w:hideMark/>
-          </w:tcPr>
-          <w:p>
-            <w:pPr>
-              <w:ind w:left="360"/>
-              <w:jc w:val="center"/>
-              <w:rPr>
-                <w:rFonts w:ascii="Arial" w:hAnsi="Arial" w:cs="Arial"/>
-                <w:sz w:val="20"/>
-                <w:szCs w:val="20"/>
-              </w:rPr>
-            </w:pPr>
-            <w:r>
-              <w:rPr>
-                <w:rFonts w:ascii="Arial" w:hAnsi="Arial" w:cs="Arial"/>
-                <w:sz w:val="20"/>
-                <w:szCs w:val="20"/>
-              </w:rPr>
-              <w:t>100</w:t>
-            </w:r>
-          </w:p>
-        </w:tc>
-        <w:tc>
-          <w:tcPr>
-            <w:tcW w:w="3005" w:type="dxa"/>
-            <w:tcBorders>
-              <w:top w:val="single" w:sz="4" w:space="0" w:color="auto"/>
-              <w:left w:val="single" w:sz="4" w:space="0" w:color="auto"/>
-              <w:bottom w:val="single" w:sz="4" w:space="0" w:color="auto"/>
-              <w:right w:val="single" w:sz="4" w:space="0" w:color="auto"/>
-            </w:tcBorders>
-          </w:tcPr>
-          <w:p>
-            <w:pPr>
-              <w:ind w:left="360"/>
-              <w:rPr>
-                <w:rFonts w:ascii="Arial" w:hAnsi="Arial" w:cs="Arial"/>
-                <w:sz w:val="20"/>
-                <w:szCs w:val="20"/>
-              </w:rPr>
-            </w:pPr>
-            <w:r>
-              <w:rPr>
-                <w:rFonts w:ascii="Arial" w:hAnsi="Arial" w:cs="Arial"/>
-                <w:sz w:val="20"/>
-                <w:szCs w:val="20"/>
-              </w:rPr>
-              <w:t>97.659</w:t>
-            </w:r>
-          </w:p>
-        </w:tc>
-        <w:tc>
-          <w:tcPr>
-            <w:tcW w:w="3006" w:type="dxa"/>
-            <w:tcBorders>
-              <w:top w:val="single" w:sz="4" w:space="0" w:color="auto"/>
-              <w:left w:val="single" w:sz="4" w:space="0" w:color="auto"/>
-              <w:bottom w:val="single" w:sz="4" w:space="0" w:color="auto"/>
-              <w:right w:val="single" w:sz="4" w:space="0" w:color="auto"/>
-            </w:tcBorders>
-          </w:tcPr>
-          <w:p>
-            <w:pPr>
-              <w:ind w:left="360"/>
-              <w:rPr>
-                <w:rFonts w:ascii="Arial" w:hAnsi="Arial" w:cs="Arial"/>
-                <w:sz w:val="20"/>
-                <w:szCs w:val="20"/>
-              </w:rPr>
-            </w:pPr>
-            <w:r>
-              <w:rPr>
-                <w:rFonts w:ascii="Arial" w:hAnsi="Arial" w:cs="Arial"/>
-                <w:sz w:val="20"/>
-                <w:szCs w:val="20"/>
-              </w:rPr>
-              <w:t>101.010</w:t>
-            </w:r>
-          </w:p>
-        </w:tc>
-      </w:tr>
-      <w:tr>
-        <w:trPr>
-          <w:trHeight w:val="245"/>
-        </w:trPr>
-        <w:tc>
-          <w:tcPr>
-            <w:tcW w:w="3005" w:type="dxa"/>
-            <w:tcBorders>
-              <w:top w:val="single" w:sz="4" w:space="0" w:color="auto"/>
-              <w:left w:val="single" w:sz="4" w:space="0" w:color="auto"/>
-              <w:bottom w:val="single" w:sz="4" w:space="0" w:color="auto"/>
-              <w:right w:val="single" w:sz="4" w:space="0" w:color="auto"/>
-            </w:tcBorders>
-            <w:hideMark/>
-          </w:tcPr>
-          <w:p>
-            <w:pPr>
-              <w:ind w:left="360"/>
-              <w:jc w:val="center"/>
-              <w:rPr>
-                <w:rFonts w:ascii="Arial" w:hAnsi="Arial" w:cs="Arial"/>
-                <w:sz w:val="20"/>
-                <w:szCs w:val="20"/>
-              </w:rPr>
-            </w:pPr>
-            <w:r>
-              <w:rPr>
-                <w:rFonts w:ascii="Arial" w:hAnsi="Arial" w:cs="Arial"/>
-                <w:sz w:val="20"/>
-                <w:szCs w:val="20"/>
-              </w:rPr>
-              <w:t>150</w:t>
-            </w:r>
-          </w:p>
-        </w:tc>
-        <w:tc>
-          <w:tcPr>
-            <w:tcW w:w="3005" w:type="dxa"/>
-            <w:tcBorders>
-              <w:top w:val="single" w:sz="4" w:space="0" w:color="auto"/>
-              <w:left w:val="single" w:sz="4" w:space="0" w:color="auto"/>
-              <w:bottom w:val="single" w:sz="4" w:space="0" w:color="auto"/>
-              <w:right w:val="single" w:sz="4" w:space="0" w:color="auto"/>
-            </w:tcBorders>
-          </w:tcPr>
-          <w:p>
-            <w:pPr>
-              <w:ind w:left="360"/>
-              <w:rPr>
-                <w:rFonts w:ascii="Arial" w:hAnsi="Arial" w:cs="Arial"/>
-                <w:sz w:val="20"/>
-                <w:szCs w:val="20"/>
-              </w:rPr>
-            </w:pPr>
-            <w:r>
-              <w:rPr>
-                <w:rFonts w:ascii="Arial" w:hAnsi="Arial" w:cs="Arial"/>
-                <w:sz w:val="20"/>
-                <w:szCs w:val="20"/>
-              </w:rPr>
-              <w:t>143.762</w:t>
-            </w:r>
-          </w:p>
-        </w:tc>
-        <w:tc>
-          <w:tcPr>
-            <w:tcW w:w="3006" w:type="dxa"/>
-            <w:tcBorders>
-              <w:top w:val="single" w:sz="4" w:space="0" w:color="auto"/>
-              <w:left w:val="single" w:sz="4" w:space="0" w:color="auto"/>
-              <w:bottom w:val="single" w:sz="4" w:space="0" w:color="auto"/>
-              <w:right w:val="single" w:sz="4" w:space="0" w:color="auto"/>
-            </w:tcBorders>
-          </w:tcPr>
-          <w:p>
-            <w:pPr>
-              <w:ind w:left="360"/>
-              <w:rPr>
-                <w:rFonts w:ascii="Arial" w:hAnsi="Arial" w:cs="Arial"/>
-                <w:sz w:val="20"/>
-                <w:szCs w:val="20"/>
-              </w:rPr>
-            </w:pPr>
-            <w:r>
-              <w:rPr>
-                <w:rFonts w:ascii="Arial" w:hAnsi="Arial" w:cs="Arial"/>
-                <w:sz w:val="20"/>
-                <w:szCs w:val="20"/>
-              </w:rPr>
-              <w:t>138.117</w:t>
-            </w:r>
-          </w:p>
-        </w:tc>
-      </w:tr>
-    </w:tbl>
+        <w:t>For calculating average bytes per second consumed by transform we can adopt the following approach in transformer:</w:t>
+      </w:r>
+    </w:p>
+    <w:p>
+      <w:pPr>
+        <w:pStyle w:val="ListParagraph"/>
+        <w:shd w:val="clear" w:color="auto" w:fill="1E1E1E"/>
+        <w:spacing w:after="0" w:line="285" w:lineRule="atLeast"/>
+        <w:rPr>
+          <w:rFonts w:ascii="Consolas" w:eastAsia="Times New Roman" w:hAnsi="Consolas" w:cs="Times New Roman"/>
+          <w:color w:val="D4D4D4"/>
+          <w:sz w:val="21"/>
+          <w:szCs w:val="21"/>
+          <w:lang w:val="en-IN" w:eastAsia="en-IN"/>
+        </w:rPr>
+      </w:pPr>
+      <w:r>
+        <w:rPr>
+          <w:rFonts w:ascii="Consolas" w:eastAsia="Times New Roman" w:hAnsi="Consolas" w:cs="Times New Roman"/>
+          <w:color w:val="D4D4D4"/>
+          <w:sz w:val="21"/>
+          <w:szCs w:val="21"/>
+          <w:lang w:val="en-IN" w:eastAsia="en-IN"/>
+        </w:rPr>
+        <w:t>      </w:t>
+      </w:r>
+      <w:r>
+        <w:rPr>
+          <w:rFonts w:ascii="Consolas" w:eastAsia="Times New Roman" w:hAnsi="Consolas" w:cs="Times New Roman"/>
+          <w:color w:val="569CD6"/>
+          <w:sz w:val="21"/>
+          <w:szCs w:val="21"/>
+          <w:lang w:val="en-IN" w:eastAsia="en-IN"/>
+        </w:rPr>
+        <w:t>val</w:t>
+      </w:r>
+      <w:r>
+        <w:rPr>
+          <w:rFonts w:ascii="Consolas" w:eastAsia="Times New Roman" w:hAnsi="Consolas" w:cs="Times New Roman"/>
+          <w:color w:val="D4D4D4"/>
+          <w:sz w:val="21"/>
+          <w:szCs w:val="21"/>
+          <w:lang w:val="en-IN" w:eastAsia="en-IN"/>
+        </w:rPr>
+        <w:t xml:space="preserve"> </w:t>
+      </w:r>
+      <w:r>
+        <w:rPr>
+          <w:rFonts w:ascii="Consolas" w:eastAsia="Times New Roman" w:hAnsi="Consolas" w:cs="Times New Roman"/>
+          <w:color w:val="9CDCFE"/>
+          <w:sz w:val="21"/>
+          <w:szCs w:val="21"/>
+          <w:lang w:val="en-IN" w:eastAsia="en-IN"/>
+        </w:rPr>
+        <w:t>execution_time</w:t>
+      </w:r>
+      <w:r>
+        <w:rPr>
+          <w:rFonts w:ascii="Consolas" w:eastAsia="Times New Roman" w:hAnsi="Consolas" w:cs="Times New Roman"/>
+          <w:color w:val="D4D4D4"/>
+          <w:sz w:val="21"/>
+          <w:szCs w:val="21"/>
+          <w:lang w:val="en-IN" w:eastAsia="en-IN"/>
+        </w:rPr>
+        <w:t xml:space="preserve"> = (</w:t>
+      </w:r>
+      <w:r>
+        <w:rPr>
+          <w:rFonts w:ascii="Consolas" w:eastAsia="Times New Roman" w:hAnsi="Consolas" w:cs="Times New Roman"/>
+          <w:color w:val="4EC9B0"/>
+          <w:sz w:val="21"/>
+          <w:szCs w:val="21"/>
+          <w:lang w:val="en-IN" w:eastAsia="en-IN"/>
+        </w:rPr>
+        <w:t>System</w:t>
+      </w:r>
+      <w:r>
+        <w:rPr>
+          <w:rFonts w:ascii="Consolas" w:eastAsia="Times New Roman" w:hAnsi="Consolas" w:cs="Times New Roman"/>
+          <w:color w:val="D4D4D4"/>
+          <w:sz w:val="21"/>
+          <w:szCs w:val="21"/>
+          <w:lang w:val="en-IN" w:eastAsia="en-IN"/>
+        </w:rPr>
+        <w:t xml:space="preserve">.nanoTime </w:t>
+      </w:r>
+      <w:r>
+        <w:rPr>
+          <w:rFonts w:ascii="Consolas" w:eastAsia="Times New Roman" w:hAnsi="Consolas" w:cs="Times New Roman"/>
+          <w:color w:val="D4D4D4"/>
+          <w:sz w:val="21"/>
+          <w:szCs w:val="21"/>
+          <w:lang w:val="en-IN" w:eastAsia="en-IN"/>
+        </w:rPr>
+        <w:t>–</w:t>
+      </w:r>
+      <w:r>
+        <w:rPr>
+          <w:rFonts w:ascii="Consolas" w:eastAsia="Times New Roman" w:hAnsi="Consolas" w:cs="Times New Roman"/>
+          <w:color w:val="D4D4D4"/>
+          <w:sz w:val="21"/>
+          <w:szCs w:val="21"/>
+          <w:lang w:val="en-IN" w:eastAsia="en-IN"/>
+        </w:rPr>
+        <w:t xml:space="preserve"> </w:t>
+      </w:r>
+      <w:r>
+        <w:rPr>
+          <w:rFonts w:ascii="Consolas" w:eastAsia="Times New Roman" w:hAnsi="Consolas" w:cs="Times New Roman"/>
+          <w:color w:val="D4D4D4"/>
+          <w:sz w:val="21"/>
+          <w:szCs w:val="21"/>
+          <w:lang w:val="en-IN" w:eastAsia="en-IN"/>
+        </w:rPr>
+        <w:t>start_time</w:t>
+      </w:r>
+      <w:r>
+        <w:rPr>
+          <w:rFonts w:ascii="Consolas" w:eastAsia="Times New Roman" w:hAnsi="Consolas" w:cs="Times New Roman"/>
+          <w:color w:val="D4D4D4"/>
+          <w:sz w:val="21"/>
+          <w:szCs w:val="21"/>
+          <w:lang w:val="en-IN" w:eastAsia="en-IN"/>
+        </w:rPr>
+        <w:t>) / 1e9d</w:t>
+      </w:r>
+    </w:p>
+    <w:p>
+      <w:pPr>
+        <w:pStyle w:val="ListParagraph"/>
+        <w:shd w:val="clear" w:color="auto" w:fill="1E1E1E"/>
+        <w:spacing w:after="0" w:line="285" w:lineRule="atLeast"/>
+        <w:rPr>
+          <w:rFonts w:ascii="Consolas" w:eastAsia="Times New Roman" w:hAnsi="Consolas" w:cs="Times New Roman"/>
+          <w:color w:val="D4D4D4"/>
+          <w:sz w:val="21"/>
+          <w:szCs w:val="21"/>
+          <w:lang w:val="en-IN" w:eastAsia="en-IN"/>
+        </w:rPr>
+      </w:pPr>
+      <w:r>
+        <w:rPr>
+          <w:rFonts w:ascii="Consolas" w:eastAsia="Times New Roman" w:hAnsi="Consolas" w:cs="Times New Roman"/>
+          <w:color w:val="D4D4D4"/>
+          <w:sz w:val="21"/>
+          <w:szCs w:val="21"/>
+          <w:lang w:val="en-IN" w:eastAsia="en-IN"/>
+        </w:rPr>
+        <w:t>      total_</w:t>
+      </w:r>
+      <w:r>
+        <w:rPr>
+          <w:rFonts w:ascii="Consolas" w:eastAsia="Times New Roman" w:hAnsi="Consolas" w:cs="Times New Roman"/>
+          <w:color w:val="D4D4D4"/>
+          <w:sz w:val="21"/>
+          <w:szCs w:val="21"/>
+          <w:lang w:val="en-IN" w:eastAsia="en-IN"/>
+        </w:rPr>
+        <w:t>bytes</w:t>
+      </w:r>
+      <w:r>
+        <w:rPr>
+          <w:rFonts w:ascii="Consolas" w:eastAsia="Times New Roman" w:hAnsi="Consolas" w:cs="Times New Roman"/>
+          <w:color w:val="D4D4D4"/>
+          <w:sz w:val="21"/>
+          <w:szCs w:val="21"/>
+          <w:lang w:val="en-IN" w:eastAsia="en-IN"/>
+        </w:rPr>
+        <w:t>= total_</w:t>
+      </w:r>
+      <w:r>
+        <w:rPr>
+          <w:rFonts w:ascii="Consolas" w:eastAsia="Times New Roman" w:hAnsi="Consolas" w:cs="Times New Roman"/>
+          <w:color w:val="D4D4D4"/>
+          <w:sz w:val="21"/>
+          <w:szCs w:val="21"/>
+          <w:lang w:val="en-IN" w:eastAsia="en-IN"/>
+        </w:rPr>
+        <w:t>bytes</w:t>
+      </w:r>
+      <w:r>
+        <w:rPr>
+          <w:rFonts w:ascii="Consolas" w:eastAsia="Times New Roman" w:hAnsi="Consolas" w:cs="Times New Roman"/>
+          <w:color w:val="D4D4D4"/>
+          <w:sz w:val="21"/>
+          <w:szCs w:val="21"/>
+          <w:lang w:val="en-IN" w:eastAsia="en-IN"/>
+        </w:rPr>
+        <w:t>+name.length()+</w:t>
+      </w:r>
+      <w:r>
+        <w:rPr>
+          <w:rFonts w:ascii="Consolas" w:eastAsia="Times New Roman" w:hAnsi="Consolas" w:cs="Times New Roman"/>
+          <w:color w:val="B5CEA8"/>
+          <w:sz w:val="21"/>
+          <w:szCs w:val="21"/>
+          <w:lang w:val="en-IN" w:eastAsia="en-IN"/>
+        </w:rPr>
+        <w:t>8</w:t>
+      </w:r>
+      <w:r>
+        <w:rPr>
+          <w:rFonts w:ascii="Consolas" w:eastAsia="Times New Roman" w:hAnsi="Consolas" w:cs="Times New Roman"/>
+          <w:color w:val="D4D4D4"/>
+          <w:sz w:val="21"/>
+          <w:szCs w:val="21"/>
+          <w:lang w:val="en-IN" w:eastAsia="en-IN"/>
+        </w:rPr>
+        <w:t xml:space="preserve">    </w:t>
+      </w:r>
+      <w:r>
+        <w:rPr>
+          <w:rFonts w:ascii="Consolas" w:eastAsia="Times New Roman" w:hAnsi="Consolas" w:cs="Times New Roman"/>
+          <w:color w:val="608B4E"/>
+          <w:sz w:val="21"/>
+          <w:szCs w:val="21"/>
+          <w:lang w:val="en-IN" w:eastAsia="en-IN"/>
+        </w:rPr>
+        <w:t>//size of string + size of long</w:t>
+      </w:r>
+    </w:p>
+    <w:p>
+      <w:pPr>
+        <w:pStyle w:val="ListParagraph"/>
+        <w:shd w:val="clear" w:color="auto" w:fill="1E1E1E"/>
+        <w:spacing w:after="0" w:line="285" w:lineRule="atLeast"/>
+        <w:rPr>
+          <w:rFonts w:ascii="Consolas" w:eastAsia="Times New Roman" w:hAnsi="Consolas" w:cs="Times New Roman"/>
+          <w:color w:val="D4D4D4"/>
+          <w:sz w:val="21"/>
+          <w:szCs w:val="21"/>
+          <w:lang w:val="en-IN" w:eastAsia="en-IN"/>
+        </w:rPr>
+      </w:pPr>
+      <w:r>
+        <w:rPr>
+          <w:rFonts w:ascii="Consolas" w:eastAsia="Times New Roman" w:hAnsi="Consolas" w:cs="Times New Roman"/>
+          <w:color w:val="D4D4D4"/>
+          <w:sz w:val="21"/>
+          <w:szCs w:val="21"/>
+          <w:lang w:val="en-IN" w:eastAsia="en-IN"/>
+        </w:rPr>
+        <w:t>      println(</w:t>
+      </w:r>
+      <w:r>
+        <w:rPr>
+          <w:rFonts w:ascii="Consolas" w:eastAsia="Times New Roman" w:hAnsi="Consolas" w:cs="Times New Roman"/>
+          <w:color w:val="CE9178"/>
+          <w:sz w:val="21"/>
+          <w:szCs w:val="21"/>
+          <w:lang w:val="en-IN" w:eastAsia="en-IN"/>
+        </w:rPr>
+        <w:t>" Average bytes per second- "</w:t>
+      </w:r>
+      <w:r>
+        <w:rPr>
+          <w:rFonts w:ascii="Consolas" w:eastAsia="Times New Roman" w:hAnsi="Consolas" w:cs="Times New Roman"/>
+          <w:color w:val="D4D4D4"/>
+          <w:sz w:val="21"/>
+          <w:szCs w:val="21"/>
+          <w:lang w:val="en-IN" w:eastAsia="en-IN"/>
+        </w:rPr>
+        <w:t>+(total_</w:t>
+      </w:r>
+      <w:r>
+        <w:rPr>
+          <w:rFonts w:ascii="Consolas" w:eastAsia="Times New Roman" w:hAnsi="Consolas" w:cs="Times New Roman"/>
+          <w:color w:val="D4D4D4"/>
+          <w:sz w:val="21"/>
+          <w:szCs w:val="21"/>
+          <w:lang w:val="en-IN" w:eastAsia="en-IN"/>
+        </w:rPr>
+        <w:t>bytes</w:t>
+      </w:r>
+      <w:r>
+        <w:rPr>
+          <w:rFonts w:ascii="Consolas" w:eastAsia="Times New Roman" w:hAnsi="Consolas" w:cs="Times New Roman"/>
+          <w:color w:val="D4D4D4"/>
+          <w:sz w:val="21"/>
+          <w:szCs w:val="21"/>
+          <w:lang w:val="en-IN" w:eastAsia="en-IN"/>
+        </w:rPr>
+        <w:t>)/</w:t>
+      </w:r>
+      <w:r>
+        <w:rPr>
+          <w:rFonts w:ascii="Consolas" w:eastAsia="Times New Roman" w:hAnsi="Consolas" w:cs="Times New Roman"/>
+          <w:color w:val="D4D4D4"/>
+          <w:sz w:val="21"/>
+          <w:szCs w:val="21"/>
+          <w:lang w:val="en-IN" w:eastAsia="en-IN"/>
+        </w:rPr>
+        <w:t>execution_time</w:t>
+      </w:r>
+      <w:r>
+        <w:rPr>
+          <w:rFonts w:ascii="Consolas" w:eastAsia="Times New Roman" w:hAnsi="Consolas" w:cs="Times New Roman"/>
+          <w:color w:val="D4D4D4"/>
+          <w:sz w:val="21"/>
+          <w:szCs w:val="21"/>
+          <w:lang w:val="en-IN" w:eastAsia="en-IN"/>
+        </w:rPr>
+        <w:t>)</w:t>
+      </w:r>
+    </w:p>
+    <w:p>
+      <w:pPr>
+        <w:pStyle w:val="ListParagraph"/>
+        <w:spacing w:after="160" w:line="256" w:lineRule="auto"/>
+      </w:pPr>
+    </w:p>
+    <w:p>
+      <w:pPr>
+        <w:pStyle w:val="ListParagraph"/>
+        <w:spacing w:after="160" w:line="256" w:lineRule="auto"/>
+      </w:pPr>
+      <w:r>
+        <w:t xml:space="preserve">The average </w:t>
+      </w:r>
+      <w:r>
+        <w:t>bytes per second consumed by transform</w:t>
+      </w:r>
+      <w:r>
+        <w:t xml:space="preserve"> was found to be 600 Bytes/sec. The transformer would produce double of consumed (that is, 1200Bytes/sec) since it updates the state after decrementing the count of topic. </w:t>
+      </w:r>
+    </w:p>
     <w:p>
       <w:pPr>
         <w:ind w:left="360"/>
@@ -5393,81 +4684,6 @@
     </w:p>
     <w:p>
       <w:pPr>
-        <w:ind w:left="720"/>
-        <w:rPr>
-          <w:rFonts w:ascii="Arial" w:hAnsi="Arial" w:cs="Arial"/>
-          <w:sz w:val="24"/>
-          <w:szCs w:val="24"/>
-        </w:rPr>
-      </w:pPr>
-    </w:p>
-    <w:p>
-      <w:pPr>
-        <w:rPr>
-          <w:rFonts w:ascii="Arial" w:hAnsi="Arial" w:cs="Arial"/>
-          <w:b/>
-          <w:bCs/>
-          <w:sz w:val="24"/>
-          <w:szCs w:val="24"/>
-        </w:rPr>
-      </w:pPr>
-    </w:p>
-    <w:p>
-      <w:pPr>
-        <w:rPr>
-          <w:rFonts w:ascii="Arial" w:hAnsi="Arial" w:cs="Arial"/>
-          <w:b/>
-          <w:bCs/>
-          <w:sz w:val="24"/>
-          <w:szCs w:val="24"/>
-        </w:rPr>
-      </w:pPr>
-    </w:p>
-    <w:p>
-      <w:pPr>
-        <w:rPr>
-          <w:rFonts w:ascii="Arial" w:hAnsi="Arial" w:cs="Arial"/>
-          <w:b/>
-          <w:bCs/>
-          <w:sz w:val="24"/>
-          <w:szCs w:val="24"/>
-        </w:rPr>
-      </w:pPr>
-      <w:r>
-        <w:rPr>
-          <w:rFonts w:ascii="Arial" w:hAnsi="Arial" w:cs="Arial"/>
-          <w:b/>
-          <w:bCs/>
-          <w:sz w:val="24"/>
-          <w:szCs w:val="24"/>
-        </w:rPr>
-        <w:t xml:space="preserve">      </w:t>
-      </w:r>
-    </w:p>
-    <w:p>
-      <w:pPr>
-        <w:rPr>
-          <w:rFonts w:ascii="Arial" w:hAnsi="Arial" w:cs="Arial"/>
-          <w:b/>
-          <w:bCs/>
-          <w:sz w:val="24"/>
-          <w:szCs w:val="24"/>
-        </w:rPr>
-      </w:pPr>
-    </w:p>
-    <w:p>
-      <w:pPr>
-        <w:rPr>
-          <w:rFonts w:ascii="Arial" w:hAnsi="Arial" w:cs="Arial"/>
-          <w:b/>
-          <w:bCs/>
-          <w:sz w:val="24"/>
-          <w:szCs w:val="24"/>
-        </w:rPr>
-      </w:pPr>
-    </w:p>
-    <w:p>
-      <w:pPr>
         <w:pStyle w:val="ListParagraph"/>
         <w:spacing w:after="160" w:line="256" w:lineRule="auto"/>
         <w:rPr>
@@ -5486,7 +4702,6 @@
           <w:sz w:val="24"/>
           <w:szCs w:val="24"/>
         </w:rPr>
-        <w:lastRenderedPageBreak/>
         <w:t>Given</w:t>
       </w:r>
       <w:r>
@@ -6903,48 +6118,36 @@
           <w:sz w:val="24"/>
           <w:szCs w:val="24"/>
         </w:rPr>
-        <w:t>: Partitions can be divided among consumers if they subscribe the same topic and have same number/name.</w:t>
-      </w:r>
+        <w:t xml:space="preserve">: Partitions can be divided among consumers if they subscribe the same topic and have same number/name. </w:t>
+      </w:r>
+    </w:p>
+    <w:p>
+      <w:pPr>
+        <w:pStyle w:val="ListParagraph"/>
+        <w:spacing w:after="160" w:line="256" w:lineRule="auto"/>
+        <w:rPr>
+          <w:rFonts w:ascii="Arial" w:hAnsi="Arial" w:cs="Arial"/>
+          <w:b/>
+          <w:bCs/>
+          <w:sz w:val="24"/>
+          <w:szCs w:val="24"/>
+        </w:rPr>
+      </w:pPr>
+    </w:p>
+    <w:p>
+      <w:pPr>
+        <w:spacing w:after="160" w:line="256" w:lineRule="auto"/>
+        <w:ind w:left="360"/>
+        <w:rPr>
+          <w:rFonts w:ascii="Arial" w:hAnsi="Arial" w:cs="Arial"/>
+          <w:b/>
+          <w:bCs/>
+          <w:sz w:val="24"/>
+          <w:szCs w:val="24"/>
+        </w:rPr>
+      </w:pPr>
       <w:bookmarkStart w:id="0" w:name="_GoBack"/>
       <w:bookmarkEnd w:id="0"/>
-      <w:r>
-        <w:rPr>
-          <w:rFonts w:ascii="Arial" w:hAnsi="Arial" w:cs="Arial"/>
-          <w:sz w:val="24"/>
-          <w:szCs w:val="24"/>
-        </w:rPr>
-        <w:t xml:space="preserve"> </w:t>
-      </w:r>
-    </w:p>
-    <w:p>
-      <w:pPr>
-        <w:pStyle w:val="ListParagraph"/>
-        <w:spacing w:after="160" w:line="256" w:lineRule="auto"/>
-        <w:rPr>
-          <w:rFonts w:ascii="Arial" w:hAnsi="Arial" w:cs="Arial"/>
-          <w:b/>
-          <w:bCs/>
-          <w:sz w:val="24"/>
-          <w:szCs w:val="24"/>
-        </w:rPr>
-      </w:pPr>
-    </w:p>
-    <w:p>
-      <w:pPr>
-        <w:pStyle w:val="ListParagraph"/>
-        <w:numPr>
-          <w:ilvl w:val="0"/>
-          <w:numId w:val="4"/>
-        </w:numPr>
-        <w:spacing w:after="160" w:line="256" w:lineRule="auto"/>
-        <w:rPr>
-          <w:rFonts w:ascii="Arial" w:hAnsi="Arial" w:cs="Arial"/>
-          <w:b/>
-          <w:bCs/>
-          <w:sz w:val="24"/>
-          <w:szCs w:val="24"/>
-        </w:rPr>
-      </w:pPr>
       <w:r>
         <w:rPr>
           <w:rFonts w:ascii="Arial" w:hAnsi="Arial" w:cs="Arial"/>

</xml_diff>

<commit_message>
alignments and font correction
</commit_message>
<xml_diff>
--- a/lab3/lab3_report.docx
+++ b/lab3/lab3_report.docx
@@ -105,11 +105,6 @@
     </w:p>
     <w:p>
       <w:pPr>
-        <w:pStyle w:val="ListParagraph"/>
-        <w:numPr>
-          <w:ilvl w:val="0"/>
-          <w:numId w:val="5"/>
-        </w:numPr>
         <w:autoSpaceDE w:val="0"/>
         <w:autoSpaceDN w:val="0"/>
         <w:adjustRightInd w:val="0"/>
@@ -118,20 +113,12 @@
           <w:rFonts w:ascii="Arial" w:hAnsi="Arial" w:cs="Arial"/>
           <w:b/>
           <w:bCs/>
-          <w:sz w:val="20"/>
-          <w:szCs w:val="20"/>
-        </w:rPr>
-      </w:pPr>
-      <w:r>
-        <w:rPr>
-          <w:rFonts w:ascii="Arial" w:hAnsi="Arial" w:cs="Arial"/>
-          <w:b/>
-          <w:bCs/>
-          <w:sz w:val="20"/>
-          <w:szCs w:val="20"/>
-        </w:rPr>
-        <w:t>Filter</w:t>
-      </w:r>
+          <w:sz w:val="24"/>
+          <w:szCs w:val="24"/>
+        </w:rPr>
+      </w:pPr>
+      <w:bookmarkStart w:id="0" w:name="_GoBack"/>
+      <w:bookmarkEnd w:id="0"/>
     </w:p>
     <w:p>
       <w:pPr>
@@ -4120,11 +4107,15 @@
         </w:numPr>
         <w:rPr>
           <w:rFonts w:ascii="Arial" w:hAnsi="Arial" w:cs="Arial"/>
-        </w:rPr>
-      </w:pPr>
-      <w:r>
-        <w:rPr>
-          <w:rFonts w:ascii="Arial" w:hAnsi="Arial" w:cs="Arial"/>
+          <w:sz w:val="20"/>
+          <w:szCs w:val="20"/>
+        </w:rPr>
+      </w:pPr>
+      <w:r>
+        <w:rPr>
+          <w:rFonts w:ascii="Arial" w:hAnsi="Arial" w:cs="Arial"/>
+          <w:sz w:val="20"/>
+          <w:szCs w:val="20"/>
         </w:rPr>
         <w:t>Apache Spark:</w:t>
       </w:r>
@@ -4138,11 +4129,15 @@
         </w:numPr>
         <w:rPr>
           <w:rFonts w:ascii="Arial" w:hAnsi="Arial" w:cs="Arial"/>
-        </w:rPr>
-      </w:pPr>
-      <w:r>
-        <w:rPr>
-          <w:rFonts w:ascii="Arial" w:hAnsi="Arial" w:cs="Arial"/>
+          <w:sz w:val="20"/>
+          <w:szCs w:val="20"/>
+        </w:rPr>
+      </w:pPr>
+      <w:r>
+        <w:rPr>
+          <w:rFonts w:ascii="Arial" w:hAnsi="Arial" w:cs="Arial"/>
+          <w:sz w:val="20"/>
+          <w:szCs w:val="20"/>
         </w:rPr>
         <w:t>Micro-batch processing. Input data is split into batches on which processing is done by the spark engine to generate batch of processed data.</w:t>
       </w:r>
@@ -4156,11 +4151,15 @@
         </w:numPr>
         <w:rPr>
           <w:rFonts w:ascii="Arial" w:hAnsi="Arial" w:cs="Arial"/>
-        </w:rPr>
-      </w:pPr>
-      <w:r>
-        <w:rPr>
-          <w:rFonts w:ascii="Arial" w:hAnsi="Arial" w:cs="Arial"/>
+          <w:sz w:val="20"/>
+          <w:szCs w:val="20"/>
+        </w:rPr>
+      </w:pPr>
+      <w:r>
+        <w:rPr>
+          <w:rFonts w:ascii="Arial" w:hAnsi="Arial" w:cs="Arial"/>
+          <w:sz w:val="20"/>
+          <w:szCs w:val="20"/>
         </w:rPr>
         <w:t>Higher latency as data is collected and grouped over some predetermined interval and then is sent for streaming.</w:t>
       </w:r>
@@ -4174,11 +4173,15 @@
         </w:numPr>
         <w:rPr>
           <w:rFonts w:ascii="Arial" w:hAnsi="Arial" w:cs="Arial"/>
-        </w:rPr>
-      </w:pPr>
-      <w:r>
-        <w:rPr>
-          <w:rFonts w:ascii="Arial" w:hAnsi="Arial" w:cs="Arial"/>
+          <w:sz w:val="20"/>
+          <w:szCs w:val="20"/>
+        </w:rPr>
+      </w:pPr>
+      <w:r>
+        <w:rPr>
+          <w:rFonts w:ascii="Arial" w:hAnsi="Arial" w:cs="Arial"/>
+          <w:sz w:val="20"/>
+          <w:szCs w:val="20"/>
         </w:rPr>
         <w:t>Kafka:</w:t>
       </w:r>
@@ -4192,11 +4195,15 @@
         </w:numPr>
         <w:rPr>
           <w:rFonts w:ascii="Arial" w:hAnsi="Arial" w:cs="Arial"/>
-        </w:rPr>
-      </w:pPr>
-      <w:r>
-        <w:rPr>
-          <w:rFonts w:ascii="Arial" w:hAnsi="Arial" w:cs="Arial"/>
+          <w:sz w:val="20"/>
+          <w:szCs w:val="20"/>
+        </w:rPr>
+      </w:pPr>
+      <w:r>
+        <w:rPr>
+          <w:rFonts w:ascii="Arial" w:hAnsi="Arial" w:cs="Arial"/>
+          <w:sz w:val="20"/>
+          <w:szCs w:val="20"/>
         </w:rPr>
         <w:t>Event-at-a-time processing. Messages are published on topics to which producers write and consumers read records. Therefore, applications can respond to new data events the very moment they are created.</w:t>
       </w:r>
@@ -4215,8 +4222,16 @@
       <w:r>
         <w:rPr>
           <w:rFonts w:ascii="Arial" w:hAnsi="Arial" w:cs="Arial"/>
-        </w:rPr>
-        <w:t>Lower latency as data is collected and processed as soon as it is generated.</w:t>
+          <w:sz w:val="20"/>
+          <w:szCs w:val="20"/>
+        </w:rPr>
+        <w:t>Lower latency as data is collected and processed as soon as it is generated</w:t>
+      </w:r>
+      <w:r>
+        <w:rPr>
+          <w:rFonts w:ascii="Arial" w:hAnsi="Arial" w:cs="Arial"/>
+        </w:rPr>
+        <w:t>.</w:t>
       </w:r>
     </w:p>
     <w:p>
@@ -4275,16 +4290,16 @@
           <w:rFonts w:ascii="Arial" w:hAnsi="Arial" w:cs="Arial"/>
           <w:b/>
           <w:bCs/>
-          <w:sz w:val="24"/>
-          <w:szCs w:val="24"/>
+          <w:sz w:val="20"/>
+          <w:szCs w:val="20"/>
         </w:rPr>
       </w:pPr>
       <w:proofErr w:type="gramStart"/>
       <w:r>
         <w:rPr>
           <w:rFonts w:ascii="Arial" w:hAnsi="Arial" w:cs="Arial"/>
-          <w:sz w:val="24"/>
-          <w:szCs w:val="24"/>
+          <w:sz w:val="20"/>
+          <w:szCs w:val="20"/>
         </w:rPr>
         <w:t>Partition :</w:t>
       </w:r>
@@ -4292,8 +4307,8 @@
       <w:r>
         <w:rPr>
           <w:rFonts w:ascii="Arial" w:hAnsi="Arial" w:cs="Arial"/>
-          <w:sz w:val="24"/>
-          <w:szCs w:val="24"/>
+          <w:sz w:val="20"/>
+          <w:szCs w:val="20"/>
         </w:rPr>
         <w:t xml:space="preserve"> Topics in Kafka are divided into ordered and immutable sequences of messages called partitions for better load distribution and scalability.</w:t>
       </w:r>
@@ -4309,16 +4324,16 @@
           <w:rFonts w:ascii="Arial" w:hAnsi="Arial" w:cs="Arial"/>
           <w:b/>
           <w:bCs/>
-          <w:sz w:val="24"/>
-          <w:szCs w:val="24"/>
+          <w:sz w:val="20"/>
+          <w:szCs w:val="20"/>
         </w:rPr>
       </w:pPr>
       <w:proofErr w:type="gramStart"/>
       <w:r>
         <w:rPr>
           <w:rFonts w:ascii="Arial" w:hAnsi="Arial" w:cs="Arial"/>
-          <w:sz w:val="24"/>
-          <w:szCs w:val="24"/>
+          <w:sz w:val="20"/>
+          <w:szCs w:val="20"/>
         </w:rPr>
         <w:t>Replication :</w:t>
       </w:r>
@@ -4326,8 +4341,8 @@
       <w:r>
         <w:rPr>
           <w:rFonts w:ascii="Arial" w:hAnsi="Arial" w:cs="Arial"/>
-          <w:sz w:val="24"/>
-          <w:szCs w:val="24"/>
+          <w:sz w:val="20"/>
+          <w:szCs w:val="20"/>
         </w:rPr>
         <w:t xml:space="preserve"> Replicas are backups of the partition. These are created for fault tolerance.</w:t>
       </w:r>
@@ -4416,13 +4431,15 @@
         </w:numPr>
         <w:rPr>
           <w:rFonts w:ascii="Arial" w:hAnsi="Arial" w:cs="Arial"/>
-          <w:sz w:val="24"/>
-          <w:szCs w:val="24"/>
-        </w:rPr>
-      </w:pPr>
-      <w:r>
-        <w:rPr>
-          <w:rFonts w:ascii="Arial" w:hAnsi="Arial" w:cs="Arial"/>
+          <w:sz w:val="20"/>
+          <w:szCs w:val="20"/>
+        </w:rPr>
+      </w:pPr>
+      <w:r>
+        <w:rPr>
+          <w:rFonts w:ascii="Arial" w:hAnsi="Arial" w:cs="Arial"/>
+          <w:sz w:val="20"/>
+          <w:szCs w:val="20"/>
         </w:rPr>
         <w:t>Zookeeper is responsible for:</w:t>
       </w:r>
@@ -4436,13 +4453,15 @@
         </w:numPr>
         <w:rPr>
           <w:rFonts w:ascii="Arial" w:hAnsi="Arial" w:cs="Arial"/>
-          <w:sz w:val="24"/>
-          <w:szCs w:val="24"/>
-        </w:rPr>
-      </w:pPr>
-      <w:r>
-        <w:rPr>
-          <w:rFonts w:ascii="Arial" w:hAnsi="Arial" w:cs="Arial"/>
+          <w:sz w:val="20"/>
+          <w:szCs w:val="20"/>
+        </w:rPr>
+      </w:pPr>
+      <w:r>
+        <w:rPr>
+          <w:rFonts w:ascii="Arial" w:hAnsi="Arial" w:cs="Arial"/>
+          <w:sz w:val="20"/>
+          <w:szCs w:val="20"/>
         </w:rPr>
         <w:t>Controller Selection: select another follower node as leader once the leader fails.</w:t>
       </w:r>
@@ -4456,13 +4475,15 @@
         </w:numPr>
         <w:rPr>
           <w:rFonts w:ascii="Arial" w:hAnsi="Arial" w:cs="Arial"/>
-          <w:sz w:val="24"/>
-          <w:szCs w:val="24"/>
-        </w:rPr>
-      </w:pPr>
-      <w:r>
-        <w:rPr>
-          <w:rFonts w:ascii="Arial" w:hAnsi="Arial" w:cs="Arial"/>
+          <w:sz w:val="20"/>
+          <w:szCs w:val="20"/>
+        </w:rPr>
+      </w:pPr>
+      <w:r>
+        <w:rPr>
+          <w:rFonts w:ascii="Arial" w:hAnsi="Arial" w:cs="Arial"/>
+          <w:sz w:val="20"/>
+          <w:szCs w:val="20"/>
         </w:rPr>
         <w:t>Configuration of topics</w:t>
       </w:r>
@@ -4476,13 +4497,15 @@
         </w:numPr>
         <w:rPr>
           <w:rFonts w:ascii="Arial" w:hAnsi="Arial" w:cs="Arial"/>
-          <w:sz w:val="24"/>
-          <w:szCs w:val="24"/>
-        </w:rPr>
-      </w:pPr>
-      <w:r>
-        <w:rPr>
-          <w:rFonts w:ascii="Arial" w:hAnsi="Arial" w:cs="Arial"/>
+          <w:sz w:val="20"/>
+          <w:szCs w:val="20"/>
+        </w:rPr>
+      </w:pPr>
+      <w:r>
+        <w:rPr>
+          <w:rFonts w:ascii="Arial" w:hAnsi="Arial" w:cs="Arial"/>
+          <w:sz w:val="20"/>
+          <w:szCs w:val="20"/>
         </w:rPr>
         <w:t>Access control list</w:t>
       </w:r>
@@ -4496,13 +4519,15 @@
         </w:numPr>
         <w:rPr>
           <w:rFonts w:ascii="Arial" w:hAnsi="Arial" w:cs="Arial"/>
-          <w:sz w:val="24"/>
-          <w:szCs w:val="24"/>
-        </w:rPr>
-      </w:pPr>
-      <w:r>
-        <w:rPr>
-          <w:rFonts w:ascii="Arial" w:hAnsi="Arial" w:cs="Arial"/>
+          <w:sz w:val="20"/>
+          <w:szCs w:val="20"/>
+        </w:rPr>
+      </w:pPr>
+      <w:r>
+        <w:rPr>
+          <w:rFonts w:ascii="Arial" w:hAnsi="Arial" w:cs="Arial"/>
+          <w:sz w:val="20"/>
+          <w:szCs w:val="20"/>
         </w:rPr>
         <w:t xml:space="preserve">Membership of </w:t>
       </w:r>
@@ -4510,6 +4535,8 @@
       <w:r>
         <w:rPr>
           <w:rFonts w:ascii="Arial" w:hAnsi="Arial" w:cs="Arial"/>
+          <w:sz w:val="20"/>
+          <w:szCs w:val="20"/>
         </w:rPr>
         <w:t>clusters :</w:t>
       </w:r>
@@ -4517,6 +4544,8 @@
       <w:r>
         <w:rPr>
           <w:rFonts w:ascii="Arial" w:hAnsi="Arial" w:cs="Arial"/>
+          <w:sz w:val="20"/>
+          <w:szCs w:val="20"/>
         </w:rPr>
         <w:t xml:space="preserve"> maintaining a list of all the functioning brokers in a cluster.</w:t>
       </w:r>
@@ -4526,11 +4555,15 @@
         <w:ind w:left="720"/>
         <w:rPr>
           <w:rFonts w:ascii="Arial" w:hAnsi="Arial" w:cs="Arial"/>
-        </w:rPr>
-      </w:pPr>
-      <w:r>
-        <w:rPr>
-          <w:rFonts w:ascii="Arial" w:hAnsi="Arial" w:cs="Arial"/>
+          <w:sz w:val="20"/>
+          <w:szCs w:val="20"/>
+        </w:rPr>
+      </w:pPr>
+      <w:r>
+        <w:rPr>
+          <w:rFonts w:ascii="Arial" w:hAnsi="Arial" w:cs="Arial"/>
+          <w:sz w:val="20"/>
+          <w:szCs w:val="20"/>
         </w:rPr>
         <w:t xml:space="preserve">We need a separate entity for this as these roles should be handled by a centralized entity specifically designed to perform these roles so that other entities in the architecture can focus solely on the </w:t>
       </w:r>
@@ -4538,6 +4571,8 @@
       <w:r>
         <w:rPr>
           <w:rFonts w:ascii="Arial" w:hAnsi="Arial" w:cs="Arial"/>
+          <w:sz w:val="20"/>
+          <w:szCs w:val="20"/>
         </w:rPr>
         <w:t>jobs</w:t>
       </w:r>
@@ -4545,6 +4580,8 @@
       <w:r>
         <w:rPr>
           <w:rFonts w:ascii="Arial" w:hAnsi="Arial" w:cs="Arial"/>
+          <w:sz w:val="20"/>
+          <w:szCs w:val="20"/>
         </w:rPr>
         <w:t xml:space="preserve"> they are responsible for.</w:t>
       </w:r>
@@ -4685,15 +4722,15 @@
           <w:rFonts w:ascii="Arial" w:hAnsi="Arial" w:cs="Arial"/>
           <w:b/>
           <w:bCs/>
-          <w:sz w:val="24"/>
-          <w:szCs w:val="24"/>
-        </w:rPr>
-      </w:pPr>
-      <w:r>
-        <w:rPr>
-          <w:rFonts w:ascii="Arial" w:hAnsi="Arial" w:cs="Arial"/>
-          <w:sz w:val="24"/>
-          <w:szCs w:val="24"/>
+          <w:sz w:val="20"/>
+          <w:szCs w:val="20"/>
+        </w:rPr>
+      </w:pPr>
+      <w:r>
+        <w:rPr>
+          <w:rFonts w:ascii="Arial" w:hAnsi="Arial" w:cs="Arial"/>
+          <w:sz w:val="20"/>
+          <w:szCs w:val="20"/>
         </w:rPr>
         <w:t>Kafka by default does not guarantee exactly once delivery semantics on producers because exactly-once processing requires a cluster of at least three brokers by default which is also recommended setting for production. User can simply change the “</w:t>
       </w:r>
@@ -4702,8 +4739,8 @@
       <w:r>
         <w:rPr>
           <w:rFonts w:ascii="Arial" w:hAnsi="Arial" w:cs="Arial"/>
-          <w:sz w:val="24"/>
-          <w:szCs w:val="24"/>
+          <w:sz w:val="20"/>
+          <w:szCs w:val="20"/>
         </w:rPr>
         <w:t>processor.guarantee</w:t>
       </w:r>
@@ -4712,8 +4749,8 @@
       <w:r>
         <w:rPr>
           <w:rFonts w:ascii="Arial" w:hAnsi="Arial" w:cs="Arial"/>
-          <w:sz w:val="24"/>
-          <w:szCs w:val="24"/>
+          <w:sz w:val="20"/>
+          <w:szCs w:val="20"/>
         </w:rPr>
         <w:t>” config to “</w:t>
       </w:r>
@@ -4721,8 +4758,8 @@
       <w:r>
         <w:rPr>
           <w:rFonts w:ascii="Arial" w:hAnsi="Arial" w:cs="Arial"/>
-          <w:sz w:val="24"/>
-          <w:szCs w:val="24"/>
+          <w:sz w:val="20"/>
+          <w:szCs w:val="20"/>
         </w:rPr>
         <w:t>exactly_once</w:t>
       </w:r>
@@ -4730,8 +4767,8 @@
       <w:r>
         <w:rPr>
           <w:rFonts w:ascii="Arial" w:hAnsi="Arial" w:cs="Arial"/>
-          <w:sz w:val="24"/>
-          <w:szCs w:val="24"/>
+          <w:sz w:val="20"/>
+          <w:szCs w:val="20"/>
         </w:rPr>
         <w:t>” to change the delivery semantic.</w:t>
       </w:r>
@@ -4815,15 +4852,15 @@
         <w:spacing w:after="0" w:line="240" w:lineRule="auto"/>
         <w:rPr>
           <w:rFonts w:ascii="Arial" w:hAnsi="Arial" w:cs="Arial"/>
-          <w:sz w:val="24"/>
-          <w:szCs w:val="24"/>
-        </w:rPr>
-      </w:pPr>
-      <w:r>
-        <w:rPr>
-          <w:rFonts w:ascii="Arial" w:hAnsi="Arial" w:cs="Arial"/>
-          <w:sz w:val="24"/>
-          <w:szCs w:val="24"/>
+          <w:sz w:val="20"/>
+          <w:szCs w:val="20"/>
+        </w:rPr>
+      </w:pPr>
+      <w:r>
+        <w:rPr>
+          <w:rFonts w:ascii="Arial" w:hAnsi="Arial" w:cs="Arial"/>
+          <w:sz w:val="20"/>
+          <w:szCs w:val="20"/>
         </w:rPr>
         <w:t xml:space="preserve">Two advantages of Kafka being a binary protocol: </w:t>
       </w:r>
@@ -4843,15 +4880,15 @@
           <w:rFonts w:ascii="Arial" w:hAnsi="Arial" w:cs="Arial"/>
           <w:b/>
           <w:bCs/>
-          <w:sz w:val="24"/>
-          <w:szCs w:val="24"/>
-        </w:rPr>
-      </w:pPr>
-      <w:r>
-        <w:rPr>
-          <w:rFonts w:ascii="Arial" w:hAnsi="Arial" w:cs="Arial"/>
-          <w:sz w:val="24"/>
-          <w:szCs w:val="24"/>
+          <w:sz w:val="20"/>
+          <w:szCs w:val="20"/>
+        </w:rPr>
+      </w:pPr>
+      <w:r>
+        <w:rPr>
+          <w:rFonts w:ascii="Arial" w:hAnsi="Arial" w:cs="Arial"/>
+          <w:sz w:val="20"/>
+          <w:szCs w:val="20"/>
         </w:rPr>
         <w:t>Event-at-a-time processing: The messages/events are processed as they arrive unlike spark needs to micro-batch the messages.</w:t>
       </w:r>
@@ -4871,23 +4908,23 @@
           <w:rFonts w:ascii="Arial" w:hAnsi="Arial" w:cs="Arial"/>
           <w:b/>
           <w:bCs/>
-          <w:sz w:val="24"/>
-          <w:szCs w:val="24"/>
-        </w:rPr>
-      </w:pPr>
-      <w:r>
-        <w:rPr>
-          <w:rFonts w:ascii="Arial" w:hAnsi="Arial" w:cs="Arial"/>
-          <w:sz w:val="24"/>
-          <w:szCs w:val="24"/>
+          <w:sz w:val="20"/>
+          <w:szCs w:val="20"/>
+        </w:rPr>
+      </w:pPr>
+      <w:r>
+        <w:rPr>
+          <w:rFonts w:ascii="Arial" w:hAnsi="Arial" w:cs="Arial"/>
+          <w:sz w:val="20"/>
+          <w:szCs w:val="20"/>
         </w:rPr>
         <w:t xml:space="preserve">Greater parallelism: </w:t>
       </w:r>
       <w:r>
         <w:rPr>
           <w:rFonts w:ascii="Arial" w:hAnsi="Arial" w:cs="Arial"/>
-          <w:sz w:val="24"/>
-          <w:szCs w:val="24"/>
+          <w:sz w:val="20"/>
+          <w:szCs w:val="20"/>
         </w:rPr>
         <w:t>Kafka client can connect through TCP to multiple brokers and transfer data in parallel across multiple partitions of the same topic.</w:t>
       </w:r>
@@ -5010,19 +5047,7 @@
           <w:sz w:val="24"/>
           <w:szCs w:val="24"/>
         </w:rPr>
-        <w:t>con</w:t>
-      </w:r>
-      <w:bookmarkStart w:id="0" w:name="_GoBack"/>
-      <w:bookmarkEnd w:id="0"/>
-      <w:r>
-        <w:rPr>
-          <w:rFonts w:ascii="Arial" w:hAnsi="Arial" w:cs="Arial"/>
-          <w:b/>
-          <w:bCs/>
-          <w:sz w:val="24"/>
-          <w:szCs w:val="24"/>
-        </w:rPr>
-        <w:t>sume? How</w:t>
+        <w:t>consume? How</w:t>
       </w:r>
       <w:r>
         <w:rPr>
@@ -5122,8 +5147,18 @@
           <w:numId w:val="4"/>
         </w:numPr>
         <w:spacing w:after="160" w:line="256" w:lineRule="auto"/>
-      </w:pPr>
-      <w:r>
+        <w:rPr>
+          <w:rFonts w:ascii="Arial" w:hAnsi="Arial" w:cs="Arial"/>
+          <w:sz w:val="20"/>
+          <w:szCs w:val="20"/>
+        </w:rPr>
+      </w:pPr>
+      <w:r>
+        <w:rPr>
+          <w:rFonts w:ascii="Arial" w:hAnsi="Arial" w:cs="Arial"/>
+          <w:sz w:val="20"/>
+          <w:szCs w:val="20"/>
+        </w:rPr>
         <w:t>For calculating average bytes per second consumed by transform we can adopt the following approach in transformer:</w:t>
       </w:r>
     </w:p>
@@ -5541,24 +5576,36 @@
       <w:pPr>
         <w:pStyle w:val="ListParagraph"/>
         <w:spacing w:after="160" w:line="256" w:lineRule="auto"/>
-      </w:pPr>
-      <w:r>
+        <w:rPr>
+          <w:rFonts w:ascii="Arial" w:hAnsi="Arial" w:cs="Arial"/>
+          <w:sz w:val="20"/>
+          <w:szCs w:val="20"/>
+        </w:rPr>
+      </w:pPr>
+      <w:r>
+        <w:rPr>
+          <w:rFonts w:ascii="Arial" w:hAnsi="Arial" w:cs="Arial"/>
+          <w:sz w:val="20"/>
+          <w:szCs w:val="20"/>
+        </w:rPr>
         <w:t xml:space="preserve">The average bytes per second consumed by transform was found to be 600 Bytes/sec. The transformer would produce double of consumed (that is, 1200Bytes/sec) since it updates the state after decrementing the count of topic. </w:t>
       </w:r>
     </w:p>
     <w:p>
       <w:pPr>
-        <w:ind w:left="360"/>
-        <w:rPr>
-          <w:rFonts w:ascii="Arial" w:hAnsi="Arial" w:cs="Arial"/>
-          <w:sz w:val="20"/>
-          <w:szCs w:val="20"/>
-        </w:rPr>
-      </w:pPr>
-    </w:p>
-    <w:p>
-      <w:pPr>
-        <w:ind w:left="360"/>
+        <w:pStyle w:val="ListParagraph"/>
+        <w:spacing w:after="160" w:line="256" w:lineRule="auto"/>
+        <w:rPr>
+          <w:rFonts w:ascii="Arial" w:hAnsi="Arial" w:cs="Arial"/>
+          <w:sz w:val="20"/>
+          <w:szCs w:val="20"/>
+        </w:rPr>
+      </w:pPr>
+    </w:p>
+    <w:p>
+      <w:pPr>
+        <w:pStyle w:val="ListParagraph"/>
+        <w:spacing w:after="160" w:line="256" w:lineRule="auto"/>
         <w:rPr>
           <w:rFonts w:ascii="Arial" w:hAnsi="Arial" w:cs="Arial"/>
           <w:sz w:val="20"/>
@@ -5591,6 +5638,17 @@
         </w:rPr>
         <w:t xml:space="preserve"> Implementation don’t have much difference in terms of execution time for small number of segments. We expect DF implementation to be faster since it is compiled into execution plan and then executed. Spark can optimize the execution plan to reduce execution time.</w:t>
       </w:r>
+    </w:p>
+    <w:p>
+      <w:pPr>
+        <w:pStyle w:val="ListParagraph"/>
+        <w:spacing w:after="160" w:line="256" w:lineRule="auto"/>
+        <w:rPr>
+          <w:rFonts w:ascii="Arial" w:hAnsi="Arial" w:cs="Arial"/>
+          <w:sz w:val="20"/>
+          <w:szCs w:val="20"/>
+        </w:rPr>
+      </w:pPr>
     </w:p>
     <w:p>
       <w:pPr>
@@ -6117,6 +6175,10 @@
     <w:p>
       <w:pPr>
         <w:pStyle w:val="ListParagraph"/>
+        <w:numPr>
+          <w:ilvl w:val="0"/>
+          <w:numId w:val="3"/>
+        </w:numPr>
         <w:spacing w:after="160" w:line="256" w:lineRule="auto"/>
         <w:rPr>
           <w:rFonts w:ascii="Arial" w:hAnsi="Arial" w:cs="Arial"/>
@@ -6559,7 +6621,16 @@
           <w:sz w:val="20"/>
           <w:szCs w:val="20"/>
         </w:rPr>
-        <w:t>subscribe the histogram topic (considering it is stored and published). Also, a stream application can be implemented to query the data stored in Kafka state store. Considering, histogram is consumer too, the most efficient way to get the top 100 topics would be to subscribe the same topic as histogram and filter the topic to get the result.</w:t>
+        <w:t xml:space="preserve">subscribe the histogram topic (considering it is stored and published). Also, a stream application can be </w:t>
+      </w:r>
+      <w:r>
+        <w:rPr>
+          <w:rFonts w:ascii="Arial" w:hAnsi="Arial" w:cs="Arial"/>
+          <w:sz w:val="20"/>
+          <w:szCs w:val="20"/>
+        </w:rPr>
+        <w:lastRenderedPageBreak/>
+        <w:t>implemented to query the data stored in Kafka state store. Considering, histogram is consumer too, the most efficient way to get the top 100 topics would be to subscribe the same topic as histogram and filter the topic to get the result.</w:t>
       </w:r>
     </w:p>
     <w:p>
@@ -6577,6 +6648,10 @@
     <w:p>
       <w:pPr>
         <w:pStyle w:val="ListParagraph"/>
+        <w:numPr>
+          <w:ilvl w:val="0"/>
+          <w:numId w:val="3"/>
+        </w:numPr>
         <w:spacing w:after="160" w:line="256" w:lineRule="auto"/>
         <w:rPr>
           <w:rFonts w:ascii="Arial" w:hAnsi="Arial" w:cs="Arial"/>
@@ -6594,527 +6669,7 @@
           <w:sz w:val="24"/>
           <w:szCs w:val="24"/>
         </w:rPr>
-        <w:t>The</w:t>
-      </w:r>
-      <w:r>
-        <w:rPr>
-          <w:rFonts w:ascii="Arial" w:hAnsi="Arial" w:cs="Arial"/>
-          <w:b/>
-          <w:bCs/>
-          <w:sz w:val="24"/>
-          <w:szCs w:val="24"/>
-        </w:rPr>
-        <w:t xml:space="preserve"> </w:t>
-      </w:r>
-      <w:r>
-        <w:rPr>
-          <w:rFonts w:ascii="Arial" w:hAnsi="Arial" w:cs="Arial"/>
-          <w:b/>
-          <w:bCs/>
-          <w:sz w:val="24"/>
-          <w:szCs w:val="24"/>
-        </w:rPr>
-        <w:t>visualizer</w:t>
-      </w:r>
-      <w:r>
-        <w:rPr>
-          <w:rFonts w:ascii="Arial" w:hAnsi="Arial" w:cs="Arial"/>
-          <w:b/>
-          <w:bCs/>
-          <w:sz w:val="24"/>
-          <w:szCs w:val="24"/>
-        </w:rPr>
-        <w:t xml:space="preserve"> </w:t>
-      </w:r>
-      <w:r>
-        <w:rPr>
-          <w:rFonts w:ascii="Arial" w:hAnsi="Arial" w:cs="Arial"/>
-          <w:b/>
-          <w:bCs/>
-          <w:sz w:val="24"/>
-          <w:szCs w:val="24"/>
-        </w:rPr>
-        <w:t>draws</w:t>
-      </w:r>
-      <w:r>
-        <w:rPr>
-          <w:rFonts w:ascii="Arial" w:hAnsi="Arial" w:cs="Arial"/>
-          <w:b/>
-          <w:bCs/>
-          <w:sz w:val="24"/>
-          <w:szCs w:val="24"/>
-        </w:rPr>
-        <w:t xml:space="preserve"> </w:t>
-      </w:r>
-      <w:r>
-        <w:rPr>
-          <w:rFonts w:ascii="Arial" w:hAnsi="Arial" w:cs="Arial"/>
-          <w:b/>
-          <w:bCs/>
-          <w:sz w:val="24"/>
-          <w:szCs w:val="24"/>
-        </w:rPr>
-        <w:t>the</w:t>
-      </w:r>
-      <w:r>
-        <w:rPr>
-          <w:rFonts w:ascii="Arial" w:hAnsi="Arial" w:cs="Arial"/>
-          <w:b/>
-          <w:bCs/>
-          <w:sz w:val="24"/>
-          <w:szCs w:val="24"/>
-        </w:rPr>
-        <w:t xml:space="preserve"> </w:t>
-      </w:r>
-      <w:r>
-        <w:rPr>
-          <w:rFonts w:ascii="Arial" w:hAnsi="Arial" w:cs="Arial"/>
-          <w:b/>
-          <w:bCs/>
-          <w:sz w:val="24"/>
-          <w:szCs w:val="24"/>
-        </w:rPr>
-        <w:t>histogram</w:t>
-      </w:r>
-      <w:r>
-        <w:rPr>
-          <w:rFonts w:ascii="Arial" w:hAnsi="Arial" w:cs="Arial"/>
-          <w:b/>
-          <w:bCs/>
-          <w:sz w:val="24"/>
-          <w:szCs w:val="24"/>
-        </w:rPr>
-        <w:t xml:space="preserve"> </w:t>
-      </w:r>
-      <w:r>
-        <w:rPr>
-          <w:rFonts w:ascii="Arial" w:hAnsi="Arial" w:cs="Arial"/>
-          <w:b/>
-          <w:bCs/>
-          <w:sz w:val="24"/>
-          <w:szCs w:val="24"/>
-        </w:rPr>
-        <w:t>in</w:t>
-      </w:r>
-      <w:r>
-        <w:rPr>
-          <w:rFonts w:ascii="Arial" w:hAnsi="Arial" w:cs="Arial"/>
-          <w:b/>
-          <w:bCs/>
-          <w:sz w:val="24"/>
-          <w:szCs w:val="24"/>
-        </w:rPr>
-        <w:t xml:space="preserve"> </w:t>
-      </w:r>
-      <w:r>
-        <w:rPr>
-          <w:rFonts w:ascii="Arial" w:hAnsi="Arial" w:cs="Arial"/>
-          <w:b/>
-          <w:bCs/>
-          <w:sz w:val="24"/>
-          <w:szCs w:val="24"/>
-        </w:rPr>
-        <w:t>your</w:t>
-      </w:r>
-      <w:r>
-        <w:rPr>
-          <w:rFonts w:ascii="Arial" w:hAnsi="Arial" w:cs="Arial"/>
-          <w:b/>
-          <w:bCs/>
-          <w:sz w:val="24"/>
-          <w:szCs w:val="24"/>
-        </w:rPr>
-        <w:t xml:space="preserve"> </w:t>
-      </w:r>
-      <w:r>
-        <w:rPr>
-          <w:rFonts w:ascii="Arial" w:hAnsi="Arial" w:cs="Arial"/>
-          <w:b/>
-          <w:bCs/>
-          <w:sz w:val="24"/>
-          <w:szCs w:val="24"/>
-        </w:rPr>
-        <w:t>web</w:t>
-      </w:r>
-      <w:r>
-        <w:rPr>
-          <w:rFonts w:ascii="Arial" w:hAnsi="Arial" w:cs="Arial"/>
-          <w:b/>
-          <w:bCs/>
-          <w:sz w:val="24"/>
-          <w:szCs w:val="24"/>
-        </w:rPr>
-        <w:t xml:space="preserve"> </w:t>
-      </w:r>
-      <w:r>
-        <w:rPr>
-          <w:rFonts w:ascii="Arial" w:hAnsi="Arial" w:cs="Arial"/>
-          <w:b/>
-          <w:bCs/>
-          <w:sz w:val="24"/>
-          <w:szCs w:val="24"/>
-        </w:rPr>
-        <w:t>browser. A</w:t>
-      </w:r>
-      <w:r>
-        <w:rPr>
-          <w:rFonts w:ascii="Arial" w:hAnsi="Arial" w:cs="Arial"/>
-          <w:b/>
-          <w:bCs/>
-          <w:sz w:val="24"/>
-          <w:szCs w:val="24"/>
-        </w:rPr>
-        <w:t xml:space="preserve"> </w:t>
-      </w:r>
-      <w:r>
-        <w:rPr>
-          <w:rFonts w:ascii="Arial" w:hAnsi="Arial" w:cs="Arial"/>
-          <w:b/>
-          <w:bCs/>
-          <w:sz w:val="24"/>
-          <w:szCs w:val="24"/>
-        </w:rPr>
-        <w:t>Kafka</w:t>
-      </w:r>
-      <w:r>
-        <w:rPr>
-          <w:rFonts w:ascii="Arial" w:hAnsi="Arial" w:cs="Arial"/>
-          <w:b/>
-          <w:bCs/>
-          <w:sz w:val="24"/>
-          <w:szCs w:val="24"/>
-        </w:rPr>
-        <w:t xml:space="preserve"> </w:t>
-      </w:r>
-      <w:r>
-        <w:rPr>
-          <w:rFonts w:ascii="Arial" w:hAnsi="Arial" w:cs="Arial"/>
-          <w:b/>
-          <w:bCs/>
-          <w:sz w:val="24"/>
-          <w:szCs w:val="24"/>
-        </w:rPr>
-        <w:t>consumer has to communicate the current ‘state’ of the histogram to this visualizer. What</w:t>
-      </w:r>
-      <w:r>
-        <w:rPr>
-          <w:rFonts w:ascii="Arial" w:hAnsi="Arial" w:cs="Arial"/>
-          <w:b/>
-          <w:bCs/>
-          <w:sz w:val="24"/>
-          <w:szCs w:val="24"/>
-        </w:rPr>
-        <w:t xml:space="preserve"> </w:t>
-      </w:r>
-      <w:r>
-        <w:rPr>
-          <w:rFonts w:ascii="Arial" w:hAnsi="Arial" w:cs="Arial"/>
-          <w:b/>
-          <w:bCs/>
-          <w:sz w:val="24"/>
-          <w:szCs w:val="24"/>
-        </w:rPr>
-        <w:t>do</w:t>
-      </w:r>
-      <w:r>
-        <w:rPr>
-          <w:rFonts w:ascii="Arial" w:hAnsi="Arial" w:cs="Arial"/>
-          <w:b/>
-          <w:bCs/>
-          <w:sz w:val="24"/>
-          <w:szCs w:val="24"/>
-        </w:rPr>
-        <w:t xml:space="preserve"> </w:t>
-      </w:r>
-      <w:r>
-        <w:rPr>
-          <w:rFonts w:ascii="Arial" w:hAnsi="Arial" w:cs="Arial"/>
-          <w:b/>
-          <w:bCs/>
-          <w:sz w:val="24"/>
-          <w:szCs w:val="24"/>
-        </w:rPr>
-        <w:t>you</w:t>
-      </w:r>
-      <w:r>
-        <w:rPr>
-          <w:rFonts w:ascii="Arial" w:hAnsi="Arial" w:cs="Arial"/>
-          <w:b/>
-          <w:bCs/>
-          <w:sz w:val="24"/>
-          <w:szCs w:val="24"/>
-        </w:rPr>
-        <w:t xml:space="preserve"> </w:t>
-      </w:r>
-      <w:r>
-        <w:rPr>
-          <w:rFonts w:ascii="Arial" w:hAnsi="Arial" w:cs="Arial"/>
-          <w:b/>
-          <w:bCs/>
-          <w:sz w:val="24"/>
-          <w:szCs w:val="24"/>
-        </w:rPr>
-        <w:t>think</w:t>
-      </w:r>
-      <w:r>
-        <w:rPr>
-          <w:rFonts w:ascii="Arial" w:hAnsi="Arial" w:cs="Arial"/>
-          <w:b/>
-          <w:bCs/>
-          <w:sz w:val="24"/>
-          <w:szCs w:val="24"/>
-        </w:rPr>
-        <w:t xml:space="preserve"> </w:t>
-      </w:r>
-      <w:r>
-        <w:rPr>
-          <w:rFonts w:ascii="Arial" w:hAnsi="Arial" w:cs="Arial"/>
-          <w:b/>
-          <w:bCs/>
-          <w:sz w:val="24"/>
-          <w:szCs w:val="24"/>
-        </w:rPr>
-        <w:t>is</w:t>
-      </w:r>
-      <w:r>
-        <w:rPr>
-          <w:rFonts w:ascii="Arial" w:hAnsi="Arial" w:cs="Arial"/>
-          <w:b/>
-          <w:bCs/>
-          <w:sz w:val="24"/>
-          <w:szCs w:val="24"/>
-        </w:rPr>
-        <w:t xml:space="preserve"> </w:t>
-      </w:r>
-      <w:r>
-        <w:rPr>
-          <w:rFonts w:ascii="Arial" w:hAnsi="Arial" w:cs="Arial"/>
-          <w:b/>
-          <w:bCs/>
-          <w:sz w:val="24"/>
-          <w:szCs w:val="24"/>
-        </w:rPr>
-        <w:t>an</w:t>
-      </w:r>
-      <w:r>
-        <w:rPr>
-          <w:rFonts w:ascii="Arial" w:hAnsi="Arial" w:cs="Arial"/>
-          <w:b/>
-          <w:bCs/>
-          <w:sz w:val="24"/>
-          <w:szCs w:val="24"/>
-        </w:rPr>
-        <w:t xml:space="preserve"> </w:t>
-      </w:r>
-      <w:r>
-        <w:rPr>
-          <w:rFonts w:ascii="Arial" w:hAnsi="Arial" w:cs="Arial"/>
-          <w:b/>
-          <w:bCs/>
-          <w:sz w:val="24"/>
-          <w:szCs w:val="24"/>
-        </w:rPr>
-        <w:t>eﬀicient</w:t>
-      </w:r>
-      <w:r>
-        <w:rPr>
-          <w:rFonts w:ascii="Arial" w:hAnsi="Arial" w:cs="Arial"/>
-          <w:b/>
-          <w:bCs/>
-          <w:sz w:val="24"/>
-          <w:szCs w:val="24"/>
-        </w:rPr>
-        <w:t xml:space="preserve"> </w:t>
-      </w:r>
-      <w:r>
-        <w:rPr>
-          <w:rFonts w:ascii="Arial" w:hAnsi="Arial" w:cs="Arial"/>
-          <w:b/>
-          <w:bCs/>
-          <w:sz w:val="24"/>
-          <w:szCs w:val="24"/>
-        </w:rPr>
-        <w:t>way</w:t>
-      </w:r>
-      <w:r>
-        <w:rPr>
-          <w:rFonts w:ascii="Arial" w:hAnsi="Arial" w:cs="Arial"/>
-          <w:b/>
-          <w:bCs/>
-          <w:sz w:val="24"/>
-          <w:szCs w:val="24"/>
-        </w:rPr>
-        <w:t xml:space="preserve"> </w:t>
-      </w:r>
-      <w:r>
-        <w:rPr>
-          <w:rFonts w:ascii="Arial" w:hAnsi="Arial" w:cs="Arial"/>
-          <w:b/>
-          <w:bCs/>
-          <w:sz w:val="24"/>
-          <w:szCs w:val="24"/>
-        </w:rPr>
-        <w:t>of</w:t>
-      </w:r>
-      <w:r>
-        <w:rPr>
-          <w:rFonts w:ascii="Arial" w:hAnsi="Arial" w:cs="Arial"/>
-          <w:b/>
-          <w:bCs/>
-          <w:sz w:val="24"/>
-          <w:szCs w:val="24"/>
-        </w:rPr>
-        <w:t xml:space="preserve"> </w:t>
-      </w:r>
-      <w:r>
-        <w:rPr>
-          <w:rFonts w:ascii="Arial" w:hAnsi="Arial" w:cs="Arial"/>
-          <w:b/>
-          <w:bCs/>
-          <w:sz w:val="24"/>
-          <w:szCs w:val="24"/>
-        </w:rPr>
-        <w:t>streaming</w:t>
-      </w:r>
-      <w:r>
-        <w:rPr>
-          <w:rFonts w:ascii="Arial" w:hAnsi="Arial" w:cs="Arial"/>
-          <w:b/>
-          <w:bCs/>
-          <w:sz w:val="24"/>
-          <w:szCs w:val="24"/>
-        </w:rPr>
-        <w:t xml:space="preserve"> </w:t>
-      </w:r>
-      <w:r>
-        <w:rPr>
-          <w:rFonts w:ascii="Arial" w:hAnsi="Arial" w:cs="Arial"/>
-          <w:b/>
-          <w:bCs/>
-          <w:sz w:val="24"/>
-          <w:szCs w:val="24"/>
-        </w:rPr>
-        <w:t>the</w:t>
-      </w:r>
-      <w:r>
-        <w:rPr>
-          <w:rFonts w:ascii="Arial" w:hAnsi="Arial" w:cs="Arial"/>
-          <w:b/>
-          <w:bCs/>
-          <w:sz w:val="24"/>
-          <w:szCs w:val="24"/>
-        </w:rPr>
-        <w:t xml:space="preserve"> </w:t>
-      </w:r>
-      <w:r>
-        <w:rPr>
-          <w:rFonts w:ascii="Arial" w:hAnsi="Arial" w:cs="Arial"/>
-          <w:b/>
-          <w:bCs/>
-          <w:sz w:val="24"/>
-          <w:szCs w:val="24"/>
-        </w:rPr>
-        <w:t>‘state’ of</w:t>
-      </w:r>
-      <w:r>
-        <w:rPr>
-          <w:rFonts w:ascii="Arial" w:hAnsi="Arial" w:cs="Arial"/>
-          <w:b/>
-          <w:bCs/>
-          <w:sz w:val="24"/>
-          <w:szCs w:val="24"/>
-        </w:rPr>
-        <w:t xml:space="preserve"> </w:t>
-      </w:r>
-      <w:r>
-        <w:rPr>
-          <w:rFonts w:ascii="Arial" w:hAnsi="Arial" w:cs="Arial"/>
-          <w:b/>
-          <w:bCs/>
-          <w:sz w:val="24"/>
-          <w:szCs w:val="24"/>
-        </w:rPr>
-        <w:t>the</w:t>
-      </w:r>
-      <w:r>
-        <w:rPr>
-          <w:rFonts w:ascii="Arial" w:hAnsi="Arial" w:cs="Arial"/>
-          <w:b/>
-          <w:bCs/>
-          <w:sz w:val="24"/>
-          <w:szCs w:val="24"/>
-        </w:rPr>
-        <w:t xml:space="preserve"> </w:t>
-      </w:r>
-      <w:r>
-        <w:rPr>
-          <w:rFonts w:ascii="Arial" w:hAnsi="Arial" w:cs="Arial"/>
-          <w:b/>
-          <w:bCs/>
-          <w:sz w:val="24"/>
-          <w:szCs w:val="24"/>
-        </w:rPr>
-        <w:t>histogram</w:t>
-      </w:r>
-      <w:r>
-        <w:rPr>
-          <w:rFonts w:ascii="Arial" w:hAnsi="Arial" w:cs="Arial"/>
-          <w:b/>
-          <w:bCs/>
-          <w:sz w:val="24"/>
-          <w:szCs w:val="24"/>
-        </w:rPr>
-        <w:t xml:space="preserve"> </w:t>
-      </w:r>
-      <w:r>
-        <w:rPr>
-          <w:rFonts w:ascii="Arial" w:hAnsi="Arial" w:cs="Arial"/>
-          <w:b/>
-          <w:bCs/>
-          <w:sz w:val="24"/>
-          <w:szCs w:val="24"/>
-        </w:rPr>
-        <w:t>to</w:t>
-      </w:r>
-      <w:r>
-        <w:rPr>
-          <w:rFonts w:ascii="Arial" w:hAnsi="Arial" w:cs="Arial"/>
-          <w:b/>
-          <w:bCs/>
-          <w:sz w:val="24"/>
-          <w:szCs w:val="24"/>
-        </w:rPr>
-        <w:t xml:space="preserve"> </w:t>
-      </w:r>
-      <w:r>
-        <w:rPr>
-          <w:rFonts w:ascii="Arial" w:hAnsi="Arial" w:cs="Arial"/>
-          <w:b/>
-          <w:bCs/>
-          <w:sz w:val="24"/>
-          <w:szCs w:val="24"/>
-        </w:rPr>
-        <w:t>the</w:t>
-      </w:r>
-      <w:r>
-        <w:rPr>
-          <w:rFonts w:ascii="Arial" w:hAnsi="Arial" w:cs="Arial"/>
-          <w:b/>
-          <w:bCs/>
-          <w:sz w:val="24"/>
-          <w:szCs w:val="24"/>
-        </w:rPr>
-        <w:t xml:space="preserve"> </w:t>
-      </w:r>
-      <w:r>
-        <w:rPr>
-          <w:rFonts w:ascii="Arial" w:hAnsi="Arial" w:cs="Arial"/>
-          <w:b/>
-          <w:bCs/>
-          <w:sz w:val="24"/>
-          <w:szCs w:val="24"/>
-        </w:rPr>
-        <w:t>webserver? (max. 75words)</w:t>
+        <w:t>The visualizer draws the histogram in your web browser. A Kafka consumer has to communicate the current ‘state’ of the histogram to this visualizer. What do you think is an eﬀicient way of streaming the ‘state’ of the histogram to the webserver? (max. 75words)</w:t>
       </w:r>
     </w:p>
     <w:p>
@@ -7171,6 +6726,10 @@
     <w:p>
       <w:pPr>
         <w:pStyle w:val="ListParagraph"/>
+        <w:numPr>
+          <w:ilvl w:val="0"/>
+          <w:numId w:val="3"/>
+        </w:numPr>
         <w:spacing w:after="160" w:line="256" w:lineRule="auto"/>
         <w:rPr>
           <w:rFonts w:ascii="Arial" w:hAnsi="Arial" w:cs="Arial"/>
@@ -7188,247 +6747,7 @@
           <w:sz w:val="24"/>
           <w:szCs w:val="24"/>
         </w:rPr>
-        <w:t>What</w:t>
-      </w:r>
-      <w:r>
-        <w:rPr>
-          <w:rFonts w:ascii="Arial" w:hAnsi="Arial" w:cs="Arial"/>
-          <w:b/>
-          <w:bCs/>
-          <w:sz w:val="24"/>
-          <w:szCs w:val="24"/>
-        </w:rPr>
-        <w:t xml:space="preserve"> </w:t>
-      </w:r>
-      <w:r>
-        <w:rPr>
-          <w:rFonts w:ascii="Arial" w:hAnsi="Arial" w:cs="Arial"/>
-          <w:b/>
-          <w:bCs/>
-          <w:sz w:val="24"/>
-          <w:szCs w:val="24"/>
-        </w:rPr>
-        <w:t>are</w:t>
-      </w:r>
-      <w:r>
-        <w:rPr>
-          <w:rFonts w:ascii="Arial" w:hAnsi="Arial" w:cs="Arial"/>
-          <w:b/>
-          <w:bCs/>
-          <w:sz w:val="24"/>
-          <w:szCs w:val="24"/>
-        </w:rPr>
-        <w:t xml:space="preserve"> </w:t>
-      </w:r>
-      <w:r>
-        <w:rPr>
-          <w:rFonts w:ascii="Arial" w:hAnsi="Arial" w:cs="Arial"/>
-          <w:b/>
-          <w:bCs/>
-          <w:sz w:val="24"/>
-          <w:szCs w:val="24"/>
-        </w:rPr>
-        <w:t>the</w:t>
-      </w:r>
-      <w:r>
-        <w:rPr>
-          <w:rFonts w:ascii="Arial" w:hAnsi="Arial" w:cs="Arial"/>
-          <w:b/>
-          <w:bCs/>
-          <w:sz w:val="24"/>
-          <w:szCs w:val="24"/>
-        </w:rPr>
-        <w:t xml:space="preserve"> </w:t>
-      </w:r>
-      <w:r>
-        <w:rPr>
-          <w:rFonts w:ascii="Arial" w:hAnsi="Arial" w:cs="Arial"/>
-          <w:b/>
-          <w:bCs/>
-          <w:sz w:val="24"/>
-          <w:szCs w:val="24"/>
-        </w:rPr>
-        <w:t>two</w:t>
-      </w:r>
-      <w:r>
-        <w:rPr>
-          <w:rFonts w:ascii="Arial" w:hAnsi="Arial" w:cs="Arial"/>
-          <w:b/>
-          <w:bCs/>
-          <w:sz w:val="24"/>
-          <w:szCs w:val="24"/>
-        </w:rPr>
-        <w:t xml:space="preserve"> </w:t>
-      </w:r>
-      <w:r>
-        <w:rPr>
-          <w:rFonts w:ascii="Arial" w:hAnsi="Arial" w:cs="Arial"/>
-          <w:b/>
-          <w:bCs/>
-          <w:sz w:val="24"/>
-          <w:szCs w:val="24"/>
-        </w:rPr>
-        <w:t>ways</w:t>
-      </w:r>
-      <w:r>
-        <w:rPr>
-          <w:rFonts w:ascii="Arial" w:hAnsi="Arial" w:cs="Arial"/>
-          <w:b/>
-          <w:bCs/>
-          <w:sz w:val="24"/>
-          <w:szCs w:val="24"/>
-        </w:rPr>
-        <w:t xml:space="preserve"> </w:t>
-      </w:r>
-      <w:r>
-        <w:rPr>
-          <w:rFonts w:ascii="Arial" w:hAnsi="Arial" w:cs="Arial"/>
-          <w:b/>
-          <w:bCs/>
-          <w:sz w:val="24"/>
-          <w:szCs w:val="24"/>
-        </w:rPr>
-        <w:t>you</w:t>
-      </w:r>
-      <w:r>
-        <w:rPr>
-          <w:rFonts w:ascii="Arial" w:hAnsi="Arial" w:cs="Arial"/>
-          <w:b/>
-          <w:bCs/>
-          <w:sz w:val="24"/>
-          <w:szCs w:val="24"/>
-        </w:rPr>
-        <w:t xml:space="preserve"> </w:t>
-      </w:r>
-      <w:r>
-        <w:rPr>
-          <w:rFonts w:ascii="Arial" w:hAnsi="Arial" w:cs="Arial"/>
-          <w:b/>
-          <w:bCs/>
-          <w:sz w:val="24"/>
-          <w:szCs w:val="24"/>
-        </w:rPr>
-        <w:t>can</w:t>
-      </w:r>
-      <w:r>
-        <w:rPr>
-          <w:rFonts w:ascii="Arial" w:hAnsi="Arial" w:cs="Arial"/>
-          <w:b/>
-          <w:bCs/>
-          <w:sz w:val="24"/>
-          <w:szCs w:val="24"/>
-        </w:rPr>
-        <w:t xml:space="preserve"> </w:t>
-      </w:r>
-      <w:r>
-        <w:rPr>
-          <w:rFonts w:ascii="Arial" w:hAnsi="Arial" w:cs="Arial"/>
-          <w:b/>
-          <w:bCs/>
-          <w:sz w:val="24"/>
-          <w:szCs w:val="24"/>
-        </w:rPr>
-        <w:t>scale</w:t>
-      </w:r>
-      <w:r>
-        <w:rPr>
-          <w:rFonts w:ascii="Arial" w:hAnsi="Arial" w:cs="Arial"/>
-          <w:b/>
-          <w:bCs/>
-          <w:sz w:val="24"/>
-          <w:szCs w:val="24"/>
-        </w:rPr>
-        <w:t xml:space="preserve"> </w:t>
-      </w:r>
-      <w:r>
-        <w:rPr>
-          <w:rFonts w:ascii="Arial" w:hAnsi="Arial" w:cs="Arial"/>
-          <w:b/>
-          <w:bCs/>
-          <w:sz w:val="24"/>
-          <w:szCs w:val="24"/>
-        </w:rPr>
-        <w:t>your</w:t>
-      </w:r>
-      <w:r>
-        <w:rPr>
-          <w:rFonts w:ascii="Arial" w:hAnsi="Arial" w:cs="Arial"/>
-          <w:b/>
-          <w:bCs/>
-          <w:sz w:val="24"/>
-          <w:szCs w:val="24"/>
-        </w:rPr>
-        <w:t xml:space="preserve"> </w:t>
-      </w:r>
-      <w:r>
-        <w:rPr>
-          <w:rFonts w:ascii="Arial" w:hAnsi="Arial" w:cs="Arial"/>
-          <w:b/>
-          <w:bCs/>
-          <w:sz w:val="24"/>
-          <w:szCs w:val="24"/>
-        </w:rPr>
-        <w:t>Kafka</w:t>
-      </w:r>
-      <w:r>
-        <w:rPr>
-          <w:rFonts w:ascii="Arial" w:hAnsi="Arial" w:cs="Arial"/>
-          <w:b/>
-          <w:bCs/>
-          <w:sz w:val="24"/>
-          <w:szCs w:val="24"/>
-        </w:rPr>
-        <w:t xml:space="preserve"> </w:t>
-      </w:r>
-      <w:r>
-        <w:rPr>
-          <w:rFonts w:ascii="Arial" w:hAnsi="Arial" w:cs="Arial"/>
-          <w:b/>
-          <w:bCs/>
-          <w:sz w:val="24"/>
-          <w:szCs w:val="24"/>
-        </w:rPr>
-        <w:t>implementation</w:t>
-      </w:r>
-      <w:r>
-        <w:rPr>
-          <w:rFonts w:ascii="Arial" w:hAnsi="Arial" w:cs="Arial"/>
-          <w:b/>
-          <w:bCs/>
-          <w:sz w:val="24"/>
-          <w:szCs w:val="24"/>
-        </w:rPr>
-        <w:t xml:space="preserve"> </w:t>
-      </w:r>
-      <w:r>
-        <w:rPr>
-          <w:rFonts w:ascii="Arial" w:hAnsi="Arial" w:cs="Arial"/>
-          <w:b/>
-          <w:bCs/>
-          <w:sz w:val="24"/>
-          <w:szCs w:val="24"/>
-        </w:rPr>
-        <w:t>over multiple</w:t>
-      </w:r>
-      <w:r>
-        <w:rPr>
-          <w:rFonts w:ascii="Arial" w:hAnsi="Arial" w:cs="Arial"/>
-          <w:b/>
-          <w:bCs/>
-          <w:sz w:val="24"/>
-          <w:szCs w:val="24"/>
-        </w:rPr>
-        <w:t xml:space="preserve"> </w:t>
-      </w:r>
-      <w:r>
-        <w:rPr>
-          <w:rFonts w:ascii="Arial" w:hAnsi="Arial" w:cs="Arial"/>
-          <w:b/>
-          <w:bCs/>
-          <w:sz w:val="24"/>
-          <w:szCs w:val="24"/>
-        </w:rPr>
-        <w:t>nodes? (max. 100words)</w:t>
+        <w:t>What are the two ways you can scale your Kafka implementation over multiple nodes? (max. 100words)</w:t>
       </w:r>
     </w:p>
     <w:p>
@@ -7456,15 +6775,15 @@
           <w:rFonts w:ascii="Arial" w:hAnsi="Arial" w:cs="Arial"/>
           <w:b/>
           <w:bCs/>
-          <w:sz w:val="24"/>
-          <w:szCs w:val="24"/>
-        </w:rPr>
-      </w:pPr>
-      <w:r>
-        <w:rPr>
-          <w:rFonts w:ascii="Arial" w:hAnsi="Arial" w:cs="Arial"/>
-          <w:sz w:val="24"/>
-          <w:szCs w:val="24"/>
+          <w:sz w:val="20"/>
+          <w:szCs w:val="20"/>
+        </w:rPr>
+      </w:pPr>
+      <w:r>
+        <w:rPr>
+          <w:rFonts w:ascii="Arial" w:hAnsi="Arial" w:cs="Arial"/>
+          <w:sz w:val="20"/>
+          <w:szCs w:val="20"/>
         </w:rPr>
         <w:t>The two ways to scale Kafka implementation over multiple nodes are:</w:t>
       </w:r>
@@ -7481,25 +6800,25 @@
           <w:rFonts w:ascii="Arial" w:hAnsi="Arial" w:cs="Arial"/>
           <w:b/>
           <w:bCs/>
-          <w:sz w:val="24"/>
-          <w:szCs w:val="24"/>
-        </w:rPr>
-      </w:pPr>
-      <w:r>
-        <w:rPr>
-          <w:rFonts w:ascii="Arial" w:hAnsi="Arial" w:cs="Arial"/>
-          <w:b/>
-          <w:bCs/>
-          <w:sz w:val="24"/>
-          <w:szCs w:val="24"/>
+          <w:sz w:val="20"/>
+          <w:szCs w:val="20"/>
+        </w:rPr>
+      </w:pPr>
+      <w:r>
+        <w:rPr>
+          <w:rFonts w:ascii="Arial" w:hAnsi="Arial" w:cs="Arial"/>
+          <w:b/>
+          <w:bCs/>
+          <w:sz w:val="20"/>
+          <w:szCs w:val="20"/>
         </w:rPr>
         <w:t>Partitioning</w:t>
       </w:r>
       <w:r>
         <w:rPr>
           <w:rFonts w:ascii="Arial" w:hAnsi="Arial" w:cs="Arial"/>
-          <w:sz w:val="24"/>
-          <w:szCs w:val="24"/>
+          <w:sz w:val="20"/>
+          <w:szCs w:val="20"/>
         </w:rPr>
         <w:t>:  A topic can be streamed to multiple partitions. A producer can deliver topic a particular partition of that topic.</w:t>
       </w:r>
@@ -7513,8 +6832,8 @@
           <w:rFonts w:ascii="Arial" w:hAnsi="Arial" w:cs="Arial"/>
           <w:b/>
           <w:bCs/>
-          <w:sz w:val="24"/>
-          <w:szCs w:val="24"/>
+          <w:sz w:val="20"/>
+          <w:szCs w:val="20"/>
         </w:rPr>
       </w:pPr>
     </w:p>
@@ -7530,25 +6849,25 @@
           <w:rFonts w:ascii="Arial" w:hAnsi="Arial" w:cs="Arial"/>
           <w:b/>
           <w:bCs/>
-          <w:sz w:val="24"/>
-          <w:szCs w:val="24"/>
-        </w:rPr>
-      </w:pPr>
-      <w:r>
-        <w:rPr>
-          <w:rFonts w:ascii="Arial" w:hAnsi="Arial" w:cs="Arial"/>
-          <w:b/>
-          <w:bCs/>
-          <w:sz w:val="24"/>
-          <w:szCs w:val="24"/>
+          <w:sz w:val="20"/>
+          <w:szCs w:val="20"/>
+        </w:rPr>
+      </w:pPr>
+      <w:r>
+        <w:rPr>
+          <w:rFonts w:ascii="Arial" w:hAnsi="Arial" w:cs="Arial"/>
+          <w:b/>
+          <w:bCs/>
+          <w:sz w:val="20"/>
+          <w:szCs w:val="20"/>
         </w:rPr>
         <w:t>Consumer groups</w:t>
       </w:r>
       <w:r>
         <w:rPr>
           <w:rFonts w:ascii="Arial" w:hAnsi="Arial" w:cs="Arial"/>
-          <w:sz w:val="24"/>
-          <w:szCs w:val="24"/>
+          <w:sz w:val="20"/>
+          <w:szCs w:val="20"/>
         </w:rPr>
         <w:t xml:space="preserve">: Partitions can be divided among consumers if they subscribe the same topic and have same number/name. </w:t>
       </w:r>
@@ -7568,8 +6887,12 @@
     </w:p>
     <w:p>
       <w:pPr>
+        <w:pStyle w:val="ListParagraph"/>
+        <w:numPr>
+          <w:ilvl w:val="0"/>
+          <w:numId w:val="3"/>
+        </w:numPr>
         <w:spacing w:after="160" w:line="256" w:lineRule="auto"/>
-        <w:ind w:left="360"/>
         <w:rPr>
           <w:rFonts w:ascii="Arial" w:hAnsi="Arial" w:cs="Arial"/>
           <w:b/>

</xml_diff>